<commit_message>
more revise and resubmit edits
</commit_message>
<xml_diff>
--- a/writing/ERL manuscript/2. revise and resubmit/Enviro Research Letters manuscript_track changes.docx
+++ b/writing/ERL manuscript/2. revise and resubmit/Enviro Research Letters manuscript_track changes.docx
@@ -1573,7 +1573,7 @@
           <w:color w:val="000000"/>
           <w:shd w:val="clear" w:color="auto" w:fill="FFFFFF"/>
         </w:rPr>
-        <w:instrText xml:space="preserve"> ADDIN ZOTERO_ITEM CSL_CITATION {"citationID":"GKQw4mq9","properties":{"formattedCitation":"\\super 7\\nosupersub{}","plainCitation":"7","noteIndex":0},"citationItems":[{"id":193,"uris":["http://zotero.org/users/10202395/items/RYEUYJAT"],"itemData":{"id":193,"type":"report","event-place":"Washington, DC","publisher":"World Bank","publisher-place":"Washington, DC","title":"Demographic Trends and Urbanization","author":[{"literal":"Alex Baeumler"},{"literal":"Olivia D’Aoust"},{"literal":"Maitreyi Das"},{"literal":"Annie Gapihan"},{"literal":"Soraya Goga"},{"literal":"Carina Lakovits"},{"literal":"Paula Restrepo Cavadid"},{"literal":"Gayatri Singh"},{"literal":"Horacio Terraza"}],"issued":{"date-parts":[["2021"]]}}}],"schema":"https://github.com/citation-style-language/schema/raw/master/csl-citation.json"} </w:instrText>
+        <w:instrText xml:space="preserve"> ADDIN ZOTERO_ITEM CSL_CITATION {"citationID":"GKQw4mq9","properties":{"formattedCitation":"\\super 1\\nosupersub{}","plainCitation":"1","noteIndex":0},"citationItems":[{"id":193,"uris":["http://zotero.org/users/10202395/items/RYEUYJAT"],"itemData":{"id":193,"type":"report","event-place":"Washington, DC","publisher":"World Bank","publisher-place":"Washington, DC","title":"Demographic Trends and Urbanization","author":[{"literal":"Alex Baeumler"},{"literal":"Olivia D’Aoust"},{"literal":"Maitreyi Das"},{"literal":"Annie Gapihan"},{"literal":"Soraya Goga"},{"literal":"Carina Lakovits"},{"literal":"Paula Restrepo Cavadid"},{"literal":"Gayatri Singh"},{"literal":"Horacio Terraza"}],"issued":{"date-parts":[["2021"]]}}}],"schema":"https://github.com/citation-style-language/schema/raw/master/csl-citation.json"} </w:instrText>
       </w:r>
       <w:r>
         <w:rPr>
@@ -1589,7 +1589,7 @@
           <w:color w:val="000000"/>
           <w:vertAlign w:val="superscript"/>
         </w:rPr>
-        <w:t>7</w:t>
+        <w:t>1</w:t>
       </w:r>
       <w:r>
         <w:rPr>
@@ -1753,6 +1753,14 @@
           <w:rFonts w:ascii="Times New Roman" w:hAnsi="Times New Roman" w:cs="Times New Roman"/>
           <w:color w:val="156082" w:themeColor="accent1"/>
           <w:shd w:val="clear" w:color="auto" w:fill="FFFFFF"/>
+        </w:rPr>
+        <w:instrText xml:space="preserve"> ADDIN ZOTERO_ITEM CSL_CITATION {"citationID":"f34kFOr5","properties":{"formattedCitation":"\\super 2\\nosupersub{}","plainCitation":"2","noteIndex":0},"citationItems":[{"id":50,"uris":["http://zotero.org/users/10202395/items/YQP93BN8"],"itemData":{"id":50,"type":"article-journal","abstract":"Cities are blamed for the majority of greenhouse gas (GHG) emissions. So too are more affluent, highly urbanised countries. If all production- and consumption-based emissions that result from lifestyle and purchasing habits are included, urban residents and their associated affluence likely account for more than 80 per cent of the world’s GHG emissions. Attribution of GHG emissions should be refined. Apportioning responsibility can be misguided, as recent literature demonstrates that residents of denser city centres can emit half the GHG emissions of their suburban neighbours. It also fails to capture the enormous disparities within and across cities as emissions are lowest for poor cities and particularly low for the urban poor.","container-title":"Urbanisation","DOI":"10.1177/2455747120923557","ISSN":"2455-7471, 2456-3714","issue":"1","journalAbbreviation":"Urbanisation","language":"en","page":"43-62","source":"DOI.org (Crossref)","title":"Cities and Greenhouse Gas Emissions: Moving Forward","title-short":"Cities and Greenhouse Gas Emissions","volume":"5","author":[{"family":"Hoornweg","given":"Daniel"},{"family":"Sugar","given":"Lorraine"},{"family":"Gomez","given":"Claudia Lorena Trejos"}],"issued":{"date-parts":[["2020",5]]}}}],"schema":"https://github.com/citation-style-language/schema/raw/master/csl-citation.json"} </w:instrText>
+      </w:r>
+      <w:r>
+        <w:rPr>
+          <w:rFonts w:ascii="Times New Roman" w:hAnsi="Times New Roman" w:cs="Times New Roman"/>
+          <w:color w:val="156082" w:themeColor="accent1"/>
+          <w:shd w:val="clear" w:color="auto" w:fill="FFFFFF"/>
           <w:rPrChange w:id="17" w:author="Martin, Greta Katherine" w:date="2025-03-27T12:44:00Z" w16du:dateUtc="2025-03-27T16:44:00Z">
             <w:rPr>
               <w:rFonts w:ascii="Times New Roman" w:hAnsi="Times New Roman" w:cs="Times New Roman"/>
@@ -1761,7 +1769,15 @@
             </w:rPr>
           </w:rPrChange>
         </w:rPr>
-        <w:instrText xml:space="preserve"> ADDIN ZOTERO_ITEM CSL_CITATION {"citationID":"f34kFOr5","properties":{"formattedCitation":"\\super 8\\nosupersub{}","plainCitation":"8","noteIndex":0},"citationItems":[{"id":50,"uris":["http://zotero.org/users/10202395/items/YQP93BN8"],"itemData":{"id":50,"type":"article-journal","abstract":"Cities are blamed for the majority of greenhouse gas (GHG) emissions. So too are more affluent, highly urbanised countries. If all production- and consumption-based emissions that result from lifestyle and purchasing habits are included, urban residents and their associated affluence likely account for more than 80 per cent of the world’s GHG emissions. Attribution of GHG emissions should be refined. Apportioning responsibility can be misguided, as recent literature demonstrates that residents of denser city centres can emit half the GHG emissions of their suburban neighbours. It also fails to capture the enormous disparities within and across cities as emissions are lowest for poor cities and particularly low for the urban poor.","container-title":"Urbanisation","DOI":"10.1177/2455747120923557","ISSN":"2455-7471, 2456-3714","issue":"1","journalAbbreviation":"Urbanisation","language":"en","page":"43-62","source":"DOI.org (Crossref)","title":"Cities and Greenhouse Gas Emissions: Moving Forward","title-short":"Cities and Greenhouse Gas Emissions","volume":"5","author":[{"family":"Hoornweg","given":"Daniel"},{"family":"Sugar","given":"Lorraine"},{"family":"Gomez","given":"Claudia Lorena Trejos"}],"issued":{"date-parts":[["2020",5]]}}}],"schema":"https://github.com/citation-style-language/schema/raw/master/csl-citation.json"} </w:instrText>
+        <w:fldChar w:fldCharType="separate"/>
+      </w:r>
+      <w:r>
+        <w:rPr>
+          <w:rFonts w:ascii="Times New Roman" w:hAnsi="Times New Roman" w:cs="Times New Roman"/>
+          <w:color w:val="008080"/>
+          <w:vertAlign w:val="superscript"/>
+        </w:rPr>
+        <w:t>2</w:t>
       </w:r>
       <w:r>
         <w:rPr>
@@ -1776,22 +1792,22 @@
             </w:rPr>
           </w:rPrChange>
         </w:rPr>
-        <w:fldChar w:fldCharType="separate"/>
+        <w:fldChar w:fldCharType="end"/>
       </w:r>
       <w:r>
         <w:rPr>
           <w:rFonts w:ascii="Times New Roman" w:hAnsi="Times New Roman" w:cs="Times New Roman"/>
           <w:color w:val="156082" w:themeColor="accent1"/>
-          <w:vertAlign w:val="superscript"/>
+          <w:shd w:val="clear" w:color="auto" w:fill="FFFFFF"/>
           <w:rPrChange w:id="19" w:author="Martin, Greta Katherine" w:date="2025-03-27T12:44:00Z" w16du:dateUtc="2025-03-27T16:44:00Z">
             <w:rPr>
               <w:rFonts w:ascii="Times New Roman" w:hAnsi="Times New Roman" w:cs="Times New Roman"/>
               <w:color w:val="000000"/>
-              <w:vertAlign w:val="superscript"/>
+              <w:shd w:val="clear" w:color="auto" w:fill="FFFFFF"/>
             </w:rPr>
           </w:rPrChange>
         </w:rPr>
-        <w:t>8</w:t>
+        <w:t xml:space="preserve"> emissions per capita tend to be lower in cities than in less dense communities</w:t>
       </w:r>
       <w:r>
         <w:rPr>
@@ -1806,7 +1822,7 @@
             </w:rPr>
           </w:rPrChange>
         </w:rPr>
-        <w:fldChar w:fldCharType="end"/>
+        <w:t xml:space="preserve"> due to more efficient</w:t>
       </w:r>
       <w:r>
         <w:rPr>
@@ -1821,7 +1837,7 @@
             </w:rPr>
           </w:rPrChange>
         </w:rPr>
-        <w:t xml:space="preserve"> emissions per capita tend to be lower in cities than in less dense communities</w:t>
+        <w:t xml:space="preserve"> </w:t>
       </w:r>
       <w:r>
         <w:rPr>
@@ -1836,7 +1852,7 @@
             </w:rPr>
           </w:rPrChange>
         </w:rPr>
-        <w:t xml:space="preserve"> due to more efficient</w:t>
+        <w:t xml:space="preserve">transportation, </w:t>
       </w:r>
       <w:r>
         <w:rPr>
@@ -1851,7 +1867,7 @@
             </w:rPr>
           </w:rPrChange>
         </w:rPr>
-        <w:t xml:space="preserve"> </w:t>
+        <w:t>energy production</w:t>
       </w:r>
       <w:r>
         <w:rPr>
@@ -1866,7 +1882,7 @@
             </w:rPr>
           </w:rPrChange>
         </w:rPr>
-        <w:t xml:space="preserve">transportation, </w:t>
+        <w:t>, and</w:t>
       </w:r>
       <w:r>
         <w:rPr>
@@ -1881,7 +1897,7 @@
             </w:rPr>
           </w:rPrChange>
         </w:rPr>
-        <w:t>energy production</w:t>
+        <w:t xml:space="preserve"> land use</w:t>
       </w:r>
       <w:r>
         <w:rPr>
@@ -1896,7 +1912,7 @@
             </w:rPr>
           </w:rPrChange>
         </w:rPr>
-        <w:t>, and</w:t>
+        <w:t>.</w:t>
       </w:r>
       <w:r>
         <w:rPr>
@@ -1911,7 +1927,15 @@
             </w:rPr>
           </w:rPrChange>
         </w:rPr>
-        <w:t xml:space="preserve"> land use</w:t>
+        <w:fldChar w:fldCharType="begin"/>
+      </w:r>
+      <w:r>
+        <w:rPr>
+          <w:rFonts w:ascii="Times New Roman" w:hAnsi="Times New Roman" w:cs="Times New Roman"/>
+          <w:color w:val="156082" w:themeColor="accent1"/>
+          <w:shd w:val="clear" w:color="auto" w:fill="FFFFFF"/>
+        </w:rPr>
+        <w:instrText xml:space="preserve"> ADDIN ZOTERO_ITEM CSL_CITATION {"citationID":"CnAArXKK","properties":{"formattedCitation":"\\super 3\\nosupersub{}","plainCitation":"3","noteIndex":0},"citationItems":[{"id":781,"uris":["http://zotero.org/users/10202395/items/Y82FLAJZ"],"itemData":{"id":781,"type":"article-journal","abstract":"Abstract\n            \n              We use a globally consistent, time-resolved data set of CO\n              2\n              emission proxies to quantify urban CO\n              2\n              emissions in 91 cities. We decompose emission trends into contributions from changes in urban extent, population density and per capita emission. We find that urban CO\n              2\n              emissions are increasing everywhere but that the dominant contributors differ according to development level. A cluster analysis of factors shows that developing countries were dominated by cities with the rapid area and per capita CO\n              2\n              emissions increases. Cities in the developed world, by contrast, show slow area and per capita CO\n              2\n              emissions growth. China is an important intermediate case with rapid urban area growth combined with slower per capita CO\n              2\n              emissions growth. Urban per capita emissions are often lower than their national average for many developed countries, suggesting that urbanisation may reduce overall emissions. However, trends in per capita urban emissions are higher than their national equivalent almost everywhere, suggesting that urbanisation will become a more serious problem in the future. An important exception is China, whose per capita urban emissions are growing more slowly than the national value. We also see a negative correlation between trends in population density and per capita CO\n              2\n              emissions, highlighting a strong role for densification as a tool to reduce CO\n              2\n              emissions.","container-title":"npj Urban Sustainability","DOI":"10.1038/s42949-023-00084-2","ISSN":"2661-8001","issue":"1","journalAbbreviation":"npj Urban Sustain","language":"en","page":"6","source":"DOI.org (Crossref)","title":"On the impact of urbanisation on CO2 emissions","volume":"3","author":[{"family":"Luqman","given":"Muhammad"},{"family":"Rayner","given":"Peter J."},{"family":"Gurney","given":"Kevin R."}],"issued":{"date-parts":[["2023",2,16]]}}}],"schema":"https://github.com/citation-style-language/schema/raw/master/csl-citation.json"} </w:instrText>
       </w:r>
       <w:r>
         <w:rPr>
@@ -1926,7 +1950,15 @@
             </w:rPr>
           </w:rPrChange>
         </w:rPr>
-        <w:t>.</w:t>
+        <w:fldChar w:fldCharType="separate"/>
+      </w:r>
+      <w:r>
+        <w:rPr>
+          <w:rFonts w:ascii="Times New Roman" w:hAnsi="Times New Roman" w:cs="Times New Roman"/>
+          <w:color w:val="008080"/>
+          <w:vertAlign w:val="superscript"/>
+        </w:rPr>
+        <w:t>3</w:t>
       </w:r>
       <w:r>
         <w:rPr>
@@ -1941,66 +1973,6 @@
             </w:rPr>
           </w:rPrChange>
         </w:rPr>
-        <w:fldChar w:fldCharType="begin"/>
-      </w:r>
-      <w:r>
-        <w:rPr>
-          <w:rFonts w:ascii="Times New Roman" w:hAnsi="Times New Roman" w:cs="Times New Roman"/>
-          <w:color w:val="156082" w:themeColor="accent1"/>
-          <w:shd w:val="clear" w:color="auto" w:fill="FFFFFF"/>
-          <w:rPrChange w:id="30" w:author="Martin, Greta Katherine" w:date="2025-03-27T12:44:00Z" w16du:dateUtc="2025-03-27T16:44:00Z">
-            <w:rPr>
-              <w:rFonts w:ascii="Times New Roman" w:hAnsi="Times New Roman" w:cs="Times New Roman"/>
-              <w:color w:val="000000"/>
-              <w:shd w:val="clear" w:color="auto" w:fill="FFFFFF"/>
-            </w:rPr>
-          </w:rPrChange>
-        </w:rPr>
-        <w:instrText xml:space="preserve"> ADDIN ZOTERO_ITEM CSL_CITATION {"citationID":"CnAArXKK","properties":{"formattedCitation":"\\super 9\\nosupersub{}","plainCitation":"9","noteIndex":0},"citationItems":[{"id":781,"uris":["http://zotero.org/users/10202395/items/Y82FLAJZ"],"itemData":{"id":781,"type":"article-journal","abstract":"Abstract\n            \n              We use a globally consistent, time-resolved data set of CO\n              2\n              emission proxies to quantify urban CO\n              2\n              emissions in 91 cities. We decompose emission trends into contributions from changes in urban extent, population density and per capita emission. We find that urban CO\n              2\n              emissions are increasing everywhere but that the dominant contributors differ according to development level. A cluster analysis of factors shows that developing countries were dominated by cities with the rapid area and per capita CO\n              2\n              emissions increases. Cities in the developed world, by contrast, show slow area and per capita CO\n              2\n              emissions growth. China is an important intermediate case with rapid urban area growth combined with slower per capita CO\n              2\n              emissions growth. Urban per capita emissions are often lower than their national average for many developed countries, suggesting that urbanisation may reduce overall emissions. However, trends in per capita urban emissions are higher than their national equivalent almost everywhere, suggesting that urbanisation will become a more serious problem in the future. An important exception is China, whose per capita urban emissions are growing more slowly than the national value. We also see a negative correlation between trends in population density and per capita CO\n              2\n              emissions, highlighting a strong role for densification as a tool to reduce CO\n              2\n              emissions.","container-title":"npj Urban Sustainability","DOI":"10.1038/s42949-023-00084-2","ISSN":"2661-8001","issue":"1","journalAbbreviation":"npj Urban Sustain","language":"en","page":"6","source":"DOI.org (Crossref)","title":"On the impact of urbanisation on CO2 emissions","volume":"3","author":[{"family":"Luqman","given":"Muhammad"},{"family":"Rayner","given":"Peter J."},{"family":"Gurney","given":"Kevin R."}],"issued":{"date-parts":[["2023",2,16]]}}}],"schema":"https://github.com/citation-style-language/schema/raw/master/csl-citation.json"} </w:instrText>
-      </w:r>
-      <w:r>
-        <w:rPr>
-          <w:rFonts w:ascii="Times New Roman" w:hAnsi="Times New Roman" w:cs="Times New Roman"/>
-          <w:color w:val="156082" w:themeColor="accent1"/>
-          <w:shd w:val="clear" w:color="auto" w:fill="FFFFFF"/>
-          <w:rPrChange w:id="31" w:author="Martin, Greta Katherine" w:date="2025-03-27T12:44:00Z" w16du:dateUtc="2025-03-27T16:44:00Z">
-            <w:rPr>
-              <w:rFonts w:ascii="Times New Roman" w:hAnsi="Times New Roman" w:cs="Times New Roman"/>
-              <w:color w:val="000000"/>
-              <w:shd w:val="clear" w:color="auto" w:fill="FFFFFF"/>
-            </w:rPr>
-          </w:rPrChange>
-        </w:rPr>
-        <w:fldChar w:fldCharType="separate"/>
-      </w:r>
-      <w:r>
-        <w:rPr>
-          <w:rFonts w:ascii="Times New Roman" w:hAnsi="Times New Roman" w:cs="Times New Roman"/>
-          <w:color w:val="156082" w:themeColor="accent1"/>
-          <w:vertAlign w:val="superscript"/>
-          <w:rPrChange w:id="32" w:author="Martin, Greta Katherine" w:date="2025-03-27T12:44:00Z" w16du:dateUtc="2025-03-27T16:44:00Z">
-            <w:rPr>
-              <w:rFonts w:ascii="Times New Roman" w:hAnsi="Times New Roman" w:cs="Times New Roman"/>
-              <w:color w:val="000000"/>
-              <w:vertAlign w:val="superscript"/>
-            </w:rPr>
-          </w:rPrChange>
-        </w:rPr>
-        <w:t>9</w:t>
-      </w:r>
-      <w:r>
-        <w:rPr>
-          <w:rFonts w:ascii="Times New Roman" w:hAnsi="Times New Roman" w:cs="Times New Roman"/>
-          <w:color w:val="156082" w:themeColor="accent1"/>
-          <w:shd w:val="clear" w:color="auto" w:fill="FFFFFF"/>
-          <w:rPrChange w:id="33" w:author="Martin, Greta Katherine" w:date="2025-03-27T12:44:00Z" w16du:dateUtc="2025-03-27T16:44:00Z">
-            <w:rPr>
-              <w:rFonts w:ascii="Times New Roman" w:hAnsi="Times New Roman" w:cs="Times New Roman"/>
-              <w:color w:val="000000"/>
-              <w:shd w:val="clear" w:color="auto" w:fill="FFFFFF"/>
-            </w:rPr>
-          </w:rPrChange>
-        </w:rPr>
         <w:fldChar w:fldCharType="end"/>
       </w:r>
       <w:r>
@@ -2078,7 +2050,7 @@
     <w:p>
       <w:pPr>
         <w:rPr>
-          <w:ins w:id="34" w:author="Martin, Greta Katherine" w:date="2025-03-27T11:48:00Z" w16du:dateUtc="2025-03-27T15:48:00Z"/>
+          <w:ins w:id="30" w:author="Martin, Greta Katherine" w:date="2025-03-27T11:48:00Z" w16du:dateUtc="2025-03-27T15:48:00Z"/>
           <w:rFonts w:ascii="Times New Roman" w:hAnsi="Times New Roman" w:cs="Times New Roman"/>
           <w:color w:val="000000" w:themeColor="text1"/>
         </w:rPr>
@@ -2087,13 +2059,13 @@
     <w:p>
       <w:pPr>
         <w:rPr>
-          <w:del w:id="35" w:author="Martin, Greta Katherine" w:date="2025-03-27T11:49:00Z" w16du:dateUtc="2025-03-27T15:49:00Z"/>
+          <w:del w:id="31" w:author="Martin, Greta Katherine" w:date="2025-03-27T11:49:00Z" w16du:dateUtc="2025-03-27T15:49:00Z"/>
           <w:rFonts w:ascii="Times New Roman" w:hAnsi="Times New Roman" w:cs="Times New Roman"/>
           <w:color w:val="000000" w:themeColor="text1"/>
         </w:rPr>
       </w:pPr>
-      <w:moveToRangeStart w:id="36" w:author="Martin, Greta Katherine" w:date="2025-03-27T11:48:00Z" w:name="move193968517"/>
-      <w:moveTo w:id="37" w:author="Martin, Greta Katherine" w:date="2025-03-27T11:48:00Z" w16du:dateUtc="2025-03-27T15:48:00Z">
+      <w:moveToRangeStart w:id="32" w:author="Martin, Greta Katherine" w:date="2025-03-27T11:48:00Z" w:name="move193968517"/>
+      <w:moveTo w:id="33" w:author="Martin, Greta Katherine" w:date="2025-03-27T11:48:00Z" w16du:dateUtc="2025-03-27T15:48:00Z">
         <w:r>
           <w:rPr>
             <w:rFonts w:ascii="Times New Roman" w:hAnsi="Times New Roman" w:cs="Times New Roman"/>
@@ -2169,8 +2141,17 @@
             <w:rFonts w:ascii="Times New Roman" w:hAnsi="Times New Roman" w:cs="Times New Roman"/>
             <w:color w:val="000000" w:themeColor="text1"/>
           </w:rPr>
-          <w:t xml:space="preserve"> associated with improved mental and physical health, including reduced all-cause mortality</w:t>
+          <w:t xml:space="preserve"> associated with improved mental and physical health</w:t>
         </w:r>
+        <w:del w:id="34" w:author="Martin, Greta Katherine" w:date="2025-04-01T13:15:00Z" w16du:dateUtc="2025-04-01T17:15:00Z">
+          <w:r>
+            <w:rPr>
+              <w:rFonts w:ascii="Times New Roman" w:hAnsi="Times New Roman" w:cs="Times New Roman"/>
+              <w:color w:val="000000" w:themeColor="text1"/>
+            </w:rPr>
+            <w:delText>, including reduced all-cause mortality</w:delText>
+          </w:r>
+        </w:del>
         <w:r>
           <w:rPr>
             <w:rFonts w:ascii="Times New Roman" w:hAnsi="Times New Roman" w:cs="Times New Roman"/>
@@ -2185,13 +2166,15 @@
           </w:rPr>
           <w:fldChar w:fldCharType="begin"/>
         </w:r>
-        <w:r>
-          <w:rPr>
-            <w:rFonts w:ascii="Times New Roman" w:hAnsi="Times New Roman" w:cs="Times New Roman"/>
-            <w:color w:val="000000" w:themeColor="text1"/>
-          </w:rPr>
-          <w:instrText xml:space="preserve"> ADDIN ZOTERO_ITEM CSL_CITATION {"citationID":"V8TDklpW","properties":{"formattedCitation":"\\super 1\\nosupersub{}","plainCitation":"1","noteIndex":0},"citationItems":[{"id":444,"uris":["http://zotero.org/users/10202395/items/569PGLBM"],"itemData":{"id":444,"type":"article-journal","container-title":"The Innovation","DOI":"10.1016/j.xinn.2021.100164","ISSN":"26666758","issue":"4","journalAbbreviation":"The Innovation","language":"en","page":"100164","source":"DOI.org (Crossref)","title":"Greenspace and human health: An umbrella review","title-short":"Greenspace and human health","volume":"2","author":[{"family":"Yang","given":"Bo-Yi"},{"family":"Zhao","given":"Tianyu"},{"family":"Hu","given":"Li-Xin"},{"family":"Browning","given":"Matthew H.E.M."},{"family":"Heinrich","given":"Joachim"},{"family":"Dharmage","given":"Shyamali C."},{"family":"Jalaludin","given":"Bin"},{"family":"Knibbs","given":"Luke D."},{"family":"Liu","given":"Xiao-Xuan"},{"family":"Luo","given":"Ya-Na"},{"family":"James","given":"Peter"},{"family":"Li","given":"Shanshan"},{"family":"Huang","given":"Wen-Zhong"},{"family":"Chen","given":"Gongbo"},{"family":"Zeng","given":"Xiao-Wen"},{"family":"Hu","given":"Li-Wen"},{"family":"Yu","given":"Yunjiang"},{"family":"Dong","given":"Guang-Hui"}],"issued":{"date-parts":[["2021",11]]}}}],"schema":"https://github.com/citation-style-language/schema/raw/master/csl-citation.json"} </w:instrText>
-        </w:r>
+      </w:moveTo>
+      <w:r>
+        <w:rPr>
+          <w:rFonts w:ascii="Times New Roman" w:hAnsi="Times New Roman" w:cs="Times New Roman"/>
+          <w:color w:val="000000" w:themeColor="text1"/>
+        </w:rPr>
+        <w:instrText xml:space="preserve"> ADDIN ZOTERO_ITEM CSL_CITATION {"citationID":"V8TDklpW","properties":{"formattedCitation":"\\super 4\\nosupersub{}","plainCitation":"4","noteIndex":0},"citationItems":[{"id":444,"uris":["http://zotero.org/users/10202395/items/569PGLBM"],"itemData":{"id":444,"type":"article-journal","container-title":"The Innovation","DOI":"10.1016/j.xinn.2021.100164","ISSN":"26666758","issue":"4","journalAbbreviation":"The Innovation","language":"en","page":"100164","source":"DOI.org (Crossref)","title":"Greenspace and human health: An umbrella review","title-short":"Greenspace and human health","volume":"2","author":[{"family":"Yang","given":"Bo-Yi"},{"family":"Zhao","given":"Tianyu"},{"family":"Hu","given":"Li-Xin"},{"family":"Browning","given":"Matthew H.E.M."},{"family":"Heinrich","given":"Joachim"},{"family":"Dharmage","given":"Shyamali C."},{"family":"Jalaludin","given":"Bin"},{"family":"Knibbs","given":"Luke D."},{"family":"Liu","given":"Xiao-Xuan"},{"family":"Luo","given":"Ya-Na"},{"family":"James","given":"Peter"},{"family":"Li","given":"Shanshan"},{"family":"Huang","given":"Wen-Zhong"},{"family":"Chen","given":"Gongbo"},{"family":"Zeng","given":"Xiao-Wen"},{"family":"Hu","given":"Li-Wen"},{"family":"Yu","given":"Yunjiang"},{"family":"Dong","given":"Guang-Hui"}],"issued":{"date-parts":[["2021",11]]}}}],"schema":"https://github.com/citation-style-language/schema/raw/master/csl-citation.json"} </w:instrText>
+      </w:r>
+      <w:moveTo w:id="35" w:author="Martin, Greta Katherine" w:date="2025-03-27T11:48:00Z" w16du:dateUtc="2025-03-27T15:48:00Z">
         <w:r>
           <w:rPr>
             <w:rFonts w:ascii="Times New Roman" w:hAnsi="Times New Roman" w:cs="Times New Roman"/>
@@ -2199,14 +2182,16 @@
           </w:rPr>
           <w:fldChar w:fldCharType="separate"/>
         </w:r>
-        <w:r>
-          <w:rPr>
-            <w:rFonts w:ascii="Times New Roman" w:hAnsi="Times New Roman" w:cs="Times New Roman"/>
-            <w:color w:val="000000"/>
-            <w:vertAlign w:val="superscript"/>
-          </w:rPr>
-          <w:t>1</w:t>
-        </w:r>
+      </w:moveTo>
+      <w:r>
+        <w:rPr>
+          <w:rFonts w:ascii="Times New Roman" w:hAnsi="Times New Roman" w:cs="Times New Roman"/>
+          <w:color w:val="000000"/>
+          <w:vertAlign w:val="superscript"/>
+        </w:rPr>
+        <w:t>4</w:t>
+      </w:r>
+      <w:moveTo w:id="36" w:author="Martin, Greta Katherine" w:date="2025-03-27T11:48:00Z" w16du:dateUtc="2025-03-27T15:48:00Z">
         <w:r>
           <w:rPr>
             <w:rFonts w:ascii="Times New Roman" w:hAnsi="Times New Roman" w:cs="Times New Roman"/>
@@ -2214,6 +2199,283 @@
           </w:rPr>
           <w:fldChar w:fldCharType="end"/>
         </w:r>
+      </w:moveTo>
+      <w:ins w:id="37" w:author="Martin, Greta Katherine" w:date="2025-04-01T13:15:00Z" w16du:dateUtc="2025-04-01T17:15:00Z">
+        <w:r>
+          <w:rPr>
+            <w:rFonts w:ascii="Times New Roman" w:hAnsi="Times New Roman" w:cs="Times New Roman"/>
+            <w:color w:val="000000" w:themeColor="text1"/>
+          </w:rPr>
+          <w:t xml:space="preserve"> Systematic reviews sup</w:t>
+        </w:r>
+        <w:r>
+          <w:rPr>
+            <w:rFonts w:ascii="Times New Roman" w:hAnsi="Times New Roman" w:cs="Times New Roman"/>
+            <w:color w:val="000000" w:themeColor="text1"/>
+          </w:rPr>
+          <w:t xml:space="preserve">port an association between increased residential greenspace and </w:t>
+        </w:r>
+      </w:ins>
+      <w:ins w:id="38" w:author="Martin, Greta Katherine" w:date="2025-04-01T13:19:00Z" w16du:dateUtc="2025-04-01T17:19:00Z">
+        <w:r>
+          <w:rPr>
+            <w:rFonts w:ascii="Times New Roman" w:hAnsi="Times New Roman" w:cs="Times New Roman"/>
+            <w:color w:val="000000" w:themeColor="text1"/>
+          </w:rPr>
+          <w:t>decreased risk of depression and anxiety</w:t>
+        </w:r>
+      </w:ins>
+      <w:r>
+        <w:rPr>
+          <w:rFonts w:ascii="Times New Roman" w:hAnsi="Times New Roman" w:cs="Times New Roman"/>
+          <w:color w:val="000000" w:themeColor="text1"/>
+        </w:rPr>
+        <w:fldChar w:fldCharType="begin"/>
+      </w:r>
+      <w:r>
+        <w:rPr>
+          <w:rFonts w:ascii="Times New Roman" w:hAnsi="Times New Roman" w:cs="Times New Roman"/>
+          <w:color w:val="000000" w:themeColor="text1"/>
+        </w:rPr>
+        <w:instrText xml:space="preserve"> ADDIN ZOTERO_ITEM CSL_CITATION {"citationID":"wkTWrXYf","properties":{"formattedCitation":"\\super 5\\nosupersub{}","plainCitation":"5","noteIndex":0},"citationItems":[{"id":699,"uris":["http://zotero.org/users/10202395/items/YYKK7IQ5"],"itemData":{"id":699,"type":"article-journal","abstract":"Background: The development of urbanization has led to emerging mental health issues. Green space was becoming increasingly important for mental health. Previous studies have demonstrated the value of green space for a variety of outcomes connected to mental health. However, uncertainty remains regarding the association between green spaces and the risk of depression and anxiety outcomes. This study aimed to integrate present evidence from observational studies to define the association of exposure to green space with depression and anxiety.\nMethods: A thorough electronic search of PubMed, Web of Science and Embase database was performed. We transformed the odds ratio (OR) of different green increments into per 0.1 unit increase in normalized difference vegetation index (NDVI) and per 10% increase in percentage of green space. Cochrane’s Q and I2 statistics were used to assess study heterogeneity, and random-effects models were employed to calculate combined effect estimation OR with 95% confidence intervals (CIs). Pooled analysis was completed using Stata 15.0.\nResults: According to this meta-analysis, a 10% increase in the proportion of green space was linked to a lower risk of depression (merged OR (95% CI) = 0.963 (0.948, 0.979)) and anxiety (merged OR (95% CI) = 0.938 (0.858, 1.025)) and a 0.1 unit increase in NDVI was linked to a lower risk of depression (merged OR (95% CI) = 0.931 (0.887, 0.977)).\nConclusions: Results of this meta-analysis supported improving green space exposure in preventing depression and anxiety. Higher green space exposure might be helpful for depression and anxiety disorders. Therefore, improving or preserving green space should be regarded as a promising intervention for public health.","container-title":"Environmental Research","DOI":"10.1016/j.envres.2023.116303","ISSN":"00139351","journalAbbreviation":"Environmental Research","language":"en","page":"116303","source":"DOI.org (Crossref)","title":"Green space exposure on depression and anxiety outcomes: A meta-analysis","title-short":"Green space exposure on depression and anxiety outcomes","volume":"231","author":[{"family":"Liu","given":"Ziquan"},{"family":"Chen","given":"Xuemei"},{"family":"Cui","given":"Huanhuan"},{"family":"Ma","given":"Yuxuan"},{"family":"Gao","given":"Ning"},{"family":"Li","given":"Xinyu"},{"family":"Meng","given":"Xiangyan"},{"family":"Lin","given":"Huishu"},{"family":"Abudou","given":"Halidan"},{"family":"Guo","given":"Liqiong"},{"family":"Liu","given":"Qisijing"}],"issued":{"date-parts":[["2023",8]]}}}],"schema":"https://github.com/citation-style-language/schema/raw/master/csl-citation.json"} </w:instrText>
+      </w:r>
+      <w:r>
+        <w:rPr>
+          <w:rFonts w:ascii="Times New Roman" w:hAnsi="Times New Roman" w:cs="Times New Roman"/>
+          <w:color w:val="000000" w:themeColor="text1"/>
+        </w:rPr>
+        <w:fldChar w:fldCharType="separate"/>
+      </w:r>
+      <w:r>
+        <w:rPr>
+          <w:rFonts w:ascii="Times New Roman" w:hAnsi="Times New Roman" w:cs="Times New Roman"/>
+          <w:color w:val="000000"/>
+          <w:vertAlign w:val="superscript"/>
+        </w:rPr>
+        <w:t>5</w:t>
+      </w:r>
+      <w:r>
+        <w:rPr>
+          <w:rFonts w:ascii="Times New Roman" w:hAnsi="Times New Roman" w:cs="Times New Roman"/>
+          <w:color w:val="000000" w:themeColor="text1"/>
+        </w:rPr>
+        <w:fldChar w:fldCharType="end"/>
+      </w:r>
+      <w:ins w:id="39" w:author="Martin, Greta Katherine" w:date="2025-04-01T13:19:00Z" w16du:dateUtc="2025-04-01T17:19:00Z">
+        <w:r>
+          <w:rPr>
+            <w:rFonts w:ascii="Times New Roman" w:hAnsi="Times New Roman" w:cs="Times New Roman"/>
+            <w:color w:val="000000" w:themeColor="text1"/>
+          </w:rPr>
+          <w:t xml:space="preserve"> </w:t>
+        </w:r>
+      </w:ins>
+      <w:ins w:id="40" w:author="Martin, Greta Katherine" w:date="2025-04-01T13:18:00Z">
+        <w:r>
+          <w:rPr>
+            <w:rFonts w:ascii="Times New Roman" w:hAnsi="Times New Roman" w:cs="Times New Roman"/>
+            <w:color w:val="000000" w:themeColor="text1"/>
+          </w:rPr>
+          <w:t xml:space="preserve">mental health, cardiovascular outcomes, low birth weight, physical activity, and all-cause mortality, and individual systematic reviews found beneficial relationships with sleep quality and crime </w:t>
+        </w:r>
+        <w:r>
+          <w:rPr>
+            <w:rFonts w:ascii="Times New Roman" w:hAnsi="Times New Roman" w:cs="Times New Roman"/>
+            <w:color w:val="000000" w:themeColor="text1"/>
+          </w:rPr>
+          <w:fldChar w:fldCharType="begin"/>
+        </w:r>
+      </w:ins>
+      <w:r>
+        <w:rPr>
+          <w:rFonts w:ascii="Times New Roman" w:hAnsi="Times New Roman" w:cs="Times New Roman"/>
+          <w:color w:val="000000" w:themeColor="text1"/>
+        </w:rPr>
+        <w:instrText xml:space="preserve"> ADDIN ZOTERO_ITEM CSL_CITATION {"citationID":"lc9DWcYE","properties":{"formattedCitation":"\\super 4\\nosupersub{}","plainCitation":"4","noteIndex":0},"citationItems":[{"id":444,"uris":["http://zotero.org/users/10202395/items/569PGLBM"],"itemData":{"id":444,"type":"article-journal","container-title":"The Innovation","DOI":"10.1016/j.xinn.2021.100164","ISSN":"26666758","issue":"4","journalAbbreviation":"The Innovation","language":"en","page":"100164","source":"DOI.org (Crossref)","title":"Greenspace and human health: An umbrella review","title-short":"Greenspace and human health","volume":"2","author":[{"family":"Yang","given":"Bo-Yi"},{"family":"Zhao","given":"Tianyu"},{"family":"Hu","given":"Li-Xin"},{"family":"Browning","given":"Matthew H.E.M."},{"family":"Heinrich","given":"Joachim"},{"family":"Dharmage","given":"Shyamali C."},{"family":"Jalaludin","given":"Bin"},{"family":"Knibbs","given":"Luke D."},{"family":"Liu","given":"Xiao-Xuan"},{"family":"Luo","given":"Ya-Na"},{"family":"James","given":"Peter"},{"family":"Li","given":"Shanshan"},{"family":"Huang","given":"Wen-Zhong"},{"family":"Chen","given":"Gongbo"},{"family":"Zeng","given":"Xiao-Wen"},{"family":"Hu","given":"Li-Wen"},{"family":"Yu","given":"Yunjiang"},{"family":"Dong","given":"Guang-Hui"}],"issued":{"date-parts":[["2021",11]]}}}],"schema":"https://github.com/citation-style-language/schema/raw/master/csl-citation.json"} </w:instrText>
+      </w:r>
+      <w:ins w:id="41" w:author="Martin, Greta Katherine" w:date="2025-04-01T13:18:00Z">
+        <w:r>
+          <w:rPr>
+            <w:rFonts w:ascii="Times New Roman" w:hAnsi="Times New Roman" w:cs="Times New Roman"/>
+            <w:color w:val="000000" w:themeColor="text1"/>
+          </w:rPr>
+          <w:fldChar w:fldCharType="separate"/>
+        </w:r>
+      </w:ins>
+      <w:r>
+        <w:rPr>
+          <w:rFonts w:ascii="Times New Roman" w:hAnsi="Times New Roman" w:cs="Times New Roman"/>
+          <w:color w:val="000000"/>
+          <w:vertAlign w:val="superscript"/>
+        </w:rPr>
+        <w:t>4</w:t>
+      </w:r>
+      <w:ins w:id="42" w:author="Martin, Greta Katherine" w:date="2025-04-01T13:18:00Z" w16du:dateUtc="2025-04-01T17:18:00Z">
+        <w:r>
+          <w:rPr>
+            <w:rFonts w:ascii="Times New Roman" w:hAnsi="Times New Roman" w:cs="Times New Roman"/>
+            <w:color w:val="000000" w:themeColor="text1"/>
+          </w:rPr>
+          <w:fldChar w:fldCharType="end"/>
+        </w:r>
+      </w:ins>
+      <w:ins w:id="43" w:author="Martin, Greta Katherine" w:date="2025-04-01T13:18:00Z">
+        <w:r>
+          <w:rPr>
+            <w:rFonts w:ascii="Times New Roman" w:hAnsi="Times New Roman" w:cs="Times New Roman"/>
+            <w:color w:val="000000" w:themeColor="text1"/>
+          </w:rPr>
+          <w:t xml:space="preserve">. Systematic reviews published since this umbrella review have supported the relationship between greenspace exposure and </w:t>
+        </w:r>
+        <w:r>
+          <w:rPr>
+            <w:rFonts w:ascii="Times New Roman" w:hAnsi="Times New Roman" w:cs="Times New Roman"/>
+            <w:color w:val="000000" w:themeColor="text1"/>
+          </w:rPr>
+          <w:fldChar w:fldCharType="begin"/>
+        </w:r>
+      </w:ins>
+      <w:r>
+        <w:rPr>
+          <w:rFonts w:ascii="Times New Roman" w:hAnsi="Times New Roman" w:cs="Times New Roman"/>
+          <w:color w:val="000000" w:themeColor="text1"/>
+        </w:rPr>
+        <w:instrText xml:space="preserve"> ADDIN ZOTERO_ITEM CSL_CITATION {"citationID":"FkjBUzeu","properties":{"formattedCitation":"\\super 5\\nosupersub{}","plainCitation":"5","noteIndex":0},"citationItems":[{"id":699,"uris":["http://zotero.org/users/10202395/items/YYKK7IQ5"],"itemData":{"id":699,"type":"article-journal","abstract":"Background: The development of urbanization has led to emerging mental health issues. Green space was becoming increasingly important for mental health. Previous studies have demonstrated the value of green space for a variety of outcomes connected to mental health. However, uncertainty remains regarding the association between green spaces and the risk of depression and anxiety outcomes. This study aimed to integrate present evidence from observational studies to define the association of exposure to green space with depression and anxiety.\nMethods: A thorough electronic search of PubMed, Web of Science and Embase database was performed. We transformed the odds ratio (OR) of different green increments into per 0.1 unit increase in normalized difference vegetation index (NDVI) and per 10% increase in percentage of green space. Cochrane’s Q and I2 statistics were used to assess study heterogeneity, and random-effects models were employed to calculate combined effect estimation OR with 95% confidence intervals (CIs). Pooled analysis was completed using Stata 15.0.\nResults: According to this meta-analysis, a 10% increase in the proportion of green space was linked to a lower risk of depression (merged OR (95% CI) = 0.963 (0.948, 0.979)) and anxiety (merged OR (95% CI) = 0.938 (0.858, 1.025)) and a 0.1 unit increase in NDVI was linked to a lower risk of depression (merged OR (95% CI) = 0.931 (0.887, 0.977)).\nConclusions: Results of this meta-analysis supported improving green space exposure in preventing depression and anxiety. Higher green space exposure might be helpful for depression and anxiety disorders. Therefore, improving or preserving green space should be regarded as a promising intervention for public health.","container-title":"Environmental Research","DOI":"10.1016/j.envres.2023.116303","ISSN":"00139351","journalAbbreviation":"Environmental Research","language":"en","page":"116303","source":"DOI.org (Crossref)","title":"Green space exposure on depression and anxiety outcomes: A meta-analysis","title-short":"Green space exposure on depression and anxiety outcomes","volume":"231","author":[{"family":"Liu","given":"Ziquan"},{"family":"Chen","given":"Xuemei"},{"family":"Cui","given":"Huanhuan"},{"family":"Ma","given":"Yuxuan"},{"family":"Gao","given":"Ning"},{"family":"Li","given":"Xinyu"},{"family":"Meng","given":"Xiangyan"},{"family":"Lin","given":"Huishu"},{"family":"Abudou","given":"Halidan"},{"family":"Guo","given":"Liqiong"},{"family":"Liu","given":"Qisijing"}],"issued":{"date-parts":[["2023",8]]}}}],"schema":"https://github.com/citation-style-language/schema/raw/master/csl-citation.json"} </w:instrText>
+      </w:r>
+      <w:ins w:id="44" w:author="Martin, Greta Katherine" w:date="2025-04-01T13:18:00Z">
+        <w:r>
+          <w:rPr>
+            <w:rFonts w:ascii="Times New Roman" w:hAnsi="Times New Roman" w:cs="Times New Roman"/>
+            <w:color w:val="000000" w:themeColor="text1"/>
+          </w:rPr>
+          <w:fldChar w:fldCharType="separate"/>
+        </w:r>
+      </w:ins>
+      <w:r>
+        <w:rPr>
+          <w:rFonts w:ascii="Times New Roman" w:hAnsi="Times New Roman" w:cs="Times New Roman"/>
+          <w:color w:val="000000"/>
+          <w:vertAlign w:val="superscript"/>
+        </w:rPr>
+        <w:t>5</w:t>
+      </w:r>
+      <w:ins w:id="45" w:author="Martin, Greta Katherine" w:date="2025-04-01T13:18:00Z" w16du:dateUtc="2025-04-01T17:18:00Z">
+        <w:r>
+          <w:rPr>
+            <w:rFonts w:ascii="Times New Roman" w:hAnsi="Times New Roman" w:cs="Times New Roman"/>
+            <w:color w:val="000000" w:themeColor="text1"/>
+          </w:rPr>
+          <w:fldChar w:fldCharType="end"/>
+        </w:r>
+      </w:ins>
+      <w:ins w:id="46" w:author="Martin, Greta Katherine" w:date="2025-04-01T13:18:00Z">
+        <w:r>
+          <w:rPr>
+            <w:rFonts w:ascii="Times New Roman" w:hAnsi="Times New Roman" w:cs="Times New Roman"/>
+            <w:color w:val="000000" w:themeColor="text1"/>
+          </w:rPr>
+          <w:t xml:space="preserve"> as well as cardiovascular outcomes </w:t>
+        </w:r>
+        <w:r>
+          <w:rPr>
+            <w:rFonts w:ascii="Times New Roman" w:hAnsi="Times New Roman" w:cs="Times New Roman"/>
+            <w:color w:val="000000" w:themeColor="text1"/>
+          </w:rPr>
+          <w:fldChar w:fldCharType="begin"/>
+        </w:r>
+      </w:ins>
+      <w:r>
+        <w:rPr>
+          <w:rFonts w:ascii="Times New Roman" w:hAnsi="Times New Roman" w:cs="Times New Roman"/>
+          <w:color w:val="000000" w:themeColor="text1"/>
+        </w:rPr>
+        <w:instrText xml:space="preserve"> ADDIN ZOTERO_ITEM CSL_CITATION {"citationID":"8kCKlDu0","properties":{"formattedCitation":"\\super 6\\nosupersub{}","plainCitation":"6","noteIndex":0},"citationItems":[{"id":644,"uris":["http://zotero.org/users/10202395/items/QEKIXS6B"],"itemData":{"id":644,"type":"article-journal","abstract":"Significance Globally, cardiovascular disease (CVD) and cancer are leading causes of morbidity and mortality. While having different etiologies, CVD and cancer are linked by multiple shared risk factors, the presence of which exacerbate adverse outcomes for individuals with either disease. For both pathologies, factors such as poverty, lack of physical activity (PA), poor dietary intake, and climate change increase risk of adverse outcomes. Prior research has shown that greenspaces and other nature-based interventions (NBIs) contribute to improved health outcomes and climate change resilience.","container-title":"PLOS ONE","DOI":"10.1371/journal.pone.0276517","ISSN":"1932-6203","issue":"11","journalAbbreviation":"PLoS ONE","language":"en","page":"e0276517","source":"DOI.org (Crossref)","title":"The impact of greenspace or nature-based interventions on cardiovascular health or cancer-related outcomes: A systematic review of experimental studies","title-short":"The impact of greenspace or nature-based interventions on cardiovascular health or cancer-related outcomes","volume":"17","author":[{"family":"Bikomeye","given":"Jean C."},{"family":"Balza","given":"Joanna S."},{"family":"Kwarteng","given":"Jamila L."},{"family":"Beyer","given":"Andreas M."},{"family":"Beyer","given":"Kirsten M. M."}],"editor":[{"family":"Bottoms","given":"Lindsay"}],"issued":{"date-parts":[["2022",11,23]]}}}],"schema":"https://github.com/citation-style-language/schema/raw/master/csl-citation.json"} </w:instrText>
+      </w:r>
+      <w:ins w:id="47" w:author="Martin, Greta Katherine" w:date="2025-04-01T13:18:00Z">
+        <w:r>
+          <w:rPr>
+            <w:rFonts w:ascii="Times New Roman" w:hAnsi="Times New Roman" w:cs="Times New Roman"/>
+            <w:color w:val="000000" w:themeColor="text1"/>
+          </w:rPr>
+          <w:fldChar w:fldCharType="separate"/>
+        </w:r>
+      </w:ins>
+      <w:r>
+        <w:rPr>
+          <w:rFonts w:ascii="Times New Roman" w:hAnsi="Times New Roman" w:cs="Times New Roman"/>
+          <w:color w:val="000000"/>
+          <w:vertAlign w:val="superscript"/>
+        </w:rPr>
+        <w:t>6</w:t>
+      </w:r>
+      <w:ins w:id="48" w:author="Martin, Greta Katherine" w:date="2025-04-01T13:18:00Z" w16du:dateUtc="2025-04-01T17:18:00Z">
+        <w:r>
+          <w:rPr>
+            <w:rFonts w:ascii="Times New Roman" w:hAnsi="Times New Roman" w:cs="Times New Roman"/>
+            <w:color w:val="000000" w:themeColor="text1"/>
+          </w:rPr>
+          <w:fldChar w:fldCharType="end"/>
+        </w:r>
+      </w:ins>
+      <w:ins w:id="49" w:author="Martin, Greta Katherine" w:date="2025-04-01T13:18:00Z">
+        <w:r>
+          <w:rPr>
+            <w:rFonts w:ascii="Times New Roman" w:hAnsi="Times New Roman" w:cs="Times New Roman"/>
+            <w:color w:val="000000" w:themeColor="text1"/>
+          </w:rPr>
+          <w:t xml:space="preserve">. Furthermore, one meta-analysis indicated positive relationship between greenspace and decreased risk of lung and prostate cancer mortality </w:t>
+        </w:r>
+        <w:r>
+          <w:rPr>
+            <w:rFonts w:ascii="Times New Roman" w:hAnsi="Times New Roman" w:cs="Times New Roman"/>
+            <w:color w:val="000000" w:themeColor="text1"/>
+          </w:rPr>
+          <w:fldChar w:fldCharType="begin"/>
+        </w:r>
+      </w:ins>
+      <w:r>
+        <w:rPr>
+          <w:rFonts w:ascii="Times New Roman" w:hAnsi="Times New Roman" w:cs="Times New Roman"/>
+          <w:color w:val="000000" w:themeColor="text1"/>
+        </w:rPr>
+        <w:instrText xml:space="preserve"> ADDIN ZOTERO_ITEM CSL_CITATION {"citationID":"EWvGnmaY","properties":{"formattedCitation":"\\super 7\\nosupersub{}","plainCitation":"7","noteIndex":0},"citationItems":[{"id":701,"uris":["http://zotero.org/users/10202395/items/TTQ58A8X"],"itemData":{"id":701,"type":"article-journal","container-title":"Environmental Science and Pollution Research","DOI":"10.1007/s11356-023-28461-5","ISSN":"1614-7499","issue":"39","journalAbbreviation":"Environ Sci Pollut Res","language":"en","page":"91140-91157","source":"DOI.org (Crossref)","title":"Association between greenspace and cancer: evidence from a systematic review and meta-analysis of multiple large cohort studies","title-short":"Association between greenspace and cancer","volume":"30","author":[{"family":"Li","given":"Jiang"},{"family":"Xie","given":"Yafei"},{"family":"Xu","given":"Jianguo"},{"family":"Zhang","given":"Chun"},{"family":"Wang","given":"Huilin"},{"family":"Huang","given":"Danqi"},{"family":"Li","given":"Guoqiang"},{"family":"Tian","given":"Jinhui"}],"issued":{"date-parts":[["2023",7,20]]}}}],"schema":"https://github.com/citation-style-language/schema/raw/master/csl-citation.json"} </w:instrText>
+      </w:r>
+      <w:ins w:id="50" w:author="Martin, Greta Katherine" w:date="2025-04-01T13:18:00Z">
+        <w:r>
+          <w:rPr>
+            <w:rFonts w:ascii="Times New Roman" w:hAnsi="Times New Roman" w:cs="Times New Roman"/>
+            <w:color w:val="000000" w:themeColor="text1"/>
+          </w:rPr>
+          <w:fldChar w:fldCharType="separate"/>
+        </w:r>
+      </w:ins>
+      <w:r>
+        <w:rPr>
+          <w:rFonts w:ascii="Times New Roman" w:hAnsi="Times New Roman" w:cs="Times New Roman"/>
+          <w:color w:val="000000"/>
+          <w:vertAlign w:val="superscript"/>
+        </w:rPr>
+        <w:t>7</w:t>
+      </w:r>
+      <w:ins w:id="51" w:author="Martin, Greta Katherine" w:date="2025-04-01T13:18:00Z" w16du:dateUtc="2025-04-01T17:18:00Z">
+        <w:r>
+          <w:rPr>
+            <w:rFonts w:ascii="Times New Roman" w:hAnsi="Times New Roman" w:cs="Times New Roman"/>
+            <w:color w:val="000000" w:themeColor="text1"/>
+          </w:rPr>
+          <w:fldChar w:fldCharType="end"/>
+        </w:r>
+      </w:ins>
+      <w:ins w:id="52" w:author="Martin, Greta Katherine" w:date="2025-04-01T13:18:00Z">
+        <w:r>
+          <w:rPr>
+            <w:rFonts w:ascii="Times New Roman" w:hAnsi="Times New Roman" w:cs="Times New Roman"/>
+            <w:color w:val="000000" w:themeColor="text1"/>
+          </w:rPr>
+          <w:t xml:space="preserve">. </w:t>
+        </w:r>
+      </w:ins>
+      <w:moveTo w:id="53" w:author="Martin, Greta Katherine" w:date="2025-03-27T11:48:00Z" w16du:dateUtc="2025-03-27T15:48:00Z">
         <w:r>
           <w:rPr>
             <w:rFonts w:ascii="Times New Roman" w:hAnsi="Times New Roman" w:cs="Times New Roman"/>
@@ -2235,13 +2497,15 @@
           </w:rPr>
           <w:fldChar w:fldCharType="begin"/>
         </w:r>
-        <w:r>
-          <w:rPr>
-            <w:rFonts w:ascii="Times New Roman" w:hAnsi="Times New Roman" w:cs="Times New Roman"/>
-            <w:color w:val="000000" w:themeColor="text1"/>
-          </w:rPr>
-          <w:instrText xml:space="preserve"> ADDIN ZOTERO_ITEM CSL_CITATION {"citationID":"mYo2d5Lp","properties":{"formattedCitation":"\\super 2\\nosupersub{}","plainCitation":"2","noteIndex":0},"citationItems":[{"id":74,"uris":["http://zotero.org/users/10202395/items/4TYTJGWL"],"itemData":{"id":74,"type":"article-journal","abstract":"Blue spaces, defined as all forms of natural and manmade surface water, are an integral part of cities. This is the first quantitative synthesis of the health impacts of urban blue spaces. Research exploring the health benefits of blue spaces in urban contexts is emergent and, thus, a systematic review and meta-analysis of the evidence is deemed timely. We searched seven databases from inception to August 2019. From 4493 screened citations, 25 eligible studies were identified. Fourteen of these were included in a quantitative synthesis. We found a bene­ ficial association between urban blue space and obesity (β = -0.34, 95% CI [-0.19, -0.09], p &lt; 0.001), all-cause mortality (HR = 0.99, 95% CI [0.97, 1.00], p = 0.038), general health (Cohen’s d = -0.09, 95% CI [-0.10, -0.08], p &lt; 0.001) and self-reported mental health and wellbeing (Cohen’s d = -0.25, 95% CI [-0.44, -0.07], p &lt; 0.001). Effect sizes were small but statistically significant and the overall quality of evidence was good. Evidence for all other health outcomes was incommensurable, and so we provide a narrative description of study results for those outcomes. Although evidence is growing within the field of urban blue space and health, the body of evidence remains small and heterogeneous. More research is required to further understand and harness the benefits of urban blue spaces for public health and guide urban blue space management and development.","container-title":"Cities","DOI":"10.1016/j.cities.2021.103413","ISSN":"02642751","journalAbbreviation":"Cities","language":"en","page":"103413","source":"DOI.org (Crossref)","title":"Urban blue spaces and human health: A systematic review and meta-analysis of quantitative studies","title-short":"Urban blue spaces and human health","volume":"119","author":[{"family":"Smith","given":"Niamh"},{"family":"Georgiou","given":"Michail"},{"family":"King","given":"Abby C."},{"family":"Tieges","given":"Zoë"},{"family":"Webb","given":"Stephen"},{"family":"Chastin","given":"Sebastien"}],"issued":{"date-parts":[["2021",12]]}}}],"schema":"https://github.com/citation-style-language/schema/raw/master/csl-citation.json"} </w:instrText>
-        </w:r>
+      </w:moveTo>
+      <w:r>
+        <w:rPr>
+          <w:rFonts w:ascii="Times New Roman" w:hAnsi="Times New Roman" w:cs="Times New Roman"/>
+          <w:color w:val="000000" w:themeColor="text1"/>
+        </w:rPr>
+        <w:instrText xml:space="preserve"> ADDIN ZOTERO_ITEM CSL_CITATION {"citationID":"mYo2d5Lp","properties":{"formattedCitation":"\\super 8\\nosupersub{}","plainCitation":"8","noteIndex":0},"citationItems":[{"id":74,"uris":["http://zotero.org/users/10202395/items/4TYTJGWL"],"itemData":{"id":74,"type":"article-journal","abstract":"Blue spaces, defined as all forms of natural and manmade surface water, are an integral part of cities. This is the first quantitative synthesis of the health impacts of urban blue spaces. Research exploring the health benefits of blue spaces in urban contexts is emergent and, thus, a systematic review and meta-analysis of the evidence is deemed timely. We searched seven databases from inception to August 2019. From 4493 screened citations, 25 eligible studies were identified. Fourteen of these were included in a quantitative synthesis. We found a bene­ ficial association between urban blue space and obesity (β = -0.34, 95% CI [-0.19, -0.09], p &lt; 0.001), all-cause mortality (HR = 0.99, 95% CI [0.97, 1.00], p = 0.038), general health (Cohen’s d = -0.09, 95% CI [-0.10, -0.08], p &lt; 0.001) and self-reported mental health and wellbeing (Cohen’s d = -0.25, 95% CI [-0.44, -0.07], p &lt; 0.001). Effect sizes were small but statistically significant and the overall quality of evidence was good. Evidence for all other health outcomes was incommensurable, and so we provide a narrative description of study results for those outcomes. Although evidence is growing within the field of urban blue space and health, the body of evidence remains small and heterogeneous. More research is required to further understand and harness the benefits of urban blue spaces for public health and guide urban blue space management and development.","container-title":"Cities","DOI":"10.1016/j.cities.2021.103413","ISSN":"02642751","journalAbbreviation":"Cities","language":"en","page":"103413","source":"DOI.org (Crossref)","title":"Urban blue spaces and human health: A systematic review and meta-analysis of quantitative studies","title-short":"Urban blue spaces and human health","volume":"119","author":[{"family":"Smith","given":"Niamh"},{"family":"Georgiou","given":"Michail"},{"family":"King","given":"Abby C."},{"family":"Tieges","given":"Zoë"},{"family":"Webb","given":"Stephen"},{"family":"Chastin","given":"Sebastien"}],"issued":{"date-parts":[["2021",12]]}}}],"schema":"https://github.com/citation-style-language/schema/raw/master/csl-citation.json"} </w:instrText>
+      </w:r>
+      <w:moveTo w:id="54" w:author="Martin, Greta Katherine" w:date="2025-03-27T11:48:00Z" w16du:dateUtc="2025-03-27T15:48:00Z">
         <w:r>
           <w:rPr>
             <w:rFonts w:ascii="Times New Roman" w:hAnsi="Times New Roman" w:cs="Times New Roman"/>
@@ -2249,14 +2513,16 @@
           </w:rPr>
           <w:fldChar w:fldCharType="separate"/>
         </w:r>
-        <w:r>
-          <w:rPr>
-            <w:rFonts w:ascii="Times New Roman" w:hAnsi="Times New Roman" w:cs="Times New Roman"/>
-            <w:color w:val="000000"/>
-            <w:vertAlign w:val="superscript"/>
-          </w:rPr>
-          <w:t>2</w:t>
-        </w:r>
+      </w:moveTo>
+      <w:r>
+        <w:rPr>
+          <w:rFonts w:ascii="Times New Roman" w:hAnsi="Times New Roman" w:cs="Times New Roman"/>
+          <w:color w:val="000000"/>
+          <w:vertAlign w:val="superscript"/>
+        </w:rPr>
+        <w:t>8</w:t>
+      </w:r>
+      <w:moveTo w:id="55" w:author="Martin, Greta Katherine" w:date="2025-03-27T11:48:00Z" w16du:dateUtc="2025-03-27T15:48:00Z">
         <w:r>
           <w:rPr>
             <w:rFonts w:ascii="Times New Roman" w:hAnsi="Times New Roman" w:cs="Times New Roman"/>
@@ -2327,13 +2593,15 @@
           </w:rPr>
           <w:fldChar w:fldCharType="begin"/>
         </w:r>
-        <w:r>
-          <w:rPr>
-            <w:rFonts w:ascii="Times New Roman" w:hAnsi="Times New Roman" w:cs="Times New Roman"/>
-            <w:color w:val="000000" w:themeColor="text1"/>
-          </w:rPr>
-          <w:instrText xml:space="preserve"> ADDIN ZOTERO_ITEM CSL_CITATION {"citationID":"8Gjz6iNG","properties":{"formattedCitation":"\\super 3\\uc0\\u8211{}6\\nosupersub{}","plainCitation":"3–6","noteIndex":0},"citationItems":[{"id":725,"uris":["http://zotero.org/users/10202395/items/S87ZWPVR"],"itemData":{"id":725,"type":"article-journal","abstract":"Background: As populations become increasingly urbanised, the preservation of urban green space (UGS) becomes paramount. UGS is not just dedicated recreational space such as public parks, but other types of informal green space are important, for example, street trees and roof gardens. Despite the potential from cross-sectional evidence, we know little about how to design new, or improve or promote existing UGS for health, wellbeing, social and environmental benefits, or known influencing factors such as physical activity.","container-title":"Environment International","DOI":"10.1016/j.envint.2019.104923","ISSN":"01604120","journalAbbreviation":"Environment International","language":"en","page":"104923","source":"DOI.org (Crossref)","title":"Environmental, health, wellbeing, social and equity effects of urban green space interventions: A meta-narrative evidence synthesis","title-short":"Environmental, health, wellbeing, social and equity effects of urban green space interventions","volume":"130","author":[{"family":"Hunter","given":"R.F."},{"family":"Cleland","given":"C."},{"family":"Cleary","given":"A."},{"family":"Droomers","given":"M."},{"family":"Wheeler","given":"B.W."},{"family":"Sinnett","given":"D."},{"family":"Nieuwenhuijsen","given":"M.J."},{"family":"Braubach","given":"M."}],"issued":{"date-parts":[["2019",9]]}}},{"id":723,"uris":["http://zotero.org/users/10202395/items/WGRRFG2J"],"itemData":{"id":723,"type":"article-journal","abstract":"The urban forest is a green infrastructure system that delivers multiple environmental, economic, social and health services, and functions in cities. Environmental beneﬁts of urban trees are well understood, but no review to date has examined how urban trees aﬀect human health. This review provides a comprehensive summary of existing literature on the health impacts of urban trees that can inform future research, policy, and nature-based public health interventions. A systematic search used keywords representing human health, environmental health, and urban forestry. Following screening and appraisal of several thousand articles, 201 studies were conceptually sorted into a three-part framework. Reducing Harm, representing 41% of studies, includes topics such as air pollution, ultraviolet radiation, heat exposure, and pollen. Restoring Capacities, at 31%, includes attention restoration, mental health, stress reduction, and clinical outcomes. Building Capacities, at 28%, includes topics such as birth outcomes, active living, and weight status. The studies that were reviewed show substantial heterogeneity in purpose and method yet indicate important health outcomes associated with people’s exposure to trees. This review will help inform future research and practice, and demonstrates why urban forest planning and management should strategically promote trees as a social determinant of public health.","container-title":"International Journal of Environmental Research and Public Health","DOI":"10.3390/ijerph17124371","ISSN":"1660-4601","issue":"12","journalAbbreviation":"IJERPH","language":"en","page":"4371","source":"DOI.org (Crossref)","title":"Urban Trees and Human Health: A Scoping Review","title-short":"Urban Trees and Human Health","volume":"17","author":[{"family":"Wolf","given":"Kathleen L."},{"family":"Lam","given":"Sharon T."},{"family":"McKeen","given":"Jennifer K."},{"family":"Richardson","given":"Gregory R.A."},{"family":"Van Den Bosch","given":"Matilda"},{"family":"Bardekjian","given":"Adrina C."}],"issued":{"date-parts":[["2020",6,18]]}}},{"id":637,"uris":["http://zotero.org/users/10202395/items/5MR68GMP"],"itemData":{"id":637,"type":"article-journal","abstract":"A growing body of literature recognises the importance of nature-based solutions in providing resilience to the effects of climate change by mitigating urban heat islands. However, a knowledge gap exists regarding the contribution of blue spaces to the urban environment. Recent evidence suggests that blue spaces within urban canyons can promote pollutant removal via the vertical transport of air under certain conditions, but this is inconclusive. Using a numerical solver that accounts for evaporation effects, we investigate the inﬂuence of blue space size and shape on the in-canyon ﬂow structure, temperature and water vapour distribution. Simulations were performed for water bodies of varying size and shape at different temperatures compared to the surrounding air. Results suggest that inadequately sized warmer water bodies are unable to promote sufﬁcient vertical transport for pollutant removal, leading to overturning and increased temperature and humidity levels at the pedestrian level, thereby worsening environmental conditions and increasing the risk of heat-related illness and mortality. Hence, larger water bodies are better suited to nocturnal transport of pollutants and accumulated warm air away from the urban surface, while smaller water bodies are better suited to providing localised evaporative cooling. Lastly, irregular water bodies may have a greater cooling effect across a larger area.","container-title":"Climate","DOI":"10.3390/cli11020028","ISSN":"2225-1154","issue":"2","journalAbbreviation":"Climate","language":"en","page":"28","source":"DOI.org (Crossref)","title":"Impact of Blue Space Geometry on Urban Heat Island Mitigation","volume":"11","author":[{"family":"Ampatzidis","given":"Petros"},{"family":"Cintolesi","given":"Carlo"},{"family":"Kershaw","given":"Tristan"}],"issued":{"date-parts":[["2023",1,19]]}}},{"id":728,"uris":["http://zotero.org/users/10202395/items/XD3LPKLF"],"itemData":{"id":728,"type":"article-journal","abstract":"Research in recent years has demonstrated that urban surface waters (“urban blue spaces”) can provide beneﬁcial effects on human health and wellbeing. Despite blue spaces prevailing on urban development agendas across the world, little investigation has been done whether and how the regeneration of such spaces is used as a (community-based) public health intervention. Therefore, a review was conducted to analyze urban blue space regeneration projects in terms of their signiﬁcance for public health. Results show that the regeneration of urban blue spaces displays a diversity of intervention types and follows certain development trends seen in general urban regeneration: Similarities mainly arise in relation to objectives (multi-dimensional goals with increasing focus on environmental sustainability and economic interests), stakeholders (shift to multi-actor governance with a rise of partnerships and community participation), and funding (prevalence of mixed ﬁnancial schemes and increasing reliance on external funding sources). Although threefold public health effects have been noted across the projects (i. behavioral changes toward healthier lifestyles, ii. healthier urban environments, iii. health policy changes), results of this review indicate that the potential to use urban blue regeneration as a community-based health intervention has yet to be realized.","container-title":"Frontiers in Public Health","DOI":"10.3389/fpubh.2021.782101","ISSN":"2296-2565","journalAbbreviation":"Front. Public Health","language":"en","page":"782101","source":"DOI.org (Crossref)","title":"The Regeneration of Urban Blue Spaces: A Public Health Intervention? Reviewing the Evidence","title-short":"The Regeneration of Urban Blue Spaces","volume":"9","author":[{"family":"Brückner","given":"Anna"},{"family":"Falkenberg","given":"Timo"},{"family":"Heinzel","given":"Christine"},{"family":"Kistemann","given":"Thomas"}],"issued":{"date-parts":[["2022",1,13]]}}}],"schema":"https://github.com/citation-style-language/schema/raw/master/csl-citation.json"} </w:instrText>
-        </w:r>
+      </w:moveTo>
+      <w:r>
+        <w:rPr>
+          <w:rFonts w:ascii="Times New Roman" w:hAnsi="Times New Roman" w:cs="Times New Roman"/>
+          <w:color w:val="000000" w:themeColor="text1"/>
+        </w:rPr>
+        <w:instrText xml:space="preserve"> ADDIN ZOTERO_ITEM CSL_CITATION {"citationID":"8Gjz6iNG","properties":{"formattedCitation":"\\super 9\\uc0\\u8211{}12\\nosupersub{}","plainCitation":"9–12","noteIndex":0},"citationItems":[{"id":725,"uris":["http://zotero.org/users/10202395/items/S87ZWPVR"],"itemData":{"id":725,"type":"article-journal","abstract":"Background: As populations become increasingly urbanised, the preservation of urban green space (UGS) becomes paramount. UGS is not just dedicated recreational space such as public parks, but other types of informal green space are important, for example, street trees and roof gardens. Despite the potential from cross-sectional evidence, we know little about how to design new, or improve or promote existing UGS for health, wellbeing, social and environmental benefits, or known influencing factors such as physical activity.","container-title":"Environment International","DOI":"10.1016/j.envint.2019.104923","ISSN":"01604120","journalAbbreviation":"Environment International","language":"en","page":"104923","source":"DOI.org (Crossref)","title":"Environmental, health, wellbeing, social and equity effects of urban green space interventions: A meta-narrative evidence synthesis","title-short":"Environmental, health, wellbeing, social and equity effects of urban green space interventions","volume":"130","author":[{"family":"Hunter","given":"R.F."},{"family":"Cleland","given":"C."},{"family":"Cleary","given":"A."},{"family":"Droomers","given":"M."},{"family":"Wheeler","given":"B.W."},{"family":"Sinnett","given":"D."},{"family":"Nieuwenhuijsen","given":"M.J."},{"family":"Braubach","given":"M."}],"issued":{"date-parts":[["2019",9]]}}},{"id":723,"uris":["http://zotero.org/users/10202395/items/WGRRFG2J"],"itemData":{"id":723,"type":"article-journal","abstract":"The urban forest is a green infrastructure system that delivers multiple environmental, economic, social and health services, and functions in cities. Environmental beneﬁts of urban trees are well understood, but no review to date has examined how urban trees aﬀect human health. This review provides a comprehensive summary of existing literature on the health impacts of urban trees that can inform future research, policy, and nature-based public health interventions. A systematic search used keywords representing human health, environmental health, and urban forestry. Following screening and appraisal of several thousand articles, 201 studies were conceptually sorted into a three-part framework. Reducing Harm, representing 41% of studies, includes topics such as air pollution, ultraviolet radiation, heat exposure, and pollen. Restoring Capacities, at 31%, includes attention restoration, mental health, stress reduction, and clinical outcomes. Building Capacities, at 28%, includes topics such as birth outcomes, active living, and weight status. The studies that were reviewed show substantial heterogeneity in purpose and method yet indicate important health outcomes associated with people’s exposure to trees. This review will help inform future research and practice, and demonstrates why urban forest planning and management should strategically promote trees as a social determinant of public health.","container-title":"International Journal of Environmental Research and Public Health","DOI":"10.3390/ijerph17124371","ISSN":"1660-4601","issue":"12","journalAbbreviation":"IJERPH","language":"en","page":"4371","source":"DOI.org (Crossref)","title":"Urban Trees and Human Health: A Scoping Review","title-short":"Urban Trees and Human Health","volume":"17","author":[{"family":"Wolf","given":"Kathleen L."},{"family":"Lam","given":"Sharon T."},{"family":"McKeen","given":"Jennifer K."},{"family":"Richardson","given":"Gregory R.A."},{"family":"Van Den Bosch","given":"Matilda"},{"family":"Bardekjian","given":"Adrina C."}],"issued":{"date-parts":[["2020",6,18]]}}},{"id":637,"uris":["http://zotero.org/users/10202395/items/5MR68GMP"],"itemData":{"id":637,"type":"article-journal","abstract":"A growing body of literature recognises the importance of nature-based solutions in providing resilience to the effects of climate change by mitigating urban heat islands. However, a knowledge gap exists regarding the contribution of blue spaces to the urban environment. Recent evidence suggests that blue spaces within urban canyons can promote pollutant removal via the vertical transport of air under certain conditions, but this is inconclusive. Using a numerical solver that accounts for evaporation effects, we investigate the inﬂuence of blue space size and shape on the in-canyon ﬂow structure, temperature and water vapour distribution. Simulations were performed for water bodies of varying size and shape at different temperatures compared to the surrounding air. Results suggest that inadequately sized warmer water bodies are unable to promote sufﬁcient vertical transport for pollutant removal, leading to overturning and increased temperature and humidity levels at the pedestrian level, thereby worsening environmental conditions and increasing the risk of heat-related illness and mortality. Hence, larger water bodies are better suited to nocturnal transport of pollutants and accumulated warm air away from the urban surface, while smaller water bodies are better suited to providing localised evaporative cooling. Lastly, irregular water bodies may have a greater cooling effect across a larger area.","container-title":"Climate","DOI":"10.3390/cli11020028","ISSN":"2225-1154","issue":"2","journalAbbreviation":"Climate","language":"en","page":"28","source":"DOI.org (Crossref)","title":"Impact of Blue Space Geometry on Urban Heat Island Mitigation","volume":"11","author":[{"family":"Ampatzidis","given":"Petros"},{"family":"Cintolesi","given":"Carlo"},{"family":"Kershaw","given":"Tristan"}],"issued":{"date-parts":[["2023",1,19]]}}},{"id":728,"uris":["http://zotero.org/users/10202395/items/XD3LPKLF"],"itemData":{"id":728,"type":"article-journal","abstract":"Research in recent years has demonstrated that urban surface waters (“urban blue spaces”) can provide beneﬁcial effects on human health and wellbeing. Despite blue spaces prevailing on urban development agendas across the world, little investigation has been done whether and how the regeneration of such spaces is used as a (community-based) public health intervention. Therefore, a review was conducted to analyze urban blue space regeneration projects in terms of their signiﬁcance for public health. Results show that the regeneration of urban blue spaces displays a diversity of intervention types and follows certain development trends seen in general urban regeneration: Similarities mainly arise in relation to objectives (multi-dimensional goals with increasing focus on environmental sustainability and economic interests), stakeholders (shift to multi-actor governance with a rise of partnerships and community participation), and funding (prevalence of mixed ﬁnancial schemes and increasing reliance on external funding sources). Although threefold public health effects have been noted across the projects (i. behavioral changes toward healthier lifestyles, ii. healthier urban environments, iii. health policy changes), results of this review indicate that the potential to use urban blue regeneration as a community-based health intervention has yet to be realized.","container-title":"Frontiers in Public Health","DOI":"10.3389/fpubh.2021.782101","ISSN":"2296-2565","journalAbbreviation":"Front. Public Health","language":"en","page":"782101","source":"DOI.org (Crossref)","title":"The Regeneration of Urban Blue Spaces: A Public Health Intervention? Reviewing the Evidence","title-short":"The Regeneration of Urban Blue Spaces","volume":"9","author":[{"family":"Brückner","given":"Anna"},{"family":"Falkenberg","given":"Timo"},{"family":"Heinzel","given":"Christine"},{"family":"Kistemann","given":"Thomas"}],"issued":{"date-parts":[["2022",1,13]]}}}],"schema":"https://github.com/citation-style-language/schema/raw/master/csl-citation.json"} </w:instrText>
+      </w:r>
+      <w:moveTo w:id="56" w:author="Martin, Greta Katherine" w:date="2025-03-27T11:48:00Z" w16du:dateUtc="2025-03-27T15:48:00Z">
         <w:r>
           <w:rPr>
             <w:rFonts w:ascii="Times New Roman" w:hAnsi="Times New Roman" w:cs="Times New Roman"/>
@@ -2341,14 +2609,16 @@
           </w:rPr>
           <w:fldChar w:fldCharType="separate"/>
         </w:r>
-        <w:r>
-          <w:rPr>
-            <w:rFonts w:ascii="Times New Roman" w:hAnsi="Times New Roman" w:cs="Times New Roman"/>
-            <w:color w:val="000000"/>
-            <w:vertAlign w:val="superscript"/>
-          </w:rPr>
-          <w:t>3–6</w:t>
-        </w:r>
+      </w:moveTo>
+      <w:r>
+        <w:rPr>
+          <w:rFonts w:ascii="Times New Roman" w:hAnsi="Times New Roman" w:cs="Times New Roman"/>
+          <w:color w:val="000000"/>
+          <w:vertAlign w:val="superscript"/>
+        </w:rPr>
+        <w:t>9–12</w:t>
+      </w:r>
+      <w:moveTo w:id="57" w:author="Martin, Greta Katherine" w:date="2025-03-27T11:48:00Z" w16du:dateUtc="2025-03-27T15:48:00Z">
         <w:r>
           <w:rPr>
             <w:rFonts w:ascii="Times New Roman" w:hAnsi="Times New Roman" w:cs="Times New Roman"/>
@@ -2378,74 +2648,112 @@
           <w:t xml:space="preserve"> than blue space.</w:t>
         </w:r>
       </w:moveTo>
-    </w:p>
-    <w:p>
-      <w:pPr>
-        <w:rPr>
-          <w:ins w:id="38" w:author="Martin, Greta Katherine" w:date="2025-03-27T11:49:00Z" w16du:dateUtc="2025-03-27T15:49:00Z"/>
-          <w:moveTo w:id="39" w:author="Martin, Greta Katherine" w:date="2025-03-27T11:48:00Z" w16du:dateUtc="2025-03-27T15:48:00Z"/>
-          <w:rFonts w:ascii="Times New Roman" w:hAnsi="Times New Roman" w:cs="Times New Roman"/>
-          <w:color w:val="000000" w:themeColor="text1"/>
-        </w:rPr>
-      </w:pPr>
-    </w:p>
-    <w:moveToRangeEnd w:id="36"/>
-    <w:p>
-      <w:pPr>
-        <w:rPr>
-          <w:rFonts w:ascii="Times New Roman" w:hAnsi="Times New Roman" w:cs="Times New Roman"/>
-          <w:color w:val="000000" w:themeColor="text1"/>
-        </w:rPr>
-      </w:pPr>
-    </w:p>
-    <w:p>
-      <w:pPr>
-        <w:rPr>
-          <w:rFonts w:ascii="Times New Roman" w:hAnsi="Times New Roman" w:cs="Times New Roman"/>
-          <w:color w:val="000000" w:themeColor="text1"/>
-        </w:rPr>
-      </w:pPr>
-    </w:p>
-    <w:p>
-      <w:pPr>
+      <w:ins w:id="58" w:author="Martin, Greta Katherine" w:date="2025-04-01T11:33:00Z" w16du:dateUtc="2025-04-01T15:33:00Z">
+        <w:r>
+          <w:rPr>
+            <w:rFonts w:ascii="Times New Roman" w:hAnsi="Times New Roman" w:cs="Times New Roman"/>
+            <w:color w:val="000000" w:themeColor="text1"/>
+          </w:rPr>
+          <w:t xml:space="preserve"> Th</w:t>
+        </w:r>
+      </w:ins>
+      <w:ins w:id="59" w:author="Martin, Greta Katherine" w:date="2025-04-01T11:36:00Z" w16du:dateUtc="2025-04-01T15:36:00Z">
+        <w:r>
+          <w:rPr>
+            <w:rFonts w:ascii="Times New Roman" w:hAnsi="Times New Roman" w:cs="Times New Roman"/>
+            <w:color w:val="000000" w:themeColor="text1"/>
+          </w:rPr>
+          <w:t>re</w:t>
+        </w:r>
+      </w:ins>
+      <w:ins w:id="60" w:author="Martin, Greta Katherine" w:date="2025-04-01T11:33:00Z" w16du:dateUtc="2025-04-01T15:33:00Z">
+        <w:r>
+          <w:rPr>
+            <w:rFonts w:ascii="Times New Roman" w:hAnsi="Times New Roman" w:cs="Times New Roman"/>
+            <w:color w:val="000000" w:themeColor="text1"/>
+          </w:rPr>
+          <w:t xml:space="preserve">e main </w:t>
+        </w:r>
+      </w:ins>
+      <w:ins w:id="61" w:author="Martin, Greta Katherine" w:date="2025-04-01T11:36:00Z" w16du:dateUtc="2025-04-01T15:36:00Z">
+        <w:r>
+          <w:rPr>
+            <w:rFonts w:ascii="Times New Roman" w:hAnsi="Times New Roman" w:cs="Times New Roman"/>
+            <w:color w:val="000000" w:themeColor="text1"/>
+          </w:rPr>
+          <w:t>pathways have been hypothesized to link greenspace with health: reduced environmental harm (</w:t>
+        </w:r>
+      </w:ins>
+      <w:ins w:id="62" w:author="Martin, Greta Katherine" w:date="2025-04-01T11:37:00Z" w16du:dateUtc="2025-04-01T15:37:00Z">
+        <w:r>
+          <w:rPr>
+            <w:rFonts w:ascii="Times New Roman" w:hAnsi="Times New Roman" w:cs="Times New Roman"/>
+            <w:color w:val="000000" w:themeColor="text1"/>
+          </w:rPr>
+          <w:t>i.e.</w:t>
+        </w:r>
+      </w:ins>
+      <w:ins w:id="63" w:author="Martin, Greta Katherine" w:date="2025-04-01T11:36:00Z" w16du:dateUtc="2025-04-01T15:36:00Z">
+        <w:r>
+          <w:rPr>
+            <w:rFonts w:ascii="Times New Roman" w:hAnsi="Times New Roman" w:cs="Times New Roman"/>
+            <w:color w:val="000000" w:themeColor="text1"/>
+          </w:rPr>
+          <w:t xml:space="preserve"> </w:t>
+        </w:r>
+        <w:r>
+          <w:rPr>
+            <w:rFonts w:ascii="Times New Roman" w:hAnsi="Times New Roman" w:cs="Times New Roman"/>
+            <w:color w:val="000000"/>
+          </w:rPr>
+          <w:t>less heat, noise, and air pollution), restor</w:t>
+        </w:r>
+      </w:ins>
+      <w:ins w:id="64" w:author="Martin, Greta Katherine" w:date="2025-04-01T11:37:00Z" w16du:dateUtc="2025-04-01T15:37:00Z">
+        <w:r>
+          <w:rPr>
+            <w:rFonts w:ascii="Times New Roman" w:hAnsi="Times New Roman" w:cs="Times New Roman"/>
+            <w:color w:val="000000"/>
+          </w:rPr>
+          <w:t>ation</w:t>
+        </w:r>
+      </w:ins>
+      <w:ins w:id="65" w:author="Martin, Greta Katherine" w:date="2025-04-01T11:36:00Z" w16du:dateUtc="2025-04-01T15:36:00Z">
+        <w:r>
+          <w:rPr>
+            <w:rFonts w:ascii="Times New Roman" w:hAnsi="Times New Roman" w:cs="Times New Roman"/>
+            <w:color w:val="000000"/>
+          </w:rPr>
+          <w:t xml:space="preserve"> capacities (i.e. reduced stress), and building capacities (i.e. increased physical activity and social gathering)</w:t>
+        </w:r>
+      </w:ins>
+      <w:ins w:id="66" w:author="Martin, Greta Katherine" w:date="2025-04-01T11:58:00Z" w16du:dateUtc="2025-04-01T15:58:00Z">
+        <w:r>
+          <w:rPr>
+            <w:rFonts w:ascii="Times New Roman" w:hAnsi="Times New Roman" w:cs="Times New Roman"/>
+            <w:color w:val="000000"/>
+          </w:rPr>
+          <w:t>.</w:t>
+        </w:r>
+      </w:ins>
+      <w:r>
         <w:rPr>
           <w:rFonts w:ascii="Times New Roman" w:hAnsi="Times New Roman" w:cs="Times New Roman"/>
           <w:color w:val="000000"/>
-          <w:shd w:val="clear" w:color="auto" w:fill="FFFFFF"/>
-        </w:rPr>
-      </w:pPr>
-      <w:r>
-        <w:rPr>
-          <w:rFonts w:ascii="Times New Roman" w:hAnsi="Times New Roman" w:cs="Times New Roman"/>
-          <w:color w:val="000000" w:themeColor="text1"/>
-        </w:rPr>
-        <w:t>Studies linking greenspace to reductions in mortality have generally use the Normalized Difference Vegetation Index (NDVI). NDVI is a satellite-derived measure that uses red and near-infrared light waves to</w:t>
-      </w:r>
-      <w:r>
-        <w:rPr>
-          <w:rFonts w:ascii="Times New Roman" w:hAnsi="Times New Roman" w:cs="Times New Roman"/>
-          <w:color w:val="000000" w:themeColor="text1"/>
-        </w:rPr>
-        <w:t xml:space="preserve"> determine the health and density of vegetation.</w:t>
-      </w:r>
-      <w:r>
-        <w:rPr>
-          <w:rFonts w:ascii="Times New Roman" w:hAnsi="Times New Roman" w:cs="Times New Roman"/>
-          <w:color w:val="000000" w:themeColor="text1"/>
         </w:rPr>
         <w:fldChar w:fldCharType="begin"/>
       </w:r>
       <w:r>
         <w:rPr>
           <w:rFonts w:ascii="Times New Roman" w:hAnsi="Times New Roman" w:cs="Times New Roman"/>
-          <w:color w:val="000000" w:themeColor="text1"/>
-        </w:rPr>
-        <w:instrText xml:space="preserve"> ADDIN ZOTERO_ITEM CSL_CITATION {"citationID":"25xi92bS","properties":{"formattedCitation":"\\super 10\\nosupersub{}","plainCitation":"10","noteIndex":0},"citationItems":[{"id":777,"uris":["http://zotero.org/users/10202395/items/3XYGY6X4"],"itemData":{"id":777,"type":"webpage","title":"NDVI, the Foundation for Remote Sensing Phenology | U.S. Geological Survey","URL":"https://www.usgs.gov/special-topics/remote-sensing-phenology/science/ndvi-foundation-remote-sensing-phenology","accessed":{"date-parts":[["2025",1,6]]}}}],"schema":"https://github.com/citation-style-language/schema/raw/master/csl-citation.json"} </w:instrText>
-      </w:r>
-      <w:r>
-        <w:rPr>
-          <w:rFonts w:ascii="Times New Roman" w:hAnsi="Times New Roman" w:cs="Times New Roman"/>
-          <w:color w:val="000000" w:themeColor="text1"/>
+          <w:color w:val="000000"/>
+        </w:rPr>
+        <w:instrText xml:space="preserve"> ADDIN ZOTERO_ITEM CSL_CITATION {"citationID":"sIvVNiNQ","properties":{"formattedCitation":"\\super 13\\nosupersub{}","plainCitation":"13","noteIndex":0},"citationItems":[{"id":280,"uris":["http://zotero.org/users/10202395/items/CK6S8WDF"],"itemData":{"id":280,"type":"article-journal","abstract":"Background\nIn a rapidly urbanizing world, many people have little contact with natural environments, which may affect health and well-being. Existing reviews generally conclude that residential greenspace is beneficial to health. However, the processes generating these benefits and how they can be best promoted remain unclear.\nObjectives\nDuring an Expert Workshop held in September 2016, the evidence linking greenspace and health was reviewed from a transdisciplinary standpoint, with a particular focus on potential underlying biopsychosocial pathways and how these can be explored and organized to support policy-relevant population health research.\nDiscussions\nPotential pathways linking greenspace to health are here presented in three domains, which emphasize three general functions of greenspace: reducing harm (e.g. reducing exposure to air pollution, noise and heat), restoring capacities (e.g. attention restoration and physiological stress recovery) and building capacities (e.g. encouraging physical activity and facilitating social cohesion). Interrelations between among the three domains are also noted. Among several recommendations, future studies should: use greenspace and behavioural measures that are relevant to hypothesized pathways; include assessment of presence, access and use of greenspace; use longitudinal, interventional and (quasi)experimental study designs to assess causation; and include low and middle income countries given their absence in the existing literature. Cultural, climatic, geographic and other contextual factors also need further consideration.\nConclusions\nWhile the existing evidence affirms beneficial impacts of greenspace on health, much remains to be learned about the specific pathways and functional form of such relationships, and how these may vary by context, population groups and health outcomes. This Report provides guidance for further epidemiological research with the goal of creating new evidence upon which to develop policy recommendations.","container-title":"Environmental Research","DOI":"10.1016/j.envres.2017.06.028","ISSN":"0013-9351","journalAbbreviation":"Environmental Research","language":"en","page":"301-317","source":"ScienceDirect","title":"Exploring pathways linking greenspace to health: Theoretical and methodological guidance","title-short":"Exploring pathways linking greenspace to health","volume":"158","author":[{"family":"Markevych","given":"Iana"},{"family":"Schoierer","given":"Julia"},{"family":"Hartig","given":"Terry"},{"family":"Chudnovsky","given":"Alexandra"},{"family":"Hystad","given":"Perry"},{"family":"Dzhambov","given":"Angel M."},{"family":"Vries","given":"Sjerp","non-dropping-particle":"de"},{"family":"Triguero-Mas","given":"Margarita"},{"family":"Brauer","given":"Michael"},{"family":"Nieuwenhuijsen","given":"Mark J."},{"family":"Lupp","given":"Gerd"},{"family":"Richardson","given":"Elizabeth A."},{"family":"Astell-Burt","given":"Thomas"},{"family":"Dimitrova","given":"Donka"},{"family":"Feng","given":"Xiaoqi"},{"family":"Sadeh","given":"Maya"},{"family":"Standl","given":"Marie"},{"family":"Heinrich","given":"Joachim"},{"family":"Fuertes","given":"Elaine"}],"issued":{"date-parts":[["2017",10,1]]}}}],"schema":"https://github.com/citation-style-language/schema/raw/master/csl-citation.json"} </w:instrText>
+      </w:r>
+      <w:r>
+        <w:rPr>
+          <w:rFonts w:ascii="Times New Roman" w:hAnsi="Times New Roman" w:cs="Times New Roman"/>
+          <w:color w:val="000000"/>
         </w:rPr>
         <w:fldChar w:fldCharType="separate"/>
       </w:r>
@@ -2455,186 +2763,67 @@
           <w:color w:val="000000"/>
           <w:vertAlign w:val="superscript"/>
         </w:rPr>
-        <w:t>10</w:t>
-      </w:r>
-      <w:r>
-        <w:rPr>
-          <w:rFonts w:ascii="Times New Roman" w:hAnsi="Times New Roman" w:cs="Times New Roman"/>
-          <w:color w:val="000000" w:themeColor="text1"/>
+        <w:t>13</w:t>
+      </w:r>
+      <w:r>
+        <w:rPr>
+          <w:rFonts w:ascii="Times New Roman" w:hAnsi="Times New Roman" w:cs="Times New Roman"/>
+          <w:color w:val="000000"/>
         </w:rPr>
         <w:fldChar w:fldCharType="end"/>
       </w:r>
-      <w:r>
-        <w:rPr>
-          <w:rFonts w:ascii="Times New Roman" w:hAnsi="Times New Roman" w:cs="Times New Roman"/>
-          <w:color w:val="000000" w:themeColor="text1"/>
-        </w:rPr>
-        <w:t xml:space="preserve"> Generally, negative values correspond to water, snow and ice, values near zero represent barren land and higher positive values indicate greener, denser vegetation.</w:t>
-      </w:r>
-      <w:r>
-        <w:rPr>
-          <w:rFonts w:ascii="Times New Roman" w:hAnsi="Times New Roman" w:cs="Times New Roman"/>
-          <w:color w:val="000000" w:themeColor="text1"/>
-        </w:rPr>
-        <w:t xml:space="preserve"> </w:t>
-      </w:r>
+      <w:ins w:id="67" w:author="Martin, Greta Katherine" w:date="2025-04-01T11:58:00Z" w16du:dateUtc="2025-04-01T15:58:00Z">
+        <w:r>
+          <w:rPr>
+            <w:rFonts w:ascii="Times New Roman" w:hAnsi="Times New Roman" w:cs="Times New Roman"/>
+            <w:color w:val="000000"/>
+          </w:rPr>
+          <w:t xml:space="preserve"> </w:t>
+        </w:r>
+      </w:ins>
+      <w:ins w:id="68" w:author="Martin, Greta Katherine" w:date="2025-04-01T11:59:00Z" w16du:dateUtc="2025-04-01T15:59:00Z">
+        <w:r>
+          <w:rPr>
+            <w:rFonts w:ascii="Times New Roman" w:hAnsi="Times New Roman" w:cs="Times New Roman"/>
+            <w:color w:val="000000"/>
+          </w:rPr>
+          <w:t xml:space="preserve">Mediation studies of have </w:t>
+        </w:r>
+        <w:r>
+          <w:rPr>
+            <w:rFonts w:ascii="Times New Roman" w:hAnsi="Times New Roman" w:cs="Times New Roman"/>
+            <w:color w:val="000000"/>
+          </w:rPr>
+          <w:t>found evidence that greenspace is associated with health through better air quality, increased physical activity, and reduced stress</w:t>
+        </w:r>
+      </w:ins>
+      <w:ins w:id="69" w:author="Martin, Greta Katherine" w:date="2025-04-01T12:00:00Z" w16du:dateUtc="2025-04-01T16:00:00Z">
+        <w:r>
+          <w:rPr>
+            <w:rFonts w:ascii="Times New Roman" w:hAnsi="Times New Roman" w:cs="Times New Roman"/>
+            <w:color w:val="000000"/>
+          </w:rPr>
+          <w:t>.</w:t>
+        </w:r>
+      </w:ins>
       <w:r>
         <w:rPr>
           <w:rFonts w:ascii="Times New Roman" w:hAnsi="Times New Roman" w:cs="Times New Roman"/>
           <w:color w:val="000000"/>
-          <w:shd w:val="clear" w:color="auto" w:fill="FFFFFF"/>
-        </w:rPr>
-        <w:t xml:space="preserve">Two </w:t>
+        </w:rPr>
+        <w:fldChar w:fldCharType="begin"/>
       </w:r>
       <w:r>
         <w:rPr>
           <w:rFonts w:ascii="Times New Roman" w:hAnsi="Times New Roman" w:cs="Times New Roman"/>
           <w:color w:val="000000"/>
-          <w:shd w:val="clear" w:color="auto" w:fill="FFFFFF"/>
-        </w:rPr>
-        <w:t xml:space="preserve">studies estimating the </w:t>
+        </w:rPr>
+        <w:instrText xml:space="preserve"> ADDIN ZOTERO_ITEM CSL_CITATION {"citationID":"YStRrlxy","properties":{"formattedCitation":"\\super 14\\nosupersub{}","plainCitation":"14","noteIndex":0},"citationItems":[{"id":270,"uris":["http://zotero.org/users/10202395/items/NVXQT3QC"],"itemData":{"id":270,"type":"article-journal","abstract":"Background: With an increasing volume of research exploring the pathways linking greenspace exposure to mental health, there is a need to synthesise the strength of evidence on the mediation mechanisms. Synthesising the strength of evidence on the pathways can help us better understand how greenspace exposure affects mental health and guide future green space interventions to improve mental health.\nPurpose: The purpose of this study was to synthesise current evidence on the pathways linking objectivelymeasured greenspace exposure and mental health using a systematic review approach.\nMethods: Literature searches were conducted in March 2020 from five common databases (i.e., MEDLINE, Embase, PsycINFO, SPORTDiscus, and Web of Science) using search terms of green spaces and mental health. English language and human population were imposed as search limits. The Preferred Reporting Items for Systematic reviews and Meta-Analysis (PRISMA) guideline was followed to synthesise and report results.\nResults: The initial systematic searches yielded 16,415 records, of which 26 studies met the inclusion criteria. Mixed or non-significant evidence was revealed for the mediating effects of air quality, physical activity, perceived stress, perceived restorativeness, residential noise, social cohesion, and social support on the pathways from greenspace exposure to mental illness. The effect of greenspace exposure on mental well-being was mediated by air quality, perceived stress, and physical activity. In addition, mixed evidence was revealed for the mediating role of social cohesion on the path from greenspace exposure to mental well-being.\nConclusions: This systematic review highlighted the key pathways linking green spaces to mental well-being via harmful mitigation, psychological restoration, and encouragement of health-related behaviours. Evidence for the pathway between greenspace exposure and mental illness is equivocal at present. Future research is recom­ mended to adopt well-designed longitudinal and experimental studies to establish causal inferences on mental health benefits of greenspace exposure.","container-title":"Environmental Research","DOI":"10.1016/j.envres.2021.111233","ISSN":"00139351","journalAbbreviation":"Environmental Research","language":"en","page":"111233","source":"DOI.org (Crossref)","title":"The pathways linking objectively-measured greenspace exposure and mental health: A systematic review of observational studies","title-short":"The pathways linking objectively-measured greenspace exposure and mental health","volume":"198","author":[{"family":"Zhang","given":"Ru"},{"family":"Zhang","given":"Chun-Qing"},{"family":"Rhodes","given":"Ryan E."}],"issued":{"date-parts":[["2021",7]]}}}],"schema":"https://github.com/citation-style-language/schema/raw/master/csl-citation.json"} </w:instrText>
       </w:r>
       <w:r>
         <w:rPr>
           <w:rFonts w:ascii="Times New Roman" w:hAnsi="Times New Roman" w:cs="Times New Roman"/>
           <w:color w:val="000000"/>
-          <w:shd w:val="clear" w:color="auto" w:fill="FFFFFF"/>
-        </w:rPr>
-        <w:t xml:space="preserve">number of deaths associated with hypothetical changes in </w:t>
-      </w:r>
-      <w:r>
-        <w:rPr>
-          <w:rFonts w:ascii="Times New Roman" w:hAnsi="Times New Roman" w:cs="Times New Roman"/>
-          <w:color w:val="000000"/>
-          <w:shd w:val="clear" w:color="auto" w:fill="FFFFFF"/>
-        </w:rPr>
-        <w:t xml:space="preserve">NDVI </w:t>
-      </w:r>
-      <w:r>
-        <w:rPr>
-          <w:rFonts w:ascii="Times New Roman" w:hAnsi="Times New Roman" w:cs="Times New Roman"/>
-          <w:color w:val="000000"/>
-          <w:shd w:val="clear" w:color="auto" w:fill="FFFFFF"/>
-        </w:rPr>
-        <w:t>in European and American cities</w:t>
-      </w:r>
-      <w:r>
-        <w:rPr>
-          <w:rFonts w:ascii="Times New Roman" w:hAnsi="Times New Roman" w:cs="Times New Roman"/>
-          <w:color w:val="000000"/>
-          <w:shd w:val="clear" w:color="auto" w:fill="FFFFFF"/>
-        </w:rPr>
-        <w:t xml:space="preserve"> indicate</w:t>
-      </w:r>
-      <w:r>
-        <w:rPr>
-          <w:rFonts w:ascii="Times New Roman" w:hAnsi="Times New Roman" w:cs="Times New Roman"/>
-          <w:color w:val="000000"/>
-          <w:shd w:val="clear" w:color="auto" w:fill="FFFFFF"/>
-        </w:rPr>
-        <w:t>d</w:t>
-      </w:r>
-      <w:r>
-        <w:rPr>
-          <w:rFonts w:ascii="Times New Roman" w:hAnsi="Times New Roman" w:cs="Times New Roman"/>
-          <w:color w:val="000000"/>
-          <w:shd w:val="clear" w:color="auto" w:fill="FFFFFF"/>
-        </w:rPr>
-        <w:t xml:space="preserve"> th</w:t>
-      </w:r>
-      <w:r>
-        <w:rPr>
-          <w:rFonts w:ascii="Times New Roman" w:hAnsi="Times New Roman" w:cs="Times New Roman"/>
-          <w:color w:val="000000"/>
-          <w:shd w:val="clear" w:color="auto" w:fill="FFFFFF"/>
-        </w:rPr>
-        <w:t xml:space="preserve">at increasing urban greenspace can </w:t>
-      </w:r>
-      <w:r>
-        <w:rPr>
-          <w:rFonts w:ascii="Times New Roman" w:hAnsi="Times New Roman" w:cs="Times New Roman"/>
-          <w:color w:val="000000"/>
-          <w:shd w:val="clear" w:color="auto" w:fill="FFFFFF"/>
-        </w:rPr>
-        <w:t xml:space="preserve">substantially </w:t>
-      </w:r>
-      <w:r>
-        <w:rPr>
-          <w:rFonts w:ascii="Times New Roman" w:hAnsi="Times New Roman" w:cs="Times New Roman"/>
-          <w:color w:val="000000"/>
-          <w:shd w:val="clear" w:color="auto" w:fill="FFFFFF"/>
-        </w:rPr>
-        <w:t>reduce mortality</w:t>
-      </w:r>
-      <w:r>
-        <w:rPr>
-          <w:rFonts w:ascii="Times New Roman" w:hAnsi="Times New Roman" w:cs="Times New Roman"/>
-          <w:color w:val="000000"/>
-          <w:shd w:val="clear" w:color="auto" w:fill="FFFFFF"/>
-        </w:rPr>
-        <w:t xml:space="preserve">. </w:t>
-      </w:r>
-      <w:r>
-        <w:rPr>
-          <w:rFonts w:ascii="Times New Roman" w:hAnsi="Times New Roman" w:cs="Times New Roman"/>
-          <w:color w:val="000000"/>
-          <w:shd w:val="clear" w:color="auto" w:fill="FFFFFF"/>
-        </w:rPr>
-        <w:t xml:space="preserve">A 2021 </w:t>
-      </w:r>
-      <w:r>
-        <w:rPr>
-          <w:rFonts w:ascii="Times New Roman" w:hAnsi="Times New Roman" w:cs="Times New Roman"/>
-          <w:color w:val="000000"/>
-          <w:shd w:val="clear" w:color="auto" w:fill="FFFFFF"/>
-        </w:rPr>
-        <w:t>study of</w:t>
-      </w:r>
-      <w:r>
-        <w:rPr>
-          <w:rFonts w:ascii="Times New Roman" w:hAnsi="Times New Roman" w:cs="Times New Roman"/>
-          <w:color w:val="000000"/>
-          <w:shd w:val="clear" w:color="auto" w:fill="FFFFFF"/>
-        </w:rPr>
-        <w:t xml:space="preserve"> 978 cities in 31 European countries</w:t>
-      </w:r>
-      <w:r>
-        <w:rPr>
-          <w:rFonts w:ascii="Times New Roman" w:hAnsi="Times New Roman" w:cs="Times New Roman"/>
-          <w:color w:val="000000"/>
-          <w:shd w:val="clear" w:color="auto" w:fill="FFFFFF"/>
-        </w:rPr>
-        <w:t xml:space="preserve"> found that if cities were to increase their NDVI to a level equivalent with the World Health Organization’s recommendation of universal access to greenspace, 42,968 natural deaths could be avoided annually (95% CI: 32,296, 64,177) among adults</w:t>
-      </w:r>
-      <w:r>
-        <w:rPr>
-          <w:rFonts w:ascii="Times New Roman" w:hAnsi="Times New Roman" w:cs="Times New Roman"/>
-          <w:color w:val="000000"/>
-          <w:shd w:val="clear" w:color="auto" w:fill="FFFFFF"/>
-        </w:rPr>
-        <w:t>.</w:t>
-      </w:r>
-      <w:r>
-        <w:rPr>
-          <w:rFonts w:ascii="Times New Roman" w:hAnsi="Times New Roman" w:cs="Times New Roman"/>
-          <w:color w:val="000000"/>
-          <w:shd w:val="clear" w:color="auto" w:fill="FFFFFF"/>
-        </w:rPr>
-        <w:fldChar w:fldCharType="begin"/>
-      </w:r>
-      <w:r>
-        <w:rPr>
-          <w:rFonts w:ascii="Times New Roman" w:hAnsi="Times New Roman" w:cs="Times New Roman"/>
-          <w:color w:val="000000"/>
-          <w:shd w:val="clear" w:color="auto" w:fill="FFFFFF"/>
-        </w:rPr>
-        <w:instrText xml:space="preserve"> ADDIN ZOTERO_ITEM CSL_CITATION {"citationID":"EA1Brj9c","properties":{"formattedCitation":"\\super 11\\nosupersub{}","plainCitation":"11","noteIndex":0},"citationItems":[{"id":191,"uris":["http://zotero.org/users/10202395/items/DXI3UYCR"],"itemData":{"id":191,"type":"article-journal","container-title":"The Lancet Planetary Health","DOI":"10.1016/S2542-5196(21)00229-1","ISSN":"25425196","issue":"10","journalAbbreviation":"The Lancet Planetary Health","language":"en","page":"e718-e730","source":"DOI.org (Crossref)","title":"Green space and mortality in European cities: a health impact assessment study","title-short":"Green space and mortality in European cities","volume":"5","author":[{"family":"Barboza","given":"Evelise Pereira"},{"family":"Cirach","given":"Marta"},{"family":"Khomenko","given":"Sasha"},{"family":"Iungman","given":"Tamara"},{"family":"Mueller","given":"Natalie"},{"family":"Barrera-Gómez","given":"Jose"},{"family":"Rojas-Rueda","given":"David"},{"family":"Kondo","given":"Michelle"},{"family":"Nieuwenhuijsen","given":"Mark"}],"issued":{"date-parts":[["2021",10]]}}}],"schema":"https://github.com/citation-style-language/schema/raw/master/csl-citation.json"} </w:instrText>
-      </w:r>
-      <w:r>
-        <w:rPr>
-          <w:rFonts w:ascii="Times New Roman" w:hAnsi="Times New Roman" w:cs="Times New Roman"/>
-          <w:color w:val="000000"/>
-          <w:shd w:val="clear" w:color="auto" w:fill="FFFFFF"/>
         </w:rPr>
         <w:fldChar w:fldCharType="separate"/>
       </w:r>
@@ -2644,173 +2833,131 @@
           <w:color w:val="000000"/>
           <w:vertAlign w:val="superscript"/>
         </w:rPr>
-        <w:t>11</w:t>
+        <w:t>14</w:t>
       </w:r>
       <w:r>
         <w:rPr>
           <w:rFonts w:ascii="Times New Roman" w:hAnsi="Times New Roman" w:cs="Times New Roman"/>
           <w:color w:val="000000"/>
-          <w:shd w:val="clear" w:color="auto" w:fill="FFFFFF"/>
         </w:rPr>
         <w:fldChar w:fldCharType="end"/>
       </w:r>
-      <w:r>
+      <w:ins w:id="70" w:author="Martin, Greta Katherine" w:date="2025-04-01T11:59:00Z" w16du:dateUtc="2025-04-01T15:59:00Z">
+        <w:r>
+          <w:rPr>
+            <w:rFonts w:ascii="Times New Roman" w:hAnsi="Times New Roman" w:cs="Times New Roman"/>
+            <w:color w:val="000000"/>
+          </w:rPr>
+          <w:t xml:space="preserve"> </w:t>
+        </w:r>
+      </w:ins>
+      <w:del w:id="71" w:author="Martin, Greta Katherine" w:date="2025-04-01T11:42:00Z" w16du:dateUtc="2025-04-01T15:42:00Z">
+        <w:r>
+          <w:rPr>
+            <w:rFonts w:ascii="Times New Roman" w:hAnsi="Times New Roman" w:cs="Times New Roman"/>
+            <w:color w:val="000000"/>
+          </w:rPr>
+          <w:fldChar w:fldCharType="begin"/>
+        </w:r>
+        <w:r>
+          <w:rPr>
+            <w:rFonts w:ascii="Times New Roman" w:hAnsi="Times New Roman" w:cs="Times New Roman"/>
+            <w:color w:val="000000"/>
+          </w:rPr>
+          <w:delInstrText xml:space="preserve"> ADDIN ZOTERO_TEMP </w:delInstrText>
+        </w:r>
+        <w:r>
+          <w:rPr>
+            <w:rFonts w:ascii="Times New Roman" w:hAnsi="Times New Roman" w:cs="Times New Roman"/>
+            <w:color w:val="000000"/>
+          </w:rPr>
+          <w:fldChar w:fldCharType="separate"/>
+        </w:r>
+        <w:r>
+          <w:rPr>
+            <w:rFonts w:ascii="Times New Roman" w:hAnsi="Times New Roman" w:cs="Times New Roman"/>
+            <w:noProof/>
+            <w:color w:val="000000"/>
+          </w:rPr>
+          <w:delText>{Citation}</w:delText>
+        </w:r>
+        <w:r>
+          <w:rPr>
+            <w:rFonts w:ascii="Times New Roman" w:hAnsi="Times New Roman" w:cs="Times New Roman"/>
+            <w:color w:val="000000"/>
+          </w:rPr>
+          <w:fldChar w:fldCharType="end"/>
+        </w:r>
+      </w:del>
+    </w:p>
+    <w:p>
+      <w:pPr>
+        <w:rPr>
+          <w:ins w:id="72" w:author="Martin, Greta Katherine" w:date="2025-03-27T11:49:00Z" w16du:dateUtc="2025-03-27T15:49:00Z"/>
+          <w:moveTo w:id="73" w:author="Martin, Greta Katherine" w:date="2025-03-27T11:48:00Z" w16du:dateUtc="2025-03-27T15:48:00Z"/>
+          <w:rFonts w:ascii="Times New Roman" w:hAnsi="Times New Roman" w:cs="Times New Roman"/>
+          <w:color w:val="000000" w:themeColor="text1"/>
+        </w:rPr>
+      </w:pPr>
+    </w:p>
+    <w:moveToRangeEnd w:id="32"/>
+    <w:p>
+      <w:pPr>
+        <w:rPr>
+          <w:del w:id="74" w:author="Martin, Greta Katherine" w:date="2025-04-01T11:30:00Z" w16du:dateUtc="2025-04-01T15:30:00Z"/>
+          <w:rFonts w:ascii="Times New Roman" w:hAnsi="Times New Roman" w:cs="Times New Roman"/>
+          <w:color w:val="000000" w:themeColor="text1"/>
+        </w:rPr>
+      </w:pPr>
+    </w:p>
+    <w:p>
+      <w:pPr>
+        <w:rPr>
+          <w:rFonts w:ascii="Times New Roman" w:hAnsi="Times New Roman" w:cs="Times New Roman"/>
+          <w:color w:val="000000" w:themeColor="text1"/>
+        </w:rPr>
+      </w:pPr>
+    </w:p>
+    <w:p>
+      <w:pPr>
         <w:rPr>
           <w:rFonts w:ascii="Times New Roman" w:hAnsi="Times New Roman" w:cs="Times New Roman"/>
           <w:color w:val="000000"/>
           <w:shd w:val="clear" w:color="auto" w:fill="FFFFFF"/>
         </w:rPr>
-        <w:t xml:space="preserve"> </w:t>
-      </w:r>
-      <w:r>
-        <w:rPr>
-          <w:rFonts w:ascii="Times New Roman" w:hAnsi="Times New Roman" w:cs="Times New Roman"/>
-          <w:color w:val="000000"/>
-          <w:shd w:val="clear" w:color="auto" w:fill="FFFFFF"/>
-        </w:rPr>
-        <w:t xml:space="preserve">A </w:t>
-      </w:r>
-      <w:r>
-        <w:rPr>
-          <w:rFonts w:ascii="Times New Roman" w:hAnsi="Times New Roman" w:cs="Times New Roman"/>
-          <w:color w:val="000000"/>
-          <w:shd w:val="clear" w:color="auto" w:fill="FFFFFF"/>
-        </w:rPr>
-        <w:t>2022 study of the 35 most populous</w:t>
-      </w:r>
-      <w:r>
-        <w:rPr>
-          <w:rFonts w:ascii="Times New Roman" w:hAnsi="Times New Roman" w:cs="Times New Roman"/>
-          <w:color w:val="000000"/>
-          <w:shd w:val="clear" w:color="auto" w:fill="FFFFFF"/>
-        </w:rPr>
-        <w:t xml:space="preserve"> American cities found that </w:t>
-      </w:r>
-      <w:r>
-        <w:rPr>
-          <w:rFonts w:ascii="Times New Roman" w:hAnsi="Times New Roman" w:cs="Times New Roman"/>
-          <w:color w:val="000000"/>
-          <w:shd w:val="clear" w:color="auto" w:fill="FFFFFF"/>
-        </w:rPr>
-        <w:t xml:space="preserve">if </w:t>
-      </w:r>
-      <w:r>
-        <w:rPr>
-          <w:rFonts w:ascii="Times New Roman" w:hAnsi="Times New Roman" w:cs="Times New Roman"/>
-          <w:color w:val="000000"/>
-          <w:shd w:val="clear" w:color="auto" w:fill="FFFFFF"/>
-        </w:rPr>
-        <w:t xml:space="preserve">overall </w:t>
-      </w:r>
-      <w:r>
-        <w:rPr>
-          <w:rFonts w:ascii="Times New Roman" w:hAnsi="Times New Roman" w:cs="Times New Roman"/>
-          <w:color w:val="000000"/>
-          <w:shd w:val="clear" w:color="auto" w:fill="FFFFFF"/>
-        </w:rPr>
-        <w:t xml:space="preserve">NDVI </w:t>
-      </w:r>
-      <w:r>
-        <w:rPr>
-          <w:rFonts w:ascii="Times New Roman" w:hAnsi="Times New Roman" w:cs="Times New Roman"/>
-          <w:color w:val="000000"/>
-          <w:shd w:val="clear" w:color="auto" w:fill="FFFFFF"/>
-        </w:rPr>
-        <w:t>was</w:t>
-      </w:r>
-      <w:r>
-        <w:rPr>
-          <w:rFonts w:ascii="Times New Roman" w:hAnsi="Times New Roman" w:cs="Times New Roman"/>
-          <w:color w:val="000000"/>
-          <w:shd w:val="clear" w:color="auto" w:fill="FFFFFF"/>
-        </w:rPr>
-        <w:t xml:space="preserve"> </w:t>
-      </w:r>
-      <w:r>
-        <w:rPr>
-          <w:rFonts w:ascii="Times New Roman" w:hAnsi="Times New Roman" w:cs="Times New Roman"/>
-          <w:color w:val="000000"/>
-          <w:shd w:val="clear" w:color="auto" w:fill="FFFFFF"/>
-        </w:rPr>
-        <w:t xml:space="preserve">increased by 0.1, </w:t>
-      </w:r>
-      <w:r>
-        <w:rPr>
-          <w:rFonts w:ascii="Times New Roman" w:hAnsi="Times New Roman" w:cs="Times New Roman"/>
-          <w:color w:val="000000"/>
-          <w:shd w:val="clear" w:color="auto" w:fill="FFFFFF"/>
-        </w:rPr>
-        <w:t xml:space="preserve">38,000 deaths (95% CI: 28,640-57,281) could have been avoided in 2019 </w:t>
-      </w:r>
-      <w:r>
-        <w:rPr>
-          <w:rFonts w:ascii="Times New Roman" w:hAnsi="Times New Roman" w:cs="Times New Roman"/>
-          <w:color w:val="000000"/>
-          <w:shd w:val="clear" w:color="auto" w:fill="FFFFFF"/>
-        </w:rPr>
-        <w:t xml:space="preserve">among those </w:t>
-      </w:r>
-      <w:r>
-        <w:rPr>
-          <w:rFonts w:ascii="Times New Roman" w:hAnsi="Times New Roman" w:cs="Times New Roman"/>
-          <w:color w:val="000000"/>
-          <w:shd w:val="clear" w:color="auto" w:fill="FFFFFF"/>
-        </w:rPr>
-        <w:t xml:space="preserve">aged </w:t>
-      </w:r>
-      <w:r>
-        <w:rPr>
-          <w:rFonts w:ascii="Times New Roman" w:hAnsi="Times New Roman" w:cs="Times New Roman"/>
-          <w:color w:val="000000"/>
-          <w:shd w:val="clear" w:color="auto" w:fill="FFFFFF"/>
-        </w:rPr>
-        <w:t>65</w:t>
-      </w:r>
-      <w:r>
-        <w:rPr>
-          <w:rFonts w:ascii="Times New Roman" w:hAnsi="Times New Roman" w:cs="Times New Roman"/>
-          <w:color w:val="000000"/>
-          <w:shd w:val="clear" w:color="auto" w:fill="FFFFFF"/>
-        </w:rPr>
-        <w:t xml:space="preserve"> years</w:t>
-      </w:r>
-      <w:r>
-        <w:rPr>
-          <w:rFonts w:ascii="Times New Roman" w:hAnsi="Times New Roman" w:cs="Times New Roman"/>
-          <w:color w:val="000000"/>
-          <w:shd w:val="clear" w:color="auto" w:fill="FFFFFF"/>
-        </w:rPr>
-        <w:t xml:space="preserve"> and older</w:t>
-      </w:r>
-      <w:r>
-        <w:rPr>
-          <w:rFonts w:ascii="Times New Roman" w:hAnsi="Times New Roman" w:cs="Times New Roman"/>
-          <w:color w:val="000000"/>
-          <w:shd w:val="clear" w:color="auto" w:fill="FFFFFF"/>
-        </w:rPr>
-        <w:t>.</w:t>
-      </w:r>
-      <w:r>
-        <w:rPr>
-          <w:rFonts w:ascii="Times New Roman" w:hAnsi="Times New Roman" w:cs="Times New Roman"/>
-          <w:color w:val="000000"/>
-          <w:shd w:val="clear" w:color="auto" w:fill="FFFFFF"/>
+      </w:pPr>
+      <w:r>
+        <w:rPr>
+          <w:rFonts w:ascii="Times New Roman" w:hAnsi="Times New Roman" w:cs="Times New Roman"/>
+          <w:color w:val="000000" w:themeColor="text1"/>
+        </w:rPr>
+        <w:t>Studies linking greenspace to reductions in mortality have generally use the Normalized Difference Vegetation Index (NDVI). NDVI is a satellite-derived measure that uses red and near-infrared light waves to</w:t>
+      </w:r>
+      <w:r>
+        <w:rPr>
+          <w:rFonts w:ascii="Times New Roman" w:hAnsi="Times New Roman" w:cs="Times New Roman"/>
+          <w:color w:val="000000" w:themeColor="text1"/>
+        </w:rPr>
+        <w:t xml:space="preserve"> determine the health and density of vegetation.</w:t>
+      </w:r>
+      <w:r>
+        <w:rPr>
+          <w:rFonts w:ascii="Times New Roman" w:hAnsi="Times New Roman" w:cs="Times New Roman"/>
+          <w:color w:val="000000" w:themeColor="text1"/>
         </w:rPr>
         <w:fldChar w:fldCharType="begin"/>
       </w:r>
       <w:r>
         <w:rPr>
           <w:rFonts w:ascii="Times New Roman" w:hAnsi="Times New Roman" w:cs="Times New Roman"/>
-          <w:color w:val="000000"/>
-          <w:shd w:val="clear" w:color="auto" w:fill="FFFFFF"/>
-        </w:rPr>
-        <w:instrText xml:space="preserve"> ADDIN ZOTERO_ITEM CSL_CITATION {"citationID":"2IFhD644","properties":{"formattedCitation":"\\super 12\\nosupersub{}","plainCitation":"12","noteIndex":0},"citationItems":[{"id":259,"uris":["http://zotero.org/users/10202395/items/AXXINCTS"],"itemData":{"id":259,"type":"article-journal","abstract":"Across the United States, cities are creating sustainability and climate action plans (CAPs) that call to increase local vegetation. These greening initiatives have the potential to not only beneﬁt the environment but also human health. In epidemiologic literature, greenness has a protective effect on mortality through various direct and indirect pathways. We aimed to assess how an increase in greenness could decrease mortality in the largest urban areas in the United States. We conducted a nationwide quantitative health impact assessment to estimate the predicted reduction in mortality associated with an increase in greenness across two decades (2000, 2010, and 2019). Using a recently published exposure-response function, Landsat 30 m 16-day satellite imagery from April to September, and publicly available county-level mortality data from the CDC, we calculated the age-adjusted reduction in all-cause mortality for those 65 years and older within 35 of the most populated metropolitan areas. We estimated that between 34,000 and 38,000 all-cause deaths could have been reduced in 2000, 2010, and 2019 with a local increase in green vegetation by 0.1 unit across the most populated metropolitan areas. We found that overall greenness increased across time with a 2.86% increase from 2000 to 2010 to 11.11% from 2010 to 2019. These results can be used to support CAPs by providing a quantitative assessment to the impact local greening initiatives can have on mortality. Urban planners and local governments can use these ﬁndings to calculate the co-beneﬁts of local CAPs through a public health lens and support policy development.","container-title":"Frontiers in Public Health","DOI":"10.3389/fpubh.2022.841936","ISSN":"2296-2565","journalAbbreviation":"Front. Public Health","language":"en","page":"841936","source":"DOI.org (Crossref)","title":"Benefits of Increasing Greenness on All-Cause Mortality in the Largest Metropolitan Areas of the United States Within the Past Two Decades","volume":"10","author":[{"family":"Brochu","given":"Paige"},{"family":"Jimenez","given":"Marcia P."},{"family":"James","given":"Peter"},{"family":"Kinney","given":"Patrick L."},{"family":"Lane","given":"Kevin"}],"issued":{"date-parts":[["2022",5,10]]}}}],"schema":"https://github.com/citation-style-language/schema/raw/master/csl-citation.json"} </w:instrText>
-      </w:r>
-      <w:r>
-        <w:rPr>
-          <w:rFonts w:ascii="Times New Roman" w:hAnsi="Times New Roman" w:cs="Times New Roman"/>
-          <w:color w:val="000000"/>
-          <w:shd w:val="clear" w:color="auto" w:fill="FFFFFF"/>
+          <w:color w:val="000000" w:themeColor="text1"/>
+        </w:rPr>
+        <w:instrText xml:space="preserve"> ADDIN ZOTERO_ITEM CSL_CITATION {"citationID":"25xi92bS","properties":{"formattedCitation":"\\super 15\\nosupersub{}","plainCitation":"15","noteIndex":0},"citationItems":[{"id":777,"uris":["http://zotero.org/users/10202395/items/3XYGY6X4"],"itemData":{"id":777,"type":"webpage","title":"NDVI, the Foundation for Remote Sensing Phenology | U.S. Geological Survey","URL":"https://www.usgs.gov/special-topics/remote-sensing-phenology/science/ndvi-foundation-remote-sensing-phenology","accessed":{"date-parts":[["2025",1,6]]}}}],"schema":"https://github.com/citation-style-language/schema/raw/master/csl-citation.json"} </w:instrText>
+      </w:r>
+      <w:r>
+        <w:rPr>
+          <w:rFonts w:ascii="Times New Roman" w:hAnsi="Times New Roman" w:cs="Times New Roman"/>
+          <w:color w:val="000000" w:themeColor="text1"/>
         </w:rPr>
         <w:fldChar w:fldCharType="separate"/>
       </w:r>
@@ -2820,7 +2967,28 @@
           <w:color w:val="000000"/>
           <w:vertAlign w:val="superscript"/>
         </w:rPr>
-        <w:t>12</w:t>
+        <w:t>15</w:t>
+      </w:r>
+      <w:r>
+        <w:rPr>
+          <w:rFonts w:ascii="Times New Roman" w:hAnsi="Times New Roman" w:cs="Times New Roman"/>
+          <w:color w:val="000000" w:themeColor="text1"/>
+        </w:rPr>
+        <w:fldChar w:fldCharType="end"/>
+      </w:r>
+      <w:r>
+        <w:rPr>
+          <w:rFonts w:ascii="Times New Roman" w:hAnsi="Times New Roman" w:cs="Times New Roman"/>
+          <w:color w:val="000000" w:themeColor="text1"/>
+        </w:rPr>
+        <w:t xml:space="preserve"> Generally, negative values correspond to water, snow and ice, values near zero represent barren land and higher positive values indicate greener, denser vegetation.</w:t>
+      </w:r>
+      <w:r>
+        <w:rPr>
+          <w:rFonts w:ascii="Times New Roman" w:hAnsi="Times New Roman" w:cs="Times New Roman"/>
+          <w:color w:val="000000" w:themeColor="text1"/>
+        </w:rPr>
+        <w:t xml:space="preserve"> </w:t>
       </w:r>
       <w:r>
         <w:rPr>
@@ -2828,7 +2996,7 @@
           <w:color w:val="000000"/>
           <w:shd w:val="clear" w:color="auto" w:fill="FFFFFF"/>
         </w:rPr>
-        <w:fldChar w:fldCharType="end"/>
+        <w:t xml:space="preserve">Two </w:t>
       </w:r>
       <w:r>
         <w:rPr>
@@ -2836,7 +3004,7 @@
           <w:color w:val="000000"/>
           <w:shd w:val="clear" w:color="auto" w:fill="FFFFFF"/>
         </w:rPr>
-        <w:t xml:space="preserve"> These studies </w:t>
+        <w:t xml:space="preserve">studies estimating the </w:t>
       </w:r>
       <w:r>
         <w:rPr>
@@ -2844,7 +3012,7 @@
           <w:color w:val="000000"/>
           <w:shd w:val="clear" w:color="auto" w:fill="FFFFFF"/>
         </w:rPr>
-        <w:t>s</w:t>
+        <w:t xml:space="preserve">number of deaths associated with hypothetical changes in </w:t>
       </w:r>
       <w:r>
         <w:rPr>
@@ -2852,7 +3020,7 @@
           <w:color w:val="000000"/>
           <w:shd w:val="clear" w:color="auto" w:fill="FFFFFF"/>
         </w:rPr>
-        <w:t>uggest</w:t>
+        <w:t xml:space="preserve">NDVI </w:t>
       </w:r>
       <w:r>
         <w:rPr>
@@ -2860,7 +3028,7 @@
           <w:color w:val="000000"/>
           <w:shd w:val="clear" w:color="auto" w:fill="FFFFFF"/>
         </w:rPr>
-        <w:t xml:space="preserve"> that urban greenspace can </w:t>
+        <w:t>in European and American cities</w:t>
       </w:r>
       <w:r>
         <w:rPr>
@@ -2868,7 +3036,7 @@
           <w:color w:val="000000"/>
           <w:shd w:val="clear" w:color="auto" w:fill="FFFFFF"/>
         </w:rPr>
-        <w:t>reduce premature mortality</w:t>
+        <w:t xml:space="preserve"> indicate</w:t>
       </w:r>
       <w:r>
         <w:rPr>
@@ -2876,31 +3044,23 @@
           <w:color w:val="000000"/>
           <w:shd w:val="clear" w:color="auto" w:fill="FFFFFF"/>
         </w:rPr>
-        <w:t xml:space="preserve">. However, a global health impact assessment is needed to characterize the potential health benefits from increasing greenspace across a broader range of climate and regional contexts. </w:t>
-      </w:r>
-    </w:p>
-    <w:p>
-      <w:pPr>
+        <w:t>d</w:t>
+      </w:r>
+      <w:r>
         <w:rPr>
           <w:rFonts w:ascii="Times New Roman" w:hAnsi="Times New Roman" w:cs="Times New Roman"/>
           <w:color w:val="000000"/>
           <w:shd w:val="clear" w:color="auto" w:fill="FFFFFF"/>
         </w:rPr>
-      </w:pPr>
-    </w:p>
-    <w:p>
-      <w:pPr>
-        <w:rPr>
-          <w:rFonts w:ascii="Times New Roman" w:hAnsi="Times New Roman" w:cs="Times New Roman"/>
-        </w:rPr>
-      </w:pPr>
+        <w:t xml:space="preserve"> th</w:t>
+      </w:r>
       <w:r>
         <w:rPr>
           <w:rFonts w:ascii="Times New Roman" w:hAnsi="Times New Roman" w:cs="Times New Roman"/>
           <w:color w:val="000000"/>
           <w:shd w:val="clear" w:color="auto" w:fill="FFFFFF"/>
         </w:rPr>
-        <w:t>In 2020, The Lancet Countdown began tracking u</w:t>
+        <w:t xml:space="preserve">at increasing urban greenspace can </w:t>
       </w:r>
       <w:r>
         <w:rPr>
@@ -2908,7 +3068,7 @@
           <w:color w:val="000000"/>
           <w:shd w:val="clear" w:color="auto" w:fill="FFFFFF"/>
         </w:rPr>
-        <w:t>rban greenspace</w:t>
+        <w:t xml:space="preserve">substantially </w:t>
       </w:r>
       <w:r>
         <w:rPr>
@@ -2916,7 +3076,7 @@
           <w:color w:val="000000"/>
           <w:shd w:val="clear" w:color="auto" w:fill="FFFFFF"/>
         </w:rPr>
-        <w:t xml:space="preserve"> across a global set of cities</w:t>
+        <w:t>reduce mortality</w:t>
       </w:r>
       <w:r>
         <w:rPr>
@@ -2932,7 +3092,7 @@
           <w:color w:val="000000"/>
           <w:shd w:val="clear" w:color="auto" w:fill="FFFFFF"/>
         </w:rPr>
-        <w:t>The Lancet Countdown is an annual publication dedicated to tracking progress towards the goals of the Paris Agreement and documenting the health implications of climate change.</w:t>
+        <w:t xml:space="preserve">A 2021 </w:t>
       </w:r>
       <w:r>
         <w:rPr>
@@ -2940,6 +3100,38 @@
           <w:color w:val="000000"/>
           <w:shd w:val="clear" w:color="auto" w:fill="FFFFFF"/>
         </w:rPr>
+        <w:t>study of</w:t>
+      </w:r>
+      <w:r>
+        <w:rPr>
+          <w:rFonts w:ascii="Times New Roman" w:hAnsi="Times New Roman" w:cs="Times New Roman"/>
+          <w:color w:val="000000"/>
+          <w:shd w:val="clear" w:color="auto" w:fill="FFFFFF"/>
+        </w:rPr>
+        <w:t xml:space="preserve"> 978 cities in 31 European countries</w:t>
+      </w:r>
+      <w:r>
+        <w:rPr>
+          <w:rFonts w:ascii="Times New Roman" w:hAnsi="Times New Roman" w:cs="Times New Roman"/>
+          <w:color w:val="000000"/>
+          <w:shd w:val="clear" w:color="auto" w:fill="FFFFFF"/>
+        </w:rPr>
+        <w:t xml:space="preserve"> found that if cities were to increase their NDVI to a level equivalent with the World Health Organization’s recommendation of universal access to greenspace, 42,968 natural deaths could be avoided annually (95% CI: 32,296, 64,177) among adults</w:t>
+      </w:r>
+      <w:r>
+        <w:rPr>
+          <w:rFonts w:ascii="Times New Roman" w:hAnsi="Times New Roman" w:cs="Times New Roman"/>
+          <w:color w:val="000000"/>
+          <w:shd w:val="clear" w:color="auto" w:fill="FFFFFF"/>
+        </w:rPr>
+        <w:t>.</w:t>
+      </w:r>
+      <w:r>
+        <w:rPr>
+          <w:rFonts w:ascii="Times New Roman" w:hAnsi="Times New Roman" w:cs="Times New Roman"/>
+          <w:color w:val="000000"/>
+          <w:shd w:val="clear" w:color="auto" w:fill="FFFFFF"/>
+        </w:rPr>
         <w:fldChar w:fldCharType="begin"/>
       </w:r>
       <w:r>
@@ -2948,7 +3140,7 @@
           <w:color w:val="000000"/>
           <w:shd w:val="clear" w:color="auto" w:fill="FFFFFF"/>
         </w:rPr>
-        <w:instrText xml:space="preserve"> ADDIN ZOTERO_ITEM CSL_CITATION {"citationID":"DAlaYyHt","properties":{"formattedCitation":"\\super 13\\nosupersub{}","plainCitation":"13","noteIndex":0},"citationItems":[{"id":754,"uris":["http://zotero.org/users/10202395/items/5RX5BIJN"],"itemData":{"id":754,"type":"article-journal","container-title":"The Lancet","DOI":"10.1016/S0140-6736(23)01859-7","ISSN":"0140-6736","issue":"10419","note":"publisher: Elsevier","page":"2346-2394","title":"The 2023 report of the Lancet Countdown on health and climate change: the imperative for a health-centred response in a world facing irreversible harms","volume":"402","author":[{"family":"Romanello","given":"Marina"},{"family":"Napoli","given":"Claudia","dropping-particle":"di"},{"family":"Green","given":"Carole"},{"family":"Kennard","given":"Harry"},{"family":"Lampard","given":"Pete"},{"family":"Scamman","given":"Daniel"},{"family":"Walawender","given":"Maria"},{"family":"Ali","given":"Zakari"},{"family":"Ameli","given":"Nadia"},{"family":"Ayeb-Karlsson","given":"Sonja"},{"family":"Beggs","given":"Paul J"},{"family":"Belesova","given":"Kristine"},{"family":"Berrang Ford","given":"Lea"},{"family":"Bowen","given":"Kathryn"},{"family":"Cai","given":"Wenjia"},{"family":"Callaghan","given":"Max"},{"family":"Campbell-Lendrum","given":"Diarmid"},{"family":"Chambers","given":"Jonathan"},{"family":"Cross","given":"Troy J"},{"family":"Daalen","given":"Kim R","non-dropping-particle":"van"},{"family":"Dalin","given":"Carole"},{"family":"Dasandi","given":"Niheer"},{"family":"Dasgupta","given":"Shouro"},{"family":"Davies","given":"Michael"},{"family":"Dominguez-Salas","given":"Paula"},{"family":"Dubrow","given":"Robert"},{"family":"Ebi","given":"Kristie L"},{"family":"Eckelman","given":"Matthew"},{"family":"Ekins","given":"Paul"},{"family":"Freyberg","given":"Chris"},{"family":"Gasparyan","given":"Olga"},{"family":"Gordon-Strachan","given":"Georgiana"},{"family":"Graham","given":"Hilary"},{"family":"Gunther","given":"Samuel H"},{"family":"Hamilton","given":"Ian"},{"family":"Hang","given":"Yun"},{"family":"Hänninen","given":"Risto"},{"family":"Hartinger","given":"Stella"},{"family":"He","given":"Kehan"},{"family":"Heidecke","given":"Julian"},{"family":"Hess","given":"Jeremy J"},{"family":"Hsu","given":"Shih-Che"},{"family":"Jamart","given":"Louis"},{"family":"Jankin","given":"Slava"},{"family":"Jay","given":"Ollie"},{"family":"Kelman","given":"Ilan"},{"family":"Kiesewetter","given":"Gregor"},{"family":"Kinney","given":"Patrick"},{"family":"Kniveton","given":"Dominic"},{"family":"Kouznetsov","given":"Rostislav"},{"family":"Larosa","given":"Francesca"},{"family":"Lee","given":"Jason K W"},{"family":"Lemke","given":"Bruno"},{"family":"Liu","given":"Yang"},{"family":"Liu","given":"Zhao"},{"family":"Lott","given":"Melissa"},{"family":"Lotto Batista","given":"Martín"},{"family":"Lowe","given":"Rachel"},{"family":"Odhiambo Sewe","given":"Maquins"},{"family":"Martinez-Urtaza","given":"Jaime"},{"family":"Maslin","given":"Mark"},{"family":"McAllister","given":"Lucy"},{"family":"McMichael","given":"Celia"},{"family":"Mi","given":"Zhifu"},{"family":"Milner","given":"James"},{"family":"Minor","given":"Kelton"},{"family":"Minx","given":"Jan C"},{"family":"Mohajeri","given":"Nahid"},{"family":"Momen","given":"Natalie C"},{"family":"Moradi-Lakeh","given":"Maziar"},{"family":"Morrissey","given":"Karyn"},{"family":"Munzert","given":"Simon"},{"family":"Murray","given":"Kris A"},{"family":"Neville","given":"Tara"},{"family":"Nilsson","given":"Maria"},{"family":"Obradovich","given":"Nick"},{"family":"O'Hare","given":"Megan B"},{"family":"Oliveira","given":"Camile"},{"family":"Oreszczyn","given":"Tadj"},{"family":"Otto","given":"Matthias"},{"family":"Owfi","given":"Fereidoon"},{"family":"Pearman","given":"Olivia"},{"family":"Pega","given":"Frank"},{"family":"Pershing","given":"Andrew"},{"family":"Rabbaniha","given":"Mahnaz"},{"family":"Rickman","given":"Jamie"},{"family":"Robinson","given":"Elizabeth J Z"},{"family":"Rocklöv","given":"Joacim"},{"family":"Salas","given":"Renee N"},{"family":"Semenza","given":"Jan C"},{"family":"Sherman","given":"Jodi D"},{"family":"Shumake-Guillemot","given":"Joy"},{"family":"Silbert","given":"Grant"},{"family":"Sofiev","given":"Mikhail"},{"family":"Springmann","given":"Marco"},{"family":"Stowell","given":"Jennifer D"},{"family":"Tabatabaei","given":"Meisam"},{"family":"Taylor","given":"Jonathon"},{"family":"Thompson","given":"Ross"},{"family":"Tonne","given":"Cathryn"},{"family":"Treskova","given":"Marina"},{"family":"Trinanes","given":"Joaquin A"},{"family":"Wagner","given":"Fabian"},{"family":"Warnecke","given":"Laura"},{"family":"Whitcombe","given":"Hannah"},{"family":"Winning","given":"Matthew"},{"family":"Wyns","given":"Arthur"},{"family":"Yglesias-González","given":"Marisol"},{"family":"Zhang","given":"Shihui"},{"family":"Zhang","given":"Ying"},{"family":"Zhu","given":"Qiao"},{"family":"Gong","given":"Peng"},{"family":"Montgomery","given":"Hugh"},{"family":"Costello","given":"Anthony"}],"issued":{"date-parts":[["2023",12,16]]}}}],"schema":"https://github.com/citation-style-language/schema/raw/master/csl-citation.json"} </w:instrText>
+        <w:instrText xml:space="preserve"> ADDIN ZOTERO_ITEM CSL_CITATION {"citationID":"EA1Brj9c","properties":{"formattedCitation":"\\super 16\\nosupersub{}","plainCitation":"16","noteIndex":0},"citationItems":[{"id":191,"uris":["http://zotero.org/users/10202395/items/DXI3UYCR"],"itemData":{"id":191,"type":"article-journal","container-title":"The Lancet Planetary Health","DOI":"10.1016/S2542-5196(21)00229-1","ISSN":"25425196","issue":"10","journalAbbreviation":"The Lancet Planetary Health","language":"en","page":"e718-e730","source":"DOI.org (Crossref)","title":"Green space and mortality in European cities: a health impact assessment study","title-short":"Green space and mortality in European cities","volume":"5","author":[{"family":"Barboza","given":"Evelise Pereira"},{"family":"Cirach","given":"Marta"},{"family":"Khomenko","given":"Sasha"},{"family":"Iungman","given":"Tamara"},{"family":"Mueller","given":"Natalie"},{"family":"Barrera-Gómez","given":"Jose"},{"family":"Rojas-Rueda","given":"David"},{"family":"Kondo","given":"Michelle"},{"family":"Nieuwenhuijsen","given":"Mark"}],"issued":{"date-parts":[["2021",10]]}}}],"schema":"https://github.com/citation-style-language/schema/raw/master/csl-citation.json"} </w:instrText>
       </w:r>
       <w:r>
         <w:rPr>
@@ -2964,7 +3156,7 @@
           <w:color w:val="000000"/>
           <w:vertAlign w:val="superscript"/>
         </w:rPr>
-        <w:t>13</w:t>
+        <w:t>16</w:t>
       </w:r>
       <w:r>
         <w:rPr>
@@ -2988,6 +3180,335 @@
           <w:color w:val="000000"/>
           <w:shd w:val="clear" w:color="auto" w:fill="FFFFFF"/>
         </w:rPr>
+        <w:t xml:space="preserve">A </w:t>
+      </w:r>
+      <w:r>
+        <w:rPr>
+          <w:rFonts w:ascii="Times New Roman" w:hAnsi="Times New Roman" w:cs="Times New Roman"/>
+          <w:color w:val="000000"/>
+          <w:shd w:val="clear" w:color="auto" w:fill="FFFFFF"/>
+        </w:rPr>
+        <w:t>2022 study of the 35 most populous</w:t>
+      </w:r>
+      <w:r>
+        <w:rPr>
+          <w:rFonts w:ascii="Times New Roman" w:hAnsi="Times New Roman" w:cs="Times New Roman"/>
+          <w:color w:val="000000"/>
+          <w:shd w:val="clear" w:color="auto" w:fill="FFFFFF"/>
+        </w:rPr>
+        <w:t xml:space="preserve"> American cities found that </w:t>
+      </w:r>
+      <w:r>
+        <w:rPr>
+          <w:rFonts w:ascii="Times New Roman" w:hAnsi="Times New Roman" w:cs="Times New Roman"/>
+          <w:color w:val="000000"/>
+          <w:shd w:val="clear" w:color="auto" w:fill="FFFFFF"/>
+        </w:rPr>
+        <w:t xml:space="preserve">if </w:t>
+      </w:r>
+      <w:r>
+        <w:rPr>
+          <w:rFonts w:ascii="Times New Roman" w:hAnsi="Times New Roman" w:cs="Times New Roman"/>
+          <w:color w:val="000000"/>
+          <w:shd w:val="clear" w:color="auto" w:fill="FFFFFF"/>
+        </w:rPr>
+        <w:t xml:space="preserve">overall </w:t>
+      </w:r>
+      <w:r>
+        <w:rPr>
+          <w:rFonts w:ascii="Times New Roman" w:hAnsi="Times New Roman" w:cs="Times New Roman"/>
+          <w:color w:val="000000"/>
+          <w:shd w:val="clear" w:color="auto" w:fill="FFFFFF"/>
+        </w:rPr>
+        <w:t xml:space="preserve">NDVI </w:t>
+      </w:r>
+      <w:r>
+        <w:rPr>
+          <w:rFonts w:ascii="Times New Roman" w:hAnsi="Times New Roman" w:cs="Times New Roman"/>
+          <w:color w:val="000000"/>
+          <w:shd w:val="clear" w:color="auto" w:fill="FFFFFF"/>
+        </w:rPr>
+        <w:t>was</w:t>
+      </w:r>
+      <w:r>
+        <w:rPr>
+          <w:rFonts w:ascii="Times New Roman" w:hAnsi="Times New Roman" w:cs="Times New Roman"/>
+          <w:color w:val="000000"/>
+          <w:shd w:val="clear" w:color="auto" w:fill="FFFFFF"/>
+        </w:rPr>
+        <w:t xml:space="preserve"> </w:t>
+      </w:r>
+      <w:r>
+        <w:rPr>
+          <w:rFonts w:ascii="Times New Roman" w:hAnsi="Times New Roman" w:cs="Times New Roman"/>
+          <w:color w:val="000000"/>
+          <w:shd w:val="clear" w:color="auto" w:fill="FFFFFF"/>
+        </w:rPr>
+        <w:t xml:space="preserve">increased by 0.1, </w:t>
+      </w:r>
+      <w:r>
+        <w:rPr>
+          <w:rFonts w:ascii="Times New Roman" w:hAnsi="Times New Roman" w:cs="Times New Roman"/>
+          <w:color w:val="000000"/>
+          <w:shd w:val="clear" w:color="auto" w:fill="FFFFFF"/>
+        </w:rPr>
+        <w:t xml:space="preserve">38,000 deaths (95% CI: 28,640-57,281) could have been avoided in 2019 </w:t>
+      </w:r>
+      <w:r>
+        <w:rPr>
+          <w:rFonts w:ascii="Times New Roman" w:hAnsi="Times New Roman" w:cs="Times New Roman"/>
+          <w:color w:val="000000"/>
+          <w:shd w:val="clear" w:color="auto" w:fill="FFFFFF"/>
+        </w:rPr>
+        <w:t xml:space="preserve">among those </w:t>
+      </w:r>
+      <w:r>
+        <w:rPr>
+          <w:rFonts w:ascii="Times New Roman" w:hAnsi="Times New Roman" w:cs="Times New Roman"/>
+          <w:color w:val="000000"/>
+          <w:shd w:val="clear" w:color="auto" w:fill="FFFFFF"/>
+        </w:rPr>
+        <w:t xml:space="preserve">aged </w:t>
+      </w:r>
+      <w:r>
+        <w:rPr>
+          <w:rFonts w:ascii="Times New Roman" w:hAnsi="Times New Roman" w:cs="Times New Roman"/>
+          <w:color w:val="000000"/>
+          <w:shd w:val="clear" w:color="auto" w:fill="FFFFFF"/>
+        </w:rPr>
+        <w:t>65</w:t>
+      </w:r>
+      <w:r>
+        <w:rPr>
+          <w:rFonts w:ascii="Times New Roman" w:hAnsi="Times New Roman" w:cs="Times New Roman"/>
+          <w:color w:val="000000"/>
+          <w:shd w:val="clear" w:color="auto" w:fill="FFFFFF"/>
+        </w:rPr>
+        <w:t xml:space="preserve"> years</w:t>
+      </w:r>
+      <w:r>
+        <w:rPr>
+          <w:rFonts w:ascii="Times New Roman" w:hAnsi="Times New Roman" w:cs="Times New Roman"/>
+          <w:color w:val="000000"/>
+          <w:shd w:val="clear" w:color="auto" w:fill="FFFFFF"/>
+        </w:rPr>
+        <w:t xml:space="preserve"> and older</w:t>
+      </w:r>
+      <w:r>
+        <w:rPr>
+          <w:rFonts w:ascii="Times New Roman" w:hAnsi="Times New Roman" w:cs="Times New Roman"/>
+          <w:color w:val="000000"/>
+          <w:shd w:val="clear" w:color="auto" w:fill="FFFFFF"/>
+        </w:rPr>
+        <w:t>.</w:t>
+      </w:r>
+      <w:r>
+        <w:rPr>
+          <w:rFonts w:ascii="Times New Roman" w:hAnsi="Times New Roman" w:cs="Times New Roman"/>
+          <w:color w:val="000000"/>
+          <w:shd w:val="clear" w:color="auto" w:fill="FFFFFF"/>
+        </w:rPr>
+        <w:fldChar w:fldCharType="begin"/>
+      </w:r>
+      <w:r>
+        <w:rPr>
+          <w:rFonts w:ascii="Times New Roman" w:hAnsi="Times New Roman" w:cs="Times New Roman"/>
+          <w:color w:val="000000"/>
+          <w:shd w:val="clear" w:color="auto" w:fill="FFFFFF"/>
+        </w:rPr>
+        <w:instrText xml:space="preserve"> ADDIN ZOTERO_ITEM CSL_CITATION {"citationID":"2IFhD644","properties":{"formattedCitation":"\\super 17\\nosupersub{}","plainCitation":"17","noteIndex":0},"citationItems":[{"id":259,"uris":["http://zotero.org/users/10202395/items/AXXINCTS"],"itemData":{"id":259,"type":"article-journal","abstract":"Across the United States, cities are creating sustainability and climate action plans (CAPs) that call to increase local vegetation. These greening initiatives have the potential to not only beneﬁt the environment but also human health. In epidemiologic literature, greenness has a protective effect on mortality through various direct and indirect pathways. We aimed to assess how an increase in greenness could decrease mortality in the largest urban areas in the United States. We conducted a nationwide quantitative health impact assessment to estimate the predicted reduction in mortality associated with an increase in greenness across two decades (2000, 2010, and 2019). Using a recently published exposure-response function, Landsat 30 m 16-day satellite imagery from April to September, and publicly available county-level mortality data from the CDC, we calculated the age-adjusted reduction in all-cause mortality for those 65 years and older within 35 of the most populated metropolitan areas. We estimated that between 34,000 and 38,000 all-cause deaths could have been reduced in 2000, 2010, and 2019 with a local increase in green vegetation by 0.1 unit across the most populated metropolitan areas. We found that overall greenness increased across time with a 2.86% increase from 2000 to 2010 to 11.11% from 2010 to 2019. These results can be used to support CAPs by providing a quantitative assessment to the impact local greening initiatives can have on mortality. Urban planners and local governments can use these ﬁndings to calculate the co-beneﬁts of local CAPs through a public health lens and support policy development.","container-title":"Frontiers in Public Health","DOI":"10.3389/fpubh.2022.841936","ISSN":"2296-2565","journalAbbreviation":"Front. Public Health","language":"en","page":"841936","source":"DOI.org (Crossref)","title":"Benefits of Increasing Greenness on All-Cause Mortality in the Largest Metropolitan Areas of the United States Within the Past Two Decades","volume":"10","author":[{"family":"Brochu","given":"Paige"},{"family":"Jimenez","given":"Marcia P."},{"family":"James","given":"Peter"},{"family":"Kinney","given":"Patrick L."},{"family":"Lane","given":"Kevin"}],"issued":{"date-parts":[["2022",5,10]]}}}],"schema":"https://github.com/citation-style-language/schema/raw/master/csl-citation.json"} </w:instrText>
+      </w:r>
+      <w:r>
+        <w:rPr>
+          <w:rFonts w:ascii="Times New Roman" w:hAnsi="Times New Roman" w:cs="Times New Roman"/>
+          <w:color w:val="000000"/>
+          <w:shd w:val="clear" w:color="auto" w:fill="FFFFFF"/>
+        </w:rPr>
+        <w:fldChar w:fldCharType="separate"/>
+      </w:r>
+      <w:r>
+        <w:rPr>
+          <w:rFonts w:ascii="Times New Roman" w:hAnsi="Times New Roman" w:cs="Times New Roman"/>
+          <w:color w:val="000000"/>
+          <w:vertAlign w:val="superscript"/>
+        </w:rPr>
+        <w:t>17</w:t>
+      </w:r>
+      <w:r>
+        <w:rPr>
+          <w:rFonts w:ascii="Times New Roman" w:hAnsi="Times New Roman" w:cs="Times New Roman"/>
+          <w:color w:val="000000"/>
+          <w:shd w:val="clear" w:color="auto" w:fill="FFFFFF"/>
+        </w:rPr>
+        <w:fldChar w:fldCharType="end"/>
+      </w:r>
+      <w:r>
+        <w:rPr>
+          <w:rFonts w:ascii="Times New Roman" w:hAnsi="Times New Roman" w:cs="Times New Roman"/>
+          <w:color w:val="000000"/>
+          <w:shd w:val="clear" w:color="auto" w:fill="FFFFFF"/>
+        </w:rPr>
+        <w:t xml:space="preserve"> These studies </w:t>
+      </w:r>
+      <w:r>
+        <w:rPr>
+          <w:rFonts w:ascii="Times New Roman" w:hAnsi="Times New Roman" w:cs="Times New Roman"/>
+          <w:color w:val="000000"/>
+          <w:shd w:val="clear" w:color="auto" w:fill="FFFFFF"/>
+        </w:rPr>
+        <w:t>s</w:t>
+      </w:r>
+      <w:r>
+        <w:rPr>
+          <w:rFonts w:ascii="Times New Roman" w:hAnsi="Times New Roman" w:cs="Times New Roman"/>
+          <w:color w:val="000000"/>
+          <w:shd w:val="clear" w:color="auto" w:fill="FFFFFF"/>
+        </w:rPr>
+        <w:t>uggest</w:t>
+      </w:r>
+      <w:r>
+        <w:rPr>
+          <w:rFonts w:ascii="Times New Roman" w:hAnsi="Times New Roman" w:cs="Times New Roman"/>
+          <w:color w:val="000000"/>
+          <w:shd w:val="clear" w:color="auto" w:fill="FFFFFF"/>
+        </w:rPr>
+        <w:t xml:space="preserve"> that urban greenspace can </w:t>
+      </w:r>
+      <w:r>
+        <w:rPr>
+          <w:rFonts w:ascii="Times New Roman" w:hAnsi="Times New Roman" w:cs="Times New Roman"/>
+          <w:color w:val="000000"/>
+          <w:shd w:val="clear" w:color="auto" w:fill="FFFFFF"/>
+        </w:rPr>
+        <w:t>reduce premature mortality</w:t>
+      </w:r>
+      <w:r>
+        <w:rPr>
+          <w:rFonts w:ascii="Times New Roman" w:hAnsi="Times New Roman" w:cs="Times New Roman"/>
+          <w:color w:val="000000"/>
+          <w:shd w:val="clear" w:color="auto" w:fill="FFFFFF"/>
+        </w:rPr>
+        <w:t xml:space="preserve">. </w:t>
+      </w:r>
+      <w:r>
+        <w:rPr>
+          <w:rFonts w:ascii="Times New Roman" w:hAnsi="Times New Roman" w:cs="Times New Roman"/>
+          <w:color w:val="000000"/>
+          <w:shd w:val="clear" w:color="auto" w:fill="FFFFFF"/>
+        </w:rPr>
+        <w:lastRenderedPageBreak/>
+        <w:t xml:space="preserve">However, a global health impact assessment is needed to characterize the potential health benefits from increasing greenspace across a broader range of climate and regional contexts. </w:t>
+      </w:r>
+    </w:p>
+    <w:p>
+      <w:pPr>
+        <w:rPr>
+          <w:rFonts w:ascii="Times New Roman" w:hAnsi="Times New Roman" w:cs="Times New Roman"/>
+          <w:color w:val="000000"/>
+          <w:shd w:val="clear" w:color="auto" w:fill="FFFFFF"/>
+        </w:rPr>
+      </w:pPr>
+    </w:p>
+    <w:p>
+      <w:pPr>
+        <w:rPr>
+          <w:rFonts w:ascii="Times New Roman" w:hAnsi="Times New Roman" w:cs="Times New Roman"/>
+        </w:rPr>
+      </w:pPr>
+      <w:r>
+        <w:rPr>
+          <w:rFonts w:ascii="Times New Roman" w:hAnsi="Times New Roman" w:cs="Times New Roman"/>
+          <w:color w:val="000000"/>
+          <w:shd w:val="clear" w:color="auto" w:fill="FFFFFF"/>
+        </w:rPr>
+        <w:t>In 2020, The Lancet Countdown began tracking u</w:t>
+      </w:r>
+      <w:r>
+        <w:rPr>
+          <w:rFonts w:ascii="Times New Roman" w:hAnsi="Times New Roman" w:cs="Times New Roman"/>
+          <w:color w:val="000000"/>
+          <w:shd w:val="clear" w:color="auto" w:fill="FFFFFF"/>
+        </w:rPr>
+        <w:t>rban greenspace</w:t>
+      </w:r>
+      <w:r>
+        <w:rPr>
+          <w:rFonts w:ascii="Times New Roman" w:hAnsi="Times New Roman" w:cs="Times New Roman"/>
+          <w:color w:val="000000"/>
+          <w:shd w:val="clear" w:color="auto" w:fill="FFFFFF"/>
+        </w:rPr>
+        <w:t xml:space="preserve"> across a global set of cities</w:t>
+      </w:r>
+      <w:r>
+        <w:rPr>
+          <w:rFonts w:ascii="Times New Roman" w:hAnsi="Times New Roman" w:cs="Times New Roman"/>
+          <w:color w:val="000000"/>
+          <w:shd w:val="clear" w:color="auto" w:fill="FFFFFF"/>
+        </w:rPr>
+        <w:t xml:space="preserve">. </w:t>
+      </w:r>
+      <w:r>
+        <w:rPr>
+          <w:rFonts w:ascii="Times New Roman" w:hAnsi="Times New Roman" w:cs="Times New Roman"/>
+          <w:color w:val="000000"/>
+          <w:shd w:val="clear" w:color="auto" w:fill="FFFFFF"/>
+        </w:rPr>
+        <w:t>The Lancet Countdown is an annual publication dedicated to tracking progress towards the goals of the Paris Agreement and documenting the health implications of climate change.</w:t>
+      </w:r>
+      <w:r>
+        <w:rPr>
+          <w:rFonts w:ascii="Times New Roman" w:hAnsi="Times New Roman" w:cs="Times New Roman"/>
+          <w:color w:val="000000"/>
+          <w:shd w:val="clear" w:color="auto" w:fill="FFFFFF"/>
+        </w:rPr>
+        <w:fldChar w:fldCharType="begin"/>
+      </w:r>
+      <w:r>
+        <w:rPr>
+          <w:rFonts w:ascii="Times New Roman" w:hAnsi="Times New Roman" w:cs="Times New Roman"/>
+          <w:color w:val="000000"/>
+          <w:shd w:val="clear" w:color="auto" w:fill="FFFFFF"/>
+        </w:rPr>
+        <w:instrText xml:space="preserve"> ADDIN ZOTERO_ITEM CSL_CITATION {"citationID":"DAlaYyHt","properties":{"formattedCitation":"\\super 18\\nosupersub{}","plainCitation":"18","noteIndex":0},"citationItems":[{"id":754,"uris":["http://zotero.org/users/10202395/items/5RX5BIJN"],"itemData":{"id":754,"type":"article-journal","container-title":"The Lancet","DOI":"10.1016/S0140-6736(23)01859-7","ISSN":"0140-6736","issue":"10419","note":"publisher: Elsevier","page":"2346-2394","title":"The 2023 report of the Lancet Countdown on health and climate change: the imperative for a health-centred response in a world facing irreversible harms","volume":"402","author":[{"family":"Romanello","given":"Marina"},{"family":"Napoli","given":"Claudia","dropping-particle":"di"},{"family":"Green","given":"Carole"},{"family":"Kennard","given":"Harry"},{"family":"Lampard","given":"Pete"},{"family":"Scamman","given":"Daniel"},{"family":"Walawender","given":"Maria"},{"family":"Ali","given":"Zakari"},{"family":"Ameli","given":"Nadia"},{"family":"Ayeb-Karlsson","given":"Sonja"},{"family":"Beggs","given":"Paul J"},{"family":"Belesova","given":"Kristine"},{"family":"Berrang Ford","given":"Lea"},{"family":"Bowen","given":"Kathryn"},{"family":"Cai","given":"Wenjia"},{"family":"Callaghan","given":"Max"},{"family":"Campbell-Lendrum","given":"Diarmid"},{"family":"Chambers","given":"Jonathan"},{"family":"Cross","given":"Troy J"},{"family":"Daalen","given":"Kim R","non-dropping-particle":"van"},{"family":"Dalin","given":"Carole"},{"family":"Dasandi","given":"Niheer"},{"family":"Dasgupta","given":"Shouro"},{"family":"Davies","given":"Michael"},{"family":"Dominguez-Salas","given":"Paula"},{"family":"Dubrow","given":"Robert"},{"family":"Ebi","given":"Kristie L"},{"family":"Eckelman","given":"Matthew"},{"family":"Ekins","given":"Paul"},{"family":"Freyberg","given":"Chris"},{"family":"Gasparyan","given":"Olga"},{"family":"Gordon-Strachan","given":"Georgiana"},{"family":"Graham","given":"Hilary"},{"family":"Gunther","given":"Samuel H"},{"family":"Hamilton","given":"Ian"},{"family":"Hang","given":"Yun"},{"family":"Hänninen","given":"Risto"},{"family":"Hartinger","given":"Stella"},{"family":"He","given":"Kehan"},{"family":"Heidecke","given":"Julian"},{"family":"Hess","given":"Jeremy J"},{"family":"Hsu","given":"Shih-Che"},{"family":"Jamart","given":"Louis"},{"family":"Jankin","given":"Slava"},{"family":"Jay","given":"Ollie"},{"family":"Kelman","given":"Ilan"},{"family":"Kiesewetter","given":"Gregor"},{"family":"Kinney","given":"Patrick"},{"family":"Kniveton","given":"Dominic"},{"family":"Kouznetsov","given":"Rostislav"},{"family":"Larosa","given":"Francesca"},{"family":"Lee","given":"Jason K W"},{"family":"Lemke","given":"Bruno"},{"family":"Liu","given":"Yang"},{"family":"Liu","given":"Zhao"},{"family":"Lott","given":"Melissa"},{"family":"Lotto Batista","given":"Martín"},{"family":"Lowe","given":"Rachel"},{"family":"Odhiambo Sewe","given":"Maquins"},{"family":"Martinez-Urtaza","given":"Jaime"},{"family":"Maslin","given":"Mark"},{"family":"McAllister","given":"Lucy"},{"family":"McMichael","given":"Celia"},{"family":"Mi","given":"Zhifu"},{"family":"Milner","given":"James"},{"family":"Minor","given":"Kelton"},{"family":"Minx","given":"Jan C"},{"family":"Mohajeri","given":"Nahid"},{"family":"Momen","given":"Natalie C"},{"family":"Moradi-Lakeh","given":"Maziar"},{"family":"Morrissey","given":"Karyn"},{"family":"Munzert","given":"Simon"},{"family":"Murray","given":"Kris A"},{"family":"Neville","given":"Tara"},{"family":"Nilsson","given":"Maria"},{"family":"Obradovich","given":"Nick"},{"family":"O'Hare","given":"Megan B"},{"family":"Oliveira","given":"Camile"},{"family":"Oreszczyn","given":"Tadj"},{"family":"Otto","given":"Matthias"},{"family":"Owfi","given":"Fereidoon"},{"family":"Pearman","given":"Olivia"},{"family":"Pega","given":"Frank"},{"family":"Pershing","given":"Andrew"},{"family":"Rabbaniha","given":"Mahnaz"},{"family":"Rickman","given":"Jamie"},{"family":"Robinson","given":"Elizabeth J Z"},{"family":"Rocklöv","given":"Joacim"},{"family":"Salas","given":"Renee N"},{"family":"Semenza","given":"Jan C"},{"family":"Sherman","given":"Jodi D"},{"family":"Shumake-Guillemot","given":"Joy"},{"family":"Silbert","given":"Grant"},{"family":"Sofiev","given":"Mikhail"},{"family":"Springmann","given":"Marco"},{"family":"Stowell","given":"Jennifer D"},{"family":"Tabatabaei","given":"Meisam"},{"family":"Taylor","given":"Jonathon"},{"family":"Thompson","given":"Ross"},{"family":"Tonne","given":"Cathryn"},{"family":"Treskova","given":"Marina"},{"family":"Trinanes","given":"Joaquin A"},{"family":"Wagner","given":"Fabian"},{"family":"Warnecke","given":"Laura"},{"family":"Whitcombe","given":"Hannah"},{"family":"Winning","given":"Matthew"},{"family":"Wyns","given":"Arthur"},{"family":"Yglesias-González","given":"Marisol"},{"family":"Zhang","given":"Shihui"},{"family":"Zhang","given":"Ying"},{"family":"Zhu","given":"Qiao"},{"family":"Gong","given":"Peng"},{"family":"Montgomery","given":"Hugh"},{"family":"Costello","given":"Anthony"}],"issued":{"date-parts":[["2023",12,16]]}}}],"schema":"https://github.com/citation-style-language/schema/raw/master/csl-citation.json"} </w:instrText>
+      </w:r>
+      <w:r>
+        <w:rPr>
+          <w:rFonts w:ascii="Times New Roman" w:hAnsi="Times New Roman" w:cs="Times New Roman"/>
+          <w:color w:val="000000"/>
+          <w:shd w:val="clear" w:color="auto" w:fill="FFFFFF"/>
+        </w:rPr>
+        <w:fldChar w:fldCharType="separate"/>
+      </w:r>
+      <w:r>
+        <w:rPr>
+          <w:rFonts w:ascii="Times New Roman" w:hAnsi="Times New Roman" w:cs="Times New Roman"/>
+          <w:color w:val="000000"/>
+          <w:vertAlign w:val="superscript"/>
+        </w:rPr>
+        <w:t>18</w:t>
+      </w:r>
+      <w:r>
+        <w:rPr>
+          <w:rFonts w:ascii="Times New Roman" w:hAnsi="Times New Roman" w:cs="Times New Roman"/>
+          <w:color w:val="000000"/>
+          <w:shd w:val="clear" w:color="auto" w:fill="FFFFFF"/>
+        </w:rPr>
+        <w:fldChar w:fldCharType="end"/>
+      </w:r>
+      <w:r>
+        <w:rPr>
+          <w:rFonts w:ascii="Times New Roman" w:hAnsi="Times New Roman" w:cs="Times New Roman"/>
+          <w:color w:val="000000"/>
+          <w:shd w:val="clear" w:color="auto" w:fill="FFFFFF"/>
+        </w:rPr>
+        <w:t xml:space="preserve"> </w:t>
+      </w:r>
+      <w:r>
+        <w:rPr>
+          <w:rFonts w:ascii="Times New Roman" w:hAnsi="Times New Roman" w:cs="Times New Roman"/>
+          <w:color w:val="000000"/>
+          <w:shd w:val="clear" w:color="auto" w:fill="FFFFFF"/>
+        </w:rPr>
         <w:t>We update</w:t>
       </w:r>
       <w:r>
@@ -3212,16 +3733,7 @@
           <w:color w:val="000000"/>
           <w:shd w:val="clear" w:color="auto" w:fill="FFFFFF"/>
         </w:rPr>
-        <w:t xml:space="preserve"> urban greenspace across these cities from </w:t>
-      </w:r>
-      <w:r>
-        <w:rPr>
-          <w:rFonts w:ascii="Times New Roman" w:hAnsi="Times New Roman" w:cs="Times New Roman"/>
-          <w:color w:val="000000"/>
-          <w:shd w:val="clear" w:color="auto" w:fill="FFFFFF"/>
-        </w:rPr>
-        <w:lastRenderedPageBreak/>
-        <w:t xml:space="preserve">2014 to </w:t>
+        <w:t xml:space="preserve"> urban greenspace across these cities from 2014 to </w:t>
       </w:r>
       <w:r>
         <w:rPr>
@@ -3636,7 +4148,7 @@
         <w:rPr>
           <w:rFonts w:ascii="Times New Roman" w:hAnsi="Times New Roman" w:cs="Times New Roman"/>
         </w:rPr>
-        <w:instrText xml:space="preserve"> ADDIN ZOTERO_ITEM CSL_CITATION {"citationID":"rAD9MYvP","properties":{"formattedCitation":"\\super 14\\nosupersub{}","plainCitation":"14","noteIndex":0},"citationItems":[{"id":757,"uris":["http://zotero.org/users/10202395/items/FBYZPBIZ"],"itemData":{"id":757,"type":"dataset","abstract":"The Global Human Settlement Layer (GHSL) produces new global spatial information, evidence-based analytics, and knowledge describing the human presence in the planet. The Joint Research Centre (JRC) and the Directorate General for Regional Development (DG REGIO) of the European Commission support the GHSL activities. The GHSL contributes to the international partnership “GEO Human Planet Initiative”. The GHSL methods rely on automatic spatial data mining technologies allowing the extraction of analytics and knowledge from large amount of heterogeneous data including global, fine-scale satellite-image data streams, census data, and crowd sources or volunteering geographic information sources. Spatial data reporting objectively and systematically about the presence of population and built-up infrastructures are necessary for any evidence-based modelling or assessing of i) human and physical exposure to threats as environmental contamination and degradation, natural disasters and conflicts, ii) impact of human activities on ecosystems, and iii) access to resources. The GHS Urban Centre Database (GHS- UCDB) describes spatial entities called “urban centres” accordingly to a set of multi-temporal thematic attributes gathered from the GHSL sources integrated with other sources available in the open scientific domain. The Urban Centres are defined by specific cut-off values on resident population and built-up surface share in a 1x1 km global uniform grid. The input data it is generated by the GHSL, and the operating parameters are set in the frame of the “degree of urbanization” (DEGURBA) methodology. The DEGURBA is a methodology for delineation of urban and rural areas made for international statistical comparison purposes that is developed by the European Commission, the Organization for Economic Co-operation and Development (OECD), the Food and Agriculture Organization of the United Nations (FAO), UN-Habitat and the World Bank. The reference GHSL input data used to delineate the Urban Centres are included in the Community pre-Release of GHS Data Package (GHS CR2018) in support to the GEO Human Planet Initiative. The parameter set used to delineate the Urban Centres from the input data are included in the GHSL settlement classification model SMODv9s10E 2018. The reference epoch for the spatial delineation of the Urban Centres is 2015. The attributes of the GHS-UCDB have different time depth for a maximum of 40 years, depending on availability of the input sources.","DOI":"10.2905/53473144-B88C-44BC-B4A3-4583ED1F547E","publisher":"European Commission, Joint Research Centre (JRC)","source":"DOI.org (Datacite)","title":"GHS-UCDB R2019A - GHS Urban Centre Database 2015, multitemporal and multidimensional attributes","URL":"http://data.europa.eu/89h/53473144-b88c-44bc-b4a3-4583ed1f547e","author":[{"family":"Freire","given":"Sergio"},{"family":"Schiavina","given":"Marcello"},{"family":"Corbane","given":"Christina"},{"family":"Pesaresi","given":"Martino"},{"family":"Sabo","given":"Filip"},{"family":"Tommasi","given":"Pierpaolo"},{"family":"Airaghi","given":"Donato"},{"family":"Ehrlich","given":"Daniele"},{"family":"Melchiorri","given":"Michele"},{"family":"Politis","given":"Panagiotis"},{"family":"Kemper","given":"Thomas"},{"family":"Zanchetta","given":"Luigi"},{"family":"Florczyk","given":"Aneta"},{"family":"Maffenini","given":"Luca"}],"accessed":{"date-parts":[["2024",9,25]]},"issued":{"date-parts":[["2019",1,28]]}}}],"schema":"https://github.com/citation-style-language/schema/raw/master/csl-citation.json"} </w:instrText>
+        <w:instrText xml:space="preserve"> ADDIN ZOTERO_ITEM CSL_CITATION {"citationID":"rAD9MYvP","properties":{"formattedCitation":"\\super 19\\nosupersub{}","plainCitation":"19","noteIndex":0},"citationItems":[{"id":757,"uris":["http://zotero.org/users/10202395/items/FBYZPBIZ"],"itemData":{"id":757,"type":"dataset","abstract":"The Global Human Settlement Layer (GHSL) produces new global spatial information, evidence-based analytics, and knowledge describing the human presence in the planet. The Joint Research Centre (JRC) and the Directorate General for Regional Development (DG REGIO) of the European Commission support the GHSL activities. The GHSL contributes to the international partnership “GEO Human Planet Initiative”. The GHSL methods rely on automatic spatial data mining technologies allowing the extraction of analytics and knowledge from large amount of heterogeneous data including global, fine-scale satellite-image data streams, census data, and crowd sources or volunteering geographic information sources. Spatial data reporting objectively and systematically about the presence of population and built-up infrastructures are necessary for any evidence-based modelling or assessing of i) human and physical exposure to threats as environmental contamination and degradation, natural disasters and conflicts, ii) impact of human activities on ecosystems, and iii) access to resources. The GHS Urban Centre Database (GHS- UCDB) describes spatial entities called “urban centres” accordingly to a set of multi-temporal thematic attributes gathered from the GHSL sources integrated with other sources available in the open scientific domain. The Urban Centres are defined by specific cut-off values on resident population and built-up surface share in a 1x1 km global uniform grid. The input data it is generated by the GHSL, and the operating parameters are set in the frame of the “degree of urbanization” (DEGURBA) methodology. The DEGURBA is a methodology for delineation of urban and rural areas made for international statistical comparison purposes that is developed by the European Commission, the Organization for Economic Co-operation and Development (OECD), the Food and Agriculture Organization of the United Nations (FAO), UN-Habitat and the World Bank. The reference GHSL input data used to delineate the Urban Centres are included in the Community pre-Release of GHS Data Package (GHS CR2018) in support to the GEO Human Planet Initiative. The parameter set used to delineate the Urban Centres from the input data are included in the GHSL settlement classification model SMODv9s10E 2018. The reference epoch for the spatial delineation of the Urban Centres is 2015. The attributes of the GHS-UCDB have different time depth for a maximum of 40 years, depending on availability of the input sources.","DOI":"10.2905/53473144-B88C-44BC-B4A3-4583ED1F547E","publisher":"European Commission, Joint Research Centre (JRC)","source":"DOI.org (Datacite)","title":"GHS-UCDB R2019A - GHS Urban Centre Database 2015, multitemporal and multidimensional attributes","URL":"http://data.europa.eu/89h/53473144-b88c-44bc-b4a3-4583ed1f547e","author":[{"family":"Freire","given":"Sergio"},{"family":"Schiavina","given":"Marcello"},{"family":"Corbane","given":"Christina"},{"family":"Pesaresi","given":"Martino"},{"family":"Sabo","given":"Filip"},{"family":"Tommasi","given":"Pierpaolo"},{"family":"Airaghi","given":"Donato"},{"family":"Ehrlich","given":"Daniele"},{"family":"Melchiorri","given":"Michele"},{"family":"Politis","given":"Panagiotis"},{"family":"Kemper","given":"Thomas"},{"family":"Zanchetta","given":"Luigi"},{"family":"Florczyk","given":"Aneta"},{"family":"Maffenini","given":"Luca"}],"accessed":{"date-parts":[["2024",9,25]]},"issued":{"date-parts":[["2019",1,28]]}}}],"schema":"https://github.com/citation-style-language/schema/raw/master/csl-citation.json"} </w:instrText>
       </w:r>
       <w:r>
         <w:rPr>
@@ -3649,7 +4161,7 @@
           <w:rFonts w:ascii="Times New Roman" w:hAnsi="Times New Roman" w:cs="Times New Roman"/>
           <w:vertAlign w:val="superscript"/>
         </w:rPr>
-        <w:t>14</w:t>
+        <w:t>19</w:t>
       </w:r>
       <w:r>
         <w:rPr>
@@ -3929,21 +4441,7 @@
         <w:rPr>
           <w:rFonts w:ascii="Times New Roman" w:hAnsi="Times New Roman" w:cs="Times New Roman"/>
         </w:rPr>
-        <w:t>e used the “</w:t>
-      </w:r>
-      <w:proofErr w:type="spellStart"/>
-      <w:r>
-        <w:rPr>
-          <w:rFonts w:ascii="Times New Roman" w:hAnsi="Times New Roman" w:cs="Times New Roman"/>
-        </w:rPr>
-        <w:t>Landsat.simpleComposite</w:t>
-      </w:r>
-      <w:proofErr w:type="spellEnd"/>
-      <w:r>
-        <w:rPr>
-          <w:rFonts w:ascii="Times New Roman" w:hAnsi="Times New Roman" w:cs="Times New Roman"/>
-        </w:rPr>
-        <w:t>” algorithm from GEE</w:t>
+        <w:t>e used the “Landsat.simpleComposite” algorithm from GEE</w:t>
       </w:r>
       <w:r>
         <w:rPr>
@@ -4087,7 +4585,7 @@
         <w:rPr>
           <w:rFonts w:ascii="Times New Roman" w:hAnsi="Times New Roman" w:cs="Times New Roman"/>
         </w:rPr>
-        <w:instrText xml:space="preserve"> ADDIN ZOTERO_ITEM CSL_CITATION {"citationID":"gbvxCowy","properties":{"formattedCitation":"\\super 15\\nosupersub{}","plainCitation":"15","noteIndex":0},"citationItems":[{"id":100,"uris":["http://zotero.org/users/10202395/items/J2DZEYSX"],"itemData":{"id":100,"type":"article-journal","container-title":"Nature","DOI":"10.1038/nature20584","ISSN":"0028-0836, 1476-4687","issue":"7633","journalAbbreviation":"Nature","language":"en","page":"418-422","source":"DOI.org (Crossref)","title":"High-resolution mapping of global surface water and its long-term changes","volume":"540","author":[{"family":"Pekel","given":"Jean-François"},{"family":"Cottam","given":"Andrew"},{"family":"Gorelick","given":"Noel"},{"family":"Belward","given":"Alan S."}],"issued":{"date-parts":[["2016",12,15]]}}}],"schema":"https://github.com/citation-style-language/schema/raw/master/csl-citation.json"} </w:instrText>
+        <w:instrText xml:space="preserve"> ADDIN ZOTERO_ITEM CSL_CITATION {"citationID":"gbvxCowy","properties":{"formattedCitation":"\\super 20\\nosupersub{}","plainCitation":"20","noteIndex":0},"citationItems":[{"id":100,"uris":["http://zotero.org/users/10202395/items/J2DZEYSX"],"itemData":{"id":100,"type":"article-journal","container-title":"Nature","DOI":"10.1038/nature20584","ISSN":"0028-0836, 1476-4687","issue":"7633","journalAbbreviation":"Nature","language":"en","page":"418-422","source":"DOI.org (Crossref)","title":"High-resolution mapping of global surface water and its long-term changes","volume":"540","author":[{"family":"Pekel","given":"Jean-François"},{"family":"Cottam","given":"Andrew"},{"family":"Gorelick","given":"Noel"},{"family":"Belward","given":"Alan S."}],"issued":{"date-parts":[["2016",12,15]]}}}],"schema":"https://github.com/citation-style-language/schema/raw/master/csl-citation.json"} </w:instrText>
       </w:r>
       <w:r>
         <w:rPr>
@@ -4100,7 +4598,7 @@
           <w:rFonts w:ascii="Times New Roman" w:hAnsi="Times New Roman" w:cs="Times New Roman"/>
           <w:vertAlign w:val="superscript"/>
         </w:rPr>
-        <w:t>15</w:t>
+        <w:t>20</w:t>
       </w:r>
       <w:r>
         <w:rPr>
@@ -4336,7 +4834,7 @@
         <w:rPr>
           <w:rFonts w:ascii="Times New Roman" w:hAnsi="Times New Roman" w:cs="Times New Roman"/>
         </w:rPr>
-        <w:instrText xml:space="preserve"> ADDIN ZOTERO_ITEM CSL_CITATION {"citationID":"OkO2viWB","properties":{"formattedCitation":"\\super 16\\uc0\\u8211{}18\\nosupersub{}","plainCitation":"16–18","noteIndex":0},"citationItems":[{"id":620,"uris":["http://zotero.org/users/10202395/items/P63AXWQ7"],"itemData":{"id":620,"type":"article-journal","abstract":"Introduction: Cities often experience high air pollution and noise levels and lack of natural outdoor environments, which may be detrimental to health. The aim of this study was to evaluate the effects of air pollution, noise, and blue and green space on premature all-cause mortality in Barcelona using a mega cohort approach. Methods: Both men and women of 18 years and above registered on 1 January 2010 by the Sistema d’Informació pel Desenvolupament de la Investigació en Atenció Primària (SIDIAP) and living in the city of Barcelona were included in the cohort and followed up until 31 December 2014 or until death (n = 2,939,067 person years). The exposure assessment was conducted at the census tract level (n = 1061). We assigned exposure to long term ambient levels of nitrogen dioxides (NO2), nitrogen oxides (NOx), particulate matter with aerodynamic diameter less than 2.5 µm (PM2.5), between 2.5 µm and 10 µm (PM2.5–10, i.e., coarse particulate matter), less than 10 µm (PM10) and PM2.5 light absorption (hereafter referred to as PM2.5 absorbance) based on land use regressions models. Normalized Difference Vegetation Index (NDVI) was assigned based on remote sensing data, percentage green space and blue space were calculated based on land use maps and modelled road traffic noise was available through the strategic noise map for Barcelona. Results: In this large prospective study (n = 792,649) in an urban area, we found a decreased risk of all-cause mortality with an increase in green space measured as NDVI (hazard ratio (HR) = 0.92, 95% CI 0.89–0.97 per 0.1) and increased risks of mortality with an increase in exposure to blue space (HR = 1.04, 95% CI 1.01–1.06 per 1%), NO2 (HR = 1.01, 95% CI 1.00–1.02 per 5 ug/m3) but no risk with noise (HR = 1.00, 95% CI 0.98–1.02 per 5 dB(A)). The increased risks appeared to be more pronounced in the more deprived areas. Results for NDVI, and to a lesser extent NO2, remained most consistent after mutual adjustment for other exposures. The NDVI estimate was a little attenuated when NO2 was included in the model. The study had some limitations including e.g., the assessment of air pollution, noise, green space and socioeconomic status (SES) on census tract level rather than individual level and residual confounding. Conclusion: This large study provides new insights on the relationship between green and blue space, noise and air pollution and premature all-cause mortality.","container-title":"International Journal of Environmental Research and Public Health","DOI":"10.3390/ijerph15112405","ISSN":"1660-4601","issue":"11","journalAbbreviation":"IJERPH","language":"en","page":"2405","source":"DOI.org (Crossref)","title":"Air Pollution, Noise, Blue Space, and Green Space and Premature Mortality in Barcelona: A Mega Cohort","title-short":"Air Pollution, Noise, Blue Space, and Green Space and Premature Mortality in Barcelona","volume":"15","author":[{"family":"Nieuwenhuijsen","given":"Mark"},{"family":"Gascon","given":"Mireia"},{"family":"Martinez","given":"David"},{"family":"Ponjoan","given":"Anna"},{"family":"Blanch","given":"Jordi"},{"family":"Garcia-Gil","given":"Maria"},{"family":"Ramos","given":"Rafel"},{"family":"Foraster","given":"Maria"},{"family":"Mueller","given":"Natalie"},{"family":"Espinosa","given":"Ana"},{"family":"Cirach","given":"Marta"},{"family":"Khreis","given":"Haneen"},{"family":"Dadvand","given":"Payam"},{"family":"Basagaña","given":"Xavier"}],"issued":{"date-parts":[["2018",10,30]]}}},{"id":763,"uris":["http://zotero.org/users/10202395/items/KMPAKZYD"],"itemData":{"id":763,"type":"article-journal","abstract":"Background Findings from published studies suggest that exposure to and interactions with green spaces are associated with improved psychological wellbeing and have cognitive, physiological, and social benefits, but few studies have examined their potential effect on the risk of mortality. We therefore undertook a national study in Canada to examine associations between urban greenness and cause-specific mortality.","container-title":"The Lancet Planetary Health","DOI":"10.1016/S2542-5196(17)30118-3","ISSN":"25425196","issue":"7","journalAbbreviation":"The Lancet Planetary Health","language":"en","page":"e289-e297","source":"DOI.org (Crossref)","title":"Urban greenness and mortality in Canada's largest cities: a national cohort study","title-short":"Urban greenness and mortality in Canada's largest cities","volume":"1","author":[{"family":"Crouse","given":"Dan L"},{"family":"Pinault","given":"Lauren"},{"family":"Balram","given":"Adele"},{"family":"Hystad","given":"Perry"},{"family":"Peters","given":"Paul A"},{"family":"Chen","given":"Hong"},{"family":"Van Donkelaar","given":"Aaron"},{"family":"Martin","given":"Randall V"},{"family":"Ménard","given":"Richard"},{"family":"Robichaud","given":"Alain"},{"family":"Villeneuve","given":"Paul J"}],"issued":{"date-parts":[["2017",10]]}}},{"id":759,"uris":["http://zotero.org/users/10202395/items/S6EF3EZH"],"itemData":{"id":759,"type":"article-journal","abstract":"Background/Aim: Natural outdoor environments may mitigate harmful environmental factors associated with city living. We studied the longitudinal relationship between natural (‘green and blue’) outdoor environments and mortality in a cohort of older men residing in Perth, Western Australia.\nMethods: We studied a cohort of 9218 men aged 65 years and older from the Health In Men Study. Participants were recruited in 1996–99 and followed until 2014, during which 5889 deaths were observed. Time-varying residential surrounding greenness based on the Normalized Difference Vegetation Index, and the number and size of parks, natural space and waterbodies were defined to characterize the natural outdoor environment. Allcause non-accidental and cause-specific mortality was ascertained with the Western Australian Data Linkage System. The association of the natural outdoor environment with mortality was examined using Cox regression analysis.\nResults: After adjusting for age, men living in the highest quartile of cumulative average surrounding greenness had a 9% lower rate of all-cause non-accidental mortality (95% confidence interval [CI] 0.84, 0.98; p = .013) compared with those in the lowest quartile. This association was no longer present after adjustment for other risk factors, especially level of education. Living within 500 m of one (vs. no) natural space was associated with decreased mortality risk (adjusted hazard ratio 0.93; 95% CI 0.86, 1.00; p = .046), but no association with mortality was found for two or more natural spaces compared to none and for parks. Associations between waterbodies and mortality were inconsistent, showing non-linear beneficial and harmful associations.\nConclusions: In this longitudinal study of older men residing in Perth, we observed evidence suggestive of an association between access to natural spaces and decreased mortality. Associations between surrounding greenness and mortality seemed to be confounded by level of education, and associations with waterbodies were complex and need to be studied further.","container-title":"Environment International","DOI":"10.1016/j.envint.2019.01.075","ISSN":"01604120","journalAbbreviation":"Environment International","language":"en","page":"430-436","source":"DOI.org (Crossref)","title":"The longitudinal association between natural outdoor environments and mortality in 9218 older men from Perth, Western Australia","volume":"125","author":[{"family":"Zijlema","given":"Wilma L."},{"family":"Stasinska","given":"Ania"},{"family":"Blake","given":"David"},{"family":"Dirgawati","given":"Mila"},{"family":"Flicker","given":"Leon"},{"family":"Yeap","given":"Bu B."},{"family":"Golledge","given":"Jonathan"},{"family":"Hankey","given":"Graeme J."},{"family":"Nieuwenhuijsen","given":"Mark"},{"family":"Heyworth","given":"Jane"}],"issued":{"date-parts":[["2019",4]]}}}],"schema":"https://github.com/citation-style-language/schema/raw/master/csl-citation.json"} </w:instrText>
+        <w:instrText xml:space="preserve"> ADDIN ZOTERO_ITEM CSL_CITATION {"citationID":"OkO2viWB","properties":{"formattedCitation":"\\super 21\\uc0\\u8211{}23\\nosupersub{}","plainCitation":"21–23","noteIndex":0},"citationItems":[{"id":620,"uris":["http://zotero.org/users/10202395/items/P63AXWQ7"],"itemData":{"id":620,"type":"article-journal","abstract":"Introduction: Cities often experience high air pollution and noise levels and lack of natural outdoor environments, which may be detrimental to health. The aim of this study was to evaluate the effects of air pollution, noise, and blue and green space on premature all-cause mortality in Barcelona using a mega cohort approach. Methods: Both men and women of 18 years and above registered on 1 January 2010 by the Sistema d’Informació pel Desenvolupament de la Investigació en Atenció Primària (SIDIAP) and living in the city of Barcelona were included in the cohort and followed up until 31 December 2014 or until death (n = 2,939,067 person years). The exposure assessment was conducted at the census tract level (n = 1061). We assigned exposure to long term ambient levels of nitrogen dioxides (NO2), nitrogen oxides (NOx), particulate matter with aerodynamic diameter less than 2.5 µm (PM2.5), between 2.5 µm and 10 µm (PM2.5–10, i.e., coarse particulate matter), less than 10 µm (PM10) and PM2.5 light absorption (hereafter referred to as PM2.5 absorbance) based on land use regressions models. Normalized Difference Vegetation Index (NDVI) was assigned based on remote sensing data, percentage green space and blue space were calculated based on land use maps and modelled road traffic noise was available through the strategic noise map for Barcelona. Results: In this large prospective study (n = 792,649) in an urban area, we found a decreased risk of all-cause mortality with an increase in green space measured as NDVI (hazard ratio (HR) = 0.92, 95% CI 0.89–0.97 per 0.1) and increased risks of mortality with an increase in exposure to blue space (HR = 1.04, 95% CI 1.01–1.06 per 1%), NO2 (HR = 1.01, 95% CI 1.00–1.02 per 5 ug/m3) but no risk with noise (HR = 1.00, 95% CI 0.98–1.02 per 5 dB(A)). The increased risks appeared to be more pronounced in the more deprived areas. Results for NDVI, and to a lesser extent NO2, remained most consistent after mutual adjustment for other exposures. The NDVI estimate was a little attenuated when NO2 was included in the model. The study had some limitations including e.g., the assessment of air pollution, noise, green space and socioeconomic status (SES) on census tract level rather than individual level and residual confounding. Conclusion: This large study provides new insights on the relationship between green and blue space, noise and air pollution and premature all-cause mortality.","container-title":"International Journal of Environmental Research and Public Health","DOI":"10.3390/ijerph15112405","ISSN":"1660-4601","issue":"11","journalAbbreviation":"IJERPH","language":"en","page":"2405","source":"DOI.org (Crossref)","title":"Air Pollution, Noise, Blue Space, and Green Space and Premature Mortality in Barcelona: A Mega Cohort","title-short":"Air Pollution, Noise, Blue Space, and Green Space and Premature Mortality in Barcelona","volume":"15","author":[{"family":"Nieuwenhuijsen","given":"Mark"},{"family":"Gascon","given":"Mireia"},{"family":"Martinez","given":"David"},{"family":"Ponjoan","given":"Anna"},{"family":"Blanch","given":"Jordi"},{"family":"Garcia-Gil","given":"Maria"},{"family":"Ramos","given":"Rafel"},{"family":"Foraster","given":"Maria"},{"family":"Mueller","given":"Natalie"},{"family":"Espinosa","given":"Ana"},{"family":"Cirach","given":"Marta"},{"family":"Khreis","given":"Haneen"},{"family":"Dadvand","given":"Payam"},{"family":"Basagaña","given":"Xavier"}],"issued":{"date-parts":[["2018",10,30]]}}},{"id":763,"uris":["http://zotero.org/users/10202395/items/KMPAKZYD"],"itemData":{"id":763,"type":"article-journal","abstract":"Background Findings from published studies suggest that exposure to and interactions with green spaces are associated with improved psychological wellbeing and have cognitive, physiological, and social benefits, but few studies have examined their potential effect on the risk of mortality. We therefore undertook a national study in Canada to examine associations between urban greenness and cause-specific mortality.","container-title":"The Lancet Planetary Health","DOI":"10.1016/S2542-5196(17)30118-3","ISSN":"25425196","issue":"7","journalAbbreviation":"The Lancet Planetary Health","language":"en","page":"e289-e297","source":"DOI.org (Crossref)","title":"Urban greenness and mortality in Canada's largest cities: a national cohort study","title-short":"Urban greenness and mortality in Canada's largest cities","volume":"1","author":[{"family":"Crouse","given":"Dan L"},{"family":"Pinault","given":"Lauren"},{"family":"Balram","given":"Adele"},{"family":"Hystad","given":"Perry"},{"family":"Peters","given":"Paul A"},{"family":"Chen","given":"Hong"},{"family":"Van Donkelaar","given":"Aaron"},{"family":"Martin","given":"Randall V"},{"family":"Ménard","given":"Richard"},{"family":"Robichaud","given":"Alain"},{"family":"Villeneuve","given":"Paul J"}],"issued":{"date-parts":[["2017",10]]}}},{"id":759,"uris":["http://zotero.org/users/10202395/items/S6EF3EZH"],"itemData":{"id":759,"type":"article-journal","abstract":"Background/Aim: Natural outdoor environments may mitigate harmful environmental factors associated with city living. We studied the longitudinal relationship between natural (‘green and blue’) outdoor environments and mortality in a cohort of older men residing in Perth, Western Australia.\nMethods: We studied a cohort of 9218 men aged 65 years and older from the Health In Men Study. Participants were recruited in 1996–99 and followed until 2014, during which 5889 deaths were observed. Time-varying residential surrounding greenness based on the Normalized Difference Vegetation Index, and the number and size of parks, natural space and waterbodies were defined to characterize the natural outdoor environment. Allcause non-accidental and cause-specific mortality was ascertained with the Western Australian Data Linkage System. The association of the natural outdoor environment with mortality was examined using Cox regression analysis.\nResults: After adjusting for age, men living in the highest quartile of cumulative average surrounding greenness had a 9% lower rate of all-cause non-accidental mortality (95% confidence interval [CI] 0.84, 0.98; p = .013) compared with those in the lowest quartile. This association was no longer present after adjustment for other risk factors, especially level of education. Living within 500 m of one (vs. no) natural space was associated with decreased mortality risk (adjusted hazard ratio 0.93; 95% CI 0.86, 1.00; p = .046), but no association with mortality was found for two or more natural spaces compared to none and for parks. Associations between waterbodies and mortality were inconsistent, showing non-linear beneficial and harmful associations.\nConclusions: In this longitudinal study of older men residing in Perth, we observed evidence suggestive of an association between access to natural spaces and decreased mortality. Associations between surrounding greenness and mortality seemed to be confounded by level of education, and associations with waterbodies were complex and need to be studied further.","container-title":"Environment International","DOI":"10.1016/j.envint.2019.01.075","ISSN":"01604120","journalAbbreviation":"Environment International","language":"en","page":"430-436","source":"DOI.org (Crossref)","title":"The longitudinal association between natural outdoor environments and mortality in 9218 older men from Perth, Western Australia","volume":"125","author":[{"family":"Zijlema","given":"Wilma L."},{"family":"Stasinska","given":"Ania"},{"family":"Blake","given":"David"},{"family":"Dirgawati","given":"Mila"},{"family":"Flicker","given":"Leon"},{"family":"Yeap","given":"Bu B."},{"family":"Golledge","given":"Jonathan"},{"family":"Hankey","given":"Graeme J."},{"family":"Nieuwenhuijsen","given":"Mark"},{"family":"Heyworth","given":"Jane"}],"issued":{"date-parts":[["2019",4]]}}}],"schema":"https://github.com/citation-style-language/schema/raw/master/csl-citation.json"} </w:instrText>
       </w:r>
       <w:r>
         <w:rPr>
@@ -4349,7 +4847,7 @@
           <w:rFonts w:ascii="Times New Roman" w:hAnsi="Times New Roman" w:cs="Times New Roman"/>
           <w:vertAlign w:val="superscript"/>
         </w:rPr>
-        <w:t>16–18</w:t>
+        <w:t>21–23</w:t>
       </w:r>
       <w:r>
         <w:rPr>
@@ -4535,7 +5033,14 @@
         <w:rPr>
           <w:rFonts w:ascii="Times New Roman" w:hAnsi="Times New Roman" w:cs="Times New Roman"/>
         </w:rPr>
-        <w:t xml:space="preserve"> from JRC’s 100m Glob</w:t>
+        <w:t xml:space="preserve"> from JRC’s 100m </w:t>
+      </w:r>
+      <w:r>
+        <w:rPr>
+          <w:rFonts w:ascii="Times New Roman" w:hAnsi="Times New Roman" w:cs="Times New Roman"/>
+        </w:rPr>
+        <w:lastRenderedPageBreak/>
+        <w:t>Glob</w:t>
       </w:r>
       <w:r>
         <w:rPr>
@@ -4988,7 +5493,6 @@
           <w:color w:val="000000" w:themeColor="text1"/>
           <w:shd w:val="clear" w:color="auto" w:fill="FFFFFF"/>
         </w:rPr>
-        <w:lastRenderedPageBreak/>
         <w:t>We</w:t>
       </w:r>
       <w:r>
@@ -5143,7 +5647,7 @@
           <w:color w:val="000000" w:themeColor="text1"/>
           <w:shd w:val="clear" w:color="auto" w:fill="FFFFFF"/>
         </w:rPr>
-        <w:instrText xml:space="preserve"> ADDIN ZOTERO_ITEM CSL_CITATION {"citationID":"A6kczmJl","properties":{"formattedCitation":"\\super 19,20\\nosupersub{}","plainCitation":"19,20","noteIndex":0},"citationItems":[{"id":584,"uris":["http://zotero.org/users/10202395/items/YTZWDF4A"],"itemData":{"id":584,"type":"article-journal","abstract":"Background: Urban tree canopy (UTC) goals are a popular policy to increase urban vegetation, support climate strategies, and encourage a healthy environment. Health studies related to UTC are needed across cities to support evidence-based decision-making. Methods: We used a quantitative Health Impact Assessment (HIA) to model the annual number of premature deaths prevented, and the number of stroke and dementia cases, under UTC goals in Denver, Colorado, and Phoenix, Arizona, USA, using standing policy goals (20% and 25% UTC, respectively) and 50% (“half-way”) attainment scenarios from current levels (16.5% and 13% UTC, respectively), using publicly accessible national datasets, and a proportional representation of UTC change to standardize across methodologies. We estimated UTC health impacts by relating UTC with scenario-based changes in the Normalized Difference Vegetation Index (NDVI) and considered health equity in UTC distributions and benefits. Results: We projected that at 2020 populations, uniform 20% UTC attainment across Denver block groups would avert 200 (95% uncertainty interval: (UI) 100, 306) annual premature deaths among adults 18 and older, along with 4.1 (95% UI: 2.2, 6.7) annual cases of stroke (adults ≥35), and 2.6 (95% UI: 1.5, 4.1) cases of dementia (adults ≥65), with “halfway” attainment from current levels (16.5% UTC) capturing </w:instrText>
+        <w:instrText xml:space="preserve"> ADDIN ZOTERO_ITEM CSL_CITATION {"citationID":"A6kczmJl","properties":{"formattedCitation":"\\super 24,25\\nosupersub{}","plainCitation":"24,25","noteIndex":0},"citationItems":[{"id":584,"uris":["http://zotero.org/users/10202395/items/YTZWDF4A"],"itemData":{"id":584,"type":"article-journal","abstract":"Background: Urban tree canopy (UTC) goals are a popular policy to increase urban vegetation, support climate strategies, and encourage a healthy environment. Health studies related to UTC are needed across cities to support evidence-based decision-making. Methods: We used a quantitative Health Impact Assessment (HIA) to model the annual number of premature deaths prevented, and the number of stroke and dementia cases, under UTC goals in Denver, Colorado, and Phoenix, Arizona, USA, using standing policy goals (20% and 25% UTC, respectively) and 50% (“half-way”) attainment scenarios from current levels (16.5% and 13% UTC, respectively), using publicly accessible national datasets, and a proportional representation of UTC change to standardize across methodologies. We estimated UTC health impacts by relating UTC with scenario-based changes in the Normalized Difference Vegetation Index (NDVI) and considered health equity in UTC distributions and benefits. Results: We projected that at 2020 populations, uniform 20% UTC attainment across Denver block groups would avert 200 (95% uncertainty interval: (UI) 100, 306) annual premature deaths among adults 18 and older, along with 4.1 (95% UI: 2.2, 6.7) annual cases of stroke (adults ≥35), and 2.6 (95% UI: 1.5, 4.1) cases of dementia (adults ≥65), with “halfway” attainment from current levels (16.5% UTC) capturing </w:instrText>
       </w:r>
       <w:r>
         <w:rPr>
@@ -5187,7 +5691,7 @@
           <w:color w:val="000000"/>
           <w:vertAlign w:val="superscript"/>
         </w:rPr>
-        <w:t>19,20</w:t>
+        <w:t>24,25</w:t>
       </w:r>
       <w:r>
         <w:rPr>
@@ -5244,7 +5748,7 @@
         <w:rPr>
           <w:color w:val="156082" w:themeColor="accent1"/>
           <w:shd w:val="clear" w:color="auto" w:fill="FFFFFF"/>
-          <w:rPrChange w:id="40" w:author="Martin, Greta Katherine" w:date="2025-03-27T12:46:00Z" w16du:dateUtc="2025-03-27T16:46:00Z">
+          <w:rPrChange w:id="75" w:author="Martin, Greta Katherine" w:date="2025-03-27T12:46:00Z" w16du:dateUtc="2025-03-27T16:46:00Z">
             <w:rPr>
               <w:color w:val="000000" w:themeColor="text1"/>
               <w:shd w:val="clear" w:color="auto" w:fill="FFFFFF"/>
@@ -5335,7 +5839,6 @@
         </w:rPr>
         <w:t>(</w:t>
       </w:r>
-      <w:proofErr w:type="spellStart"/>
       <w:r>
         <w:rPr>
           <w:color w:val="000000" w:themeColor="text1"/>
@@ -5343,7 +5846,6 @@
         </w:rPr>
         <w:t>i</w:t>
       </w:r>
-      <w:proofErr w:type="spellEnd"/>
       <w:r>
         <w:rPr>
           <w:color w:val="000000" w:themeColor="text1"/>
@@ -5886,7 +6388,7 @@
         <w:rPr>
           <w:rFonts w:ascii="Times New Roman" w:hAnsi="Times New Roman" w:cs="Times New Roman"/>
         </w:rPr>
-        <w:instrText xml:space="preserve"> ADDIN ZOTERO_ITEM CSL_CITATION {"citationID":"LKiwaD5p","properties":{"formattedCitation":"\\super 21\\nosupersub{}","plainCitation":"21","noteIndex":0},"citationItems":[{"id":410,"uris":["http://zotero.org/users/10202395/items/Q2YAVJ8R"],"itemData":{"id":410,"type":"article-journal","abstract":"BACKGROUND: Green spaces have been proposed to be a health determinant, improving health and wellbeing through different mechanisms. We aimed to systematically review the epidemiological evidence from longitudinal studies that have investigated green spaces and their association with all-cause mortality. We aimed to evaluate this evidence with a meta-analysis, to determine exposure-response functions for future quantitative health impact assessments.\nMETHODS: We did a systematic review and meta-analysis of cohort studies on green spaces and all-cause mortality. We searched for studies published and indexed in MEDLINE before Aug 20, 2019, which we complemented with an additional search of cited literature. We included studies if their design was longitudinal; the exposure of interest was measured green space; the endpoint of interest was all-cause mortality; they provided a risk estimate (ie, a hazard ratio [HR]) and the corresponding 95% CI for the association between green space exposure and all-cause mortality; and they used normalised difference vegetation index (NDVI) as their green space exposure definition. Two investigators (DR-R and DP-L) independently screened the full-text articles for inclusion. We used a random-effects model to obtain pooled HRs. This study is registered with PROSPERO, CRD42018090315.\nFINDINGS: We identified 9298 studies in MEDLINE and 13 studies that were reported in the literature but not indexed in MEDLINE, of which 9234 (99%) studies were excluded after screening the titles and abstracts and 68 (88%) of 77 remaining studies were excluded after assessment of the full texts. We included nine (12%) studies in our quantitative evaluation, which comprised 8 324 652 individuals from seven countries. Seven (78%) of the nine studies found a significant inverse relationship between an increase in surrounding greenness per 0·1 NDVI in a buffer zone of 500 m or less and the risk of all-cause mortality, but two studies found no association. The pooled HR for all-cause mortality per increment of 0·1 NDVI within a buffer of 500 m or less of a participant's residence was 0·96 (95% CI 0·94-0·97; I2, 95%).\nINTERPRETATION: We found evidence of an inverse association between surrounding greenness and all-cause mortality. Interventions to increase and manage green spaces should therefore be considered as a strategic public health intervention.\nFUNDING: World Health Organization.","container-title":"The Lancet. Planetary Health","DOI":"10.1016/S2542-5196(19)30215-3","ISSN":"2542-5196","issue":"11","journalAbbreviation":"Lancet Planet Health","language":"eng","note":"PMID: 31777338\nPMCID: PMC6873641","page":"e469-e477","source":"PubMed","title":"Green spaces and mortality: a systematic review and meta-analysis of cohort studies","title-short":"Green spaces and mortality","volume":"3","author":[{"family":"Rojas-Rueda","given":"David"},{"family":"Nieuwenhuijsen","given":"Mark J."},{"family":"Gascon","given":"Mireia"},{"family":"Perez-Leon","given":"Daniela"},{"family":"Mudu","given":"Pierpaolo"}],"issued":{"date-parts":[["2019",11]]}}}],"schema":"https://github.com/citation-style-language/schema/raw/master/csl-citation.json"} </w:instrText>
+        <w:instrText xml:space="preserve"> ADDIN ZOTERO_ITEM CSL_CITATION {"citationID":"LKiwaD5p","properties":{"formattedCitation":"\\super 26\\nosupersub{}","plainCitation":"26","noteIndex":0},"citationItems":[{"id":410,"uris":["http://zotero.org/users/10202395/items/Q2YAVJ8R"],"itemData":{"id":410,"type":"article-journal","abstract":"BACKGROUND: Green spaces have been proposed to be a health determinant, improving health and wellbeing through different mechanisms. We aimed to systematically review the epidemiological evidence from longitudinal studies that have investigated green spaces and their association with all-cause mortality. We aimed to evaluate this evidence with a meta-analysis, to determine exposure-response functions for future quantitative health impact assessments.\nMETHODS: We did a systematic review and meta-analysis of cohort studies on green spaces and all-cause mortality. We searched for studies published and indexed in MEDLINE before Aug 20, 2019, which we complemented with an additional search of cited literature. We included studies if their design was longitudinal; the exposure of interest was measured green space; the endpoint of interest was all-cause mortality; they provided a risk estimate (ie, a hazard ratio [HR]) and the corresponding 95% CI for the association between green space exposure and all-cause mortality; and they used normalised difference vegetation index (NDVI) as their green space exposure definition. Two investigators (DR-R and DP-L) independently screened the full-text articles for inclusion. We used a random-effects model to obtain pooled HRs. This study is registered with PROSPERO, CRD42018090315.\nFINDINGS: We identified 9298 studies in MEDLINE and 13 studies that were reported in the literature but not indexed in MEDLINE, of which 9234 (99%) studies were excluded after screening the titles and abstracts and 68 (88%) of 77 remaining studies were excluded after assessment of the full texts. We included nine (12%) studies in our quantitative evaluation, which comprised 8 324 652 individuals from seven countries. Seven (78%) of the nine studies found a significant inverse relationship between an increase in surrounding greenness per 0·1 NDVI in a buffer zone of 500 m or less and the risk of all-cause mortality, but two studies found no association. The pooled HR for all-cause mortality per increment of 0·1 NDVI within a buffer of 500 m or less of a participant's residence was 0·96 (95% CI 0·94-0·97; I2, 95%).\nINTERPRETATION: We found evidence of an inverse association between surrounding greenness and all-cause mortality. Interventions to increase and manage green spaces should therefore be considered as a strategic public health intervention.\nFUNDING: World Health Organization.","container-title":"The Lancet. Planetary Health","DOI":"10.1016/S2542-5196(19)30215-3","ISSN":"2542-5196","issue":"11","journalAbbreviation":"Lancet Planet Health","language":"eng","note":"PMID: 31777338\nPMCID: PMC6873641","page":"e469-e477","source":"PubMed","title":"Green spaces and mortality: a systematic review and meta-analysis of cohort studies","title-short":"Green spaces and mortality","volume":"3","author":[{"family":"Rojas-Rueda","given":"David"},{"family":"Nieuwenhuijsen","given":"Mark J."},{"family":"Gascon","given":"Mireia"},{"family":"Perez-Leon","given":"Daniela"},{"family":"Mudu","given":"Pierpaolo"}],"issued":{"date-parts":[["2019",11]]}}}],"schema":"https://github.com/citation-style-language/schema/raw/master/csl-citation.json"} </w:instrText>
       </w:r>
       <w:r>
         <w:rPr>
@@ -5900,7 +6402,7 @@
           <w:color w:val="000000"/>
           <w:vertAlign w:val="superscript"/>
         </w:rPr>
-        <w:t>21</w:t>
+        <w:t>26</w:t>
       </w:r>
       <w:r>
         <w:rPr>
@@ -5956,23 +6458,7 @@
           <w:i w:val="0"/>
           <w:iCs w:val="0"/>
         </w:rPr>
-        <w:t xml:space="preserve"> (</w:t>
-      </w:r>
-      <w:proofErr w:type="spellStart"/>
-      <w:r>
-        <w:rPr>
-          <w:i w:val="0"/>
-          <w:iCs w:val="0"/>
-        </w:rPr>
-        <w:t>i</w:t>
-      </w:r>
-      <w:proofErr w:type="spellEnd"/>
-      <w:r>
-        <w:rPr>
-          <w:i w:val="0"/>
-          <w:iCs w:val="0"/>
-        </w:rPr>
-        <w:t>)</w:t>
+        <w:t xml:space="preserve"> (i)</w:t>
       </w:r>
       <w:r>
         <w:rPr>
@@ -6073,7 +6559,7 @@
           <w:i w:val="0"/>
           <w:iCs w:val="0"/>
         </w:rPr>
-        <w:instrText xml:space="preserve"> ADDIN ZOTERO_ITEM CSL_CITATION {"citationID":"hcshdAsl","properties":{"formattedCitation":"\\super 22\\nosupersub{}","plainCitation":"22","noteIndex":0},"citationItems":[{"id":458,"uris":["http://zotero.org/users/10202395/items/SA6HEUQE"],"itemData":{"id":458,"type":"dataset","abstract":"The Global Burden of Disease Study 2019 (GBD 2019), coordinated by the Institute for Health Metrics and Evaluation (IHME), estimated the burden of diseases, injuries, and risk factors for 204 countries and territories and selected subnational locations.\n\nThis reference life table, or theoretical minimum risk life table (TMRLT), is used in GBD to calculate years of life lost (YLLs) due to premature mortality. It was constructed based on the lowest observed age-specific mortality rates by location and sex across all estimation years from all locations with populations over 5 million in 2016. YLLs are computed by multiplying the number of estimated deaths by the reference life table’s life expectancy at age of death. The table includes estimates for life expectancy at age x for ages 0 to 95+ at five-year intervals.","DOI":"10.6069/1D4Y-YQ37","publisher":"Institute for Health Metrics and Evaluation (IHME)","source":"DOI.org (Datacite)","title":"Global Burden of Disease Study 2019 (GBD 2019) Reference Life Table","URL":"http://ghdx.healthdata.org/record/ihme-data/global-burden-disease-study-2019-gbd-2019-reference-life-table","author":[{"family":"Global Burden of Disease Collaborative Network","given":""}],"accessed":{"date-parts":[["2023",3,18]]},"issued":{"date-parts":[["2021"]]}}}],"schema":"https://github.com/citation-style-language/schema/raw/master/csl-citation.json"} </w:instrText>
+        <w:instrText xml:space="preserve"> ADDIN ZOTERO_ITEM CSL_CITATION {"citationID":"hcshdAsl","properties":{"formattedCitation":"\\super 27\\nosupersub{}","plainCitation":"27","noteIndex":0},"citationItems":[{"id":458,"uris":["http://zotero.org/users/10202395/items/SA6HEUQE"],"itemData":{"id":458,"type":"dataset","abstract":"The Global Burden of Disease Study 2019 (GBD 2019), coordinated by the Institute for Health Metrics and Evaluation (IHME), estimated the burden of diseases, injuries, and risk factors for 204 countries and territories and selected subnational locations.\n\nThis reference life table, or theoretical minimum risk life table (TMRLT), is used in GBD to calculate years of life lost (YLLs) due to premature mortality. It was constructed based on the lowest observed age-specific mortality rates by location and sex across all estimation years from all locations with populations over 5 million in 2016. YLLs are computed by multiplying the number of estimated deaths by the reference life table’s life expectancy at age of death. The table includes estimates for life expectancy at age x for ages 0 to 95+ at five-year intervals.","DOI":"10.6069/1D4Y-YQ37","publisher":"Institute for Health Metrics and Evaluation (IHME)","source":"DOI.org (Datacite)","title":"Global Burden of Disease Study 2019 (GBD 2019) Reference Life Table","URL":"http://ghdx.healthdata.org/record/ihme-data/global-burden-disease-study-2019-gbd-2019-reference-life-table","author":[{"family":"Global Burden of Disease Collaborative Network","given":""}],"accessed":{"date-parts":[["2023",3,18]]},"issued":{"date-parts":[["2021"]]}}}],"schema":"https://github.com/citation-style-language/schema/raw/master/csl-citation.json"} </w:instrText>
       </w:r>
       <w:r>
         <w:rPr>
@@ -6087,7 +6573,7 @@
           <w:color w:val="000000"/>
           <w:vertAlign w:val="superscript"/>
         </w:rPr>
-        <w:t>22</w:t>
+        <w:t>27</w:t>
       </w:r>
       <w:r>
         <w:rPr>
@@ -6175,7 +6661,7 @@
           <w:i w:val="0"/>
           <w:iCs w:val="0"/>
         </w:rPr>
-        <w:instrText xml:space="preserve"> ADDIN ZOTERO_ITEM CSL_CITATION {"citationID":"QexbBpt5","properties":{"formattedCitation":"\\super 23\\nosupersub{}","plainCitation":"23","noteIndex":0},"citationItems":[{"id":453,"uris":["http://zotero.org/users/10202395/items/6HKTCU6S"],"itemData":{"id":453,"type":"document","title":"Population Counts 2020 UN-Adjusted Constrained 1 Available from: www.worldpop.org/doi/10.5258/SOTON/WP00660.","author":[{"literal":"WorldPop"}]}}],"schema":"https://github.com/citation-style-language/schema/raw/master/csl-citation.json"} </w:instrText>
+        <w:instrText xml:space="preserve"> ADDIN ZOTERO_ITEM CSL_CITATION {"citationID":"QexbBpt5","properties":{"formattedCitation":"\\super 28\\nosupersub{}","plainCitation":"28","noteIndex":0},"citationItems":[{"id":453,"uris":["http://zotero.org/users/10202395/items/6HKTCU6S"],"itemData":{"id":453,"type":"document","title":"Population Counts 2020 UN-Adjusted Constrained 1 Available from: www.worldpop.org/doi/10.5258/SOTON/WP00660.","author":[{"literal":"WorldPop"}]}}],"schema":"https://github.com/citation-style-language/schema/raw/master/csl-citation.json"} </w:instrText>
       </w:r>
       <w:r>
         <w:rPr>
@@ -6189,7 +6675,7 @@
           <w:color w:val="000000"/>
           <w:vertAlign w:val="superscript"/>
         </w:rPr>
-        <w:t>23</w:t>
+        <w:t>28</w:t>
       </w:r>
       <w:r>
         <w:rPr>
@@ -6538,7 +7024,7 @@
         <w:rPr>
           <w:rFonts w:ascii="Times New Roman" w:hAnsi="Times New Roman" w:cs="Times New Roman"/>
         </w:rPr>
-        <w:instrText xml:space="preserve"> ADDIN ZOTERO_ITEM CSL_CITATION {"citationID":"RvaAKQDF","properties":{"formattedCitation":"\\super 24\\nosupersub{}","plainCitation":"24","noteIndex":0},"citationItems":[{"id":764,"uris":["http://zotero.org/users/10202395/items/DXZ976R9"],"itemData":{"id":764,"type":"dataset","title":"Standard Country or Area Codes for Statistical Use (M49)","URL":"https://unstats.un.org/unsd/methodology/m49","author":[{"literal":"United Nations Statistics Division"}]}}],"schema":"https://github.com/citation-style-language/schema/raw/master/csl-citation.json"} </w:instrText>
+        <w:instrText xml:space="preserve"> ADDIN ZOTERO_ITEM CSL_CITATION {"citationID":"RvaAKQDF","properties":{"formattedCitation":"\\super 29\\nosupersub{}","plainCitation":"29","noteIndex":0},"citationItems":[{"id":764,"uris":["http://zotero.org/users/10202395/items/DXZ976R9"],"itemData":{"id":764,"type":"dataset","title":"Standard Country or Area Codes for Statistical Use (M49)","URL":"https://unstats.un.org/unsd/methodology/m49","author":[{"literal":"United Nations Statistics Division"}]}}],"schema":"https://github.com/citation-style-language/schema/raw/master/csl-citation.json"} </w:instrText>
       </w:r>
       <w:r>
         <w:rPr>
@@ -6551,7 +7037,7 @@
           <w:rFonts w:ascii="Times New Roman" w:hAnsi="Times New Roman" w:cs="Times New Roman"/>
           <w:vertAlign w:val="superscript"/>
         </w:rPr>
-        <w:t>24</w:t>
+        <w:t>29</w:t>
       </w:r>
       <w:r>
         <w:rPr>
@@ -6601,14 +7087,12 @@
         </w:rPr>
         <w:t xml:space="preserve"> </w:t>
       </w:r>
-      <w:proofErr w:type="spellStart"/>
       <w:r>
         <w:rPr>
           <w:rFonts w:ascii="Times New Roman" w:hAnsi="Times New Roman" w:cs="Times New Roman"/>
         </w:rPr>
         <w:t>Köppen</w:t>
       </w:r>
-      <w:proofErr w:type="spellEnd"/>
       <w:r>
         <w:rPr>
           <w:rFonts w:ascii="Times New Roman" w:hAnsi="Times New Roman" w:cs="Times New Roman"/>
@@ -6661,7 +7145,7 @@
         <w:rPr>
           <w:rFonts w:ascii="Times New Roman" w:hAnsi="Times New Roman" w:cs="Times New Roman"/>
         </w:rPr>
-        <w:instrText xml:space="preserve"> ADDIN ZOTERO_ITEM CSL_CITATION {"citationID":"STzXovLg","properties":{"formattedCitation":"\\super 25\\nosupersub{}","plainCitation":"25","noteIndex":0},"citationItems":[{"id":765,"uris":["http://zotero.org/users/10202395/items/D9BXIT3D"],"itemData":{"id":765,"type":"article-journal","abstract":"We present new global maps of the Köppen-Geiger climate classification at an unprecedented 1-km resolution for the present-day (1980–2016) and for projected future conditions (2071–2100) under climate change. The present-day map is derived from an ...","container-title":"Scientific Data","DOI":"10.1038/sdata.2018.214","language":"en","note":"PMID: 30375988","page":"180214","source":"pmc.ncbi.nlm.nih.gov","title":"Present and future Köppen-Geiger climate classification maps at 1-km resolution","volume":"5","author":[{"family":"Beck","given":"Hylke E."},{"family":"Zimmermann","given":"Niklaus E."},{"family":"McVicar","given":"Tim R."},{"family":"Vergopolan","given":"Noemi"},{"family":"Berg","given":"Alexis"},{"family":"Wood","given":"Eric F."}],"issued":{"date-parts":[["2018",10,30]]}}}],"schema":"https://github.com/citation-style-language/schema/raw/master/csl-citation.json"} </w:instrText>
+        <w:instrText xml:space="preserve"> ADDIN ZOTERO_ITEM CSL_CITATION {"citationID":"STzXovLg","properties":{"formattedCitation":"\\super 30\\nosupersub{}","plainCitation":"30","noteIndex":0},"citationItems":[{"id":765,"uris":["http://zotero.org/users/10202395/items/D9BXIT3D"],"itemData":{"id":765,"type":"article-journal","abstract":"We present new global maps of the Köppen-Geiger climate classification at an unprecedented 1-km resolution for the present-day (1980–2016) and for projected future conditions (2071–2100) under climate change. The present-day map is derived from an ...","container-title":"Scientific Data","DOI":"10.1038/sdata.2018.214","language":"en","note":"PMID: 30375988","page":"180214","source":"pmc.ncbi.nlm.nih.gov","title":"Present and future Köppen-Geiger climate classification maps at 1-km resolution","volume":"5","author":[{"family":"Beck","given":"Hylke E."},{"family":"Zimmermann","given":"Niklaus E."},{"family":"McVicar","given":"Tim R."},{"family":"Vergopolan","given":"Noemi"},{"family":"Berg","given":"Alexis"},{"family":"Wood","given":"Eric F."}],"issued":{"date-parts":[["2018",10,30]]}}}],"schema":"https://github.com/citation-style-language/schema/raw/master/csl-citation.json"} </w:instrText>
       </w:r>
       <w:r>
         <w:rPr>
@@ -6674,7 +7158,7 @@
           <w:rFonts w:ascii="Times New Roman" w:hAnsi="Times New Roman" w:cs="Times New Roman"/>
           <w:vertAlign w:val="superscript"/>
         </w:rPr>
-        <w:t>25</w:t>
+        <w:t>30</w:t>
       </w:r>
       <w:r>
         <w:rPr>
@@ -6704,7 +7188,7 @@
         <w:rPr>
           <w:rFonts w:ascii="Times New Roman" w:hAnsi="Times New Roman" w:cs="Times New Roman"/>
         </w:rPr>
-        <w:instrText xml:space="preserve"> ADDIN ZOTERO_ITEM CSL_CITATION {"citationID":"JPlTTysR","properties":{"formattedCitation":"\\super 24\\nosupersub{}","plainCitation":"24","noteIndex":0},"citationItems":[{"id":764,"uris":["http://zotero.org/users/10202395/items/DXZ976R9"],"itemData":{"id":764,"type":"dataset","title":"Standard Country or Area Codes for Statistical Use (M49)","URL":"https://unstats.un.org/unsd/methodology/m49","author":[{"literal":"United Nations Statistics Division"}]}}],"schema":"https://github.com/citation-style-language/schema/raw/master/csl-citation.json"} </w:instrText>
+        <w:instrText xml:space="preserve"> ADDIN ZOTERO_ITEM CSL_CITATION {"citationID":"JPlTTysR","properties":{"formattedCitation":"\\super 29\\nosupersub{}","plainCitation":"29","noteIndex":0},"citationItems":[{"id":764,"uris":["http://zotero.org/users/10202395/items/DXZ976R9"],"itemData":{"id":764,"type":"dataset","title":"Standard Country or Area Codes for Statistical Use (M49)","URL":"https://unstats.un.org/unsd/methodology/m49","author":[{"literal":"United Nations Statistics Division"}]}}],"schema":"https://github.com/citation-style-language/schema/raw/master/csl-citation.json"} </w:instrText>
       </w:r>
       <w:r>
         <w:rPr>
@@ -6717,7 +7201,7 @@
           <w:rFonts w:ascii="Times New Roman" w:hAnsi="Times New Roman" w:cs="Times New Roman"/>
           <w:vertAlign w:val="superscript"/>
         </w:rPr>
-        <w:t>24</w:t>
+        <w:t>29</w:t>
       </w:r>
       <w:r>
         <w:rPr>
@@ -6731,14 +7215,12 @@
         </w:rPr>
         <w:t xml:space="preserve"> The </w:t>
       </w:r>
-      <w:proofErr w:type="spellStart"/>
       <w:r>
         <w:rPr>
           <w:rFonts w:ascii="Times New Roman" w:hAnsi="Times New Roman" w:cs="Times New Roman"/>
         </w:rPr>
         <w:t>Köppen</w:t>
       </w:r>
-      <w:proofErr w:type="spellEnd"/>
       <w:r>
         <w:rPr>
           <w:rFonts w:ascii="Times New Roman" w:hAnsi="Times New Roman" w:cs="Times New Roman"/>
@@ -6749,7 +7231,14 @@
         <w:rPr>
           <w:rFonts w:ascii="Times New Roman" w:hAnsi="Times New Roman" w:cs="Times New Roman"/>
         </w:rPr>
-        <w:t xml:space="preserve"> Climate Classification System</w:t>
+        <w:t xml:space="preserve"> Climate </w:t>
+      </w:r>
+      <w:r>
+        <w:rPr>
+          <w:rFonts w:ascii="Times New Roman" w:hAnsi="Times New Roman" w:cs="Times New Roman"/>
+        </w:rPr>
+        <w:lastRenderedPageBreak/>
+        <w:t>Classification System</w:t>
       </w:r>
       <w:r>
         <w:rPr>
@@ -6767,7 +7256,7 @@
         <w:rPr>
           <w:rFonts w:ascii="Times New Roman" w:hAnsi="Times New Roman" w:cs="Times New Roman"/>
         </w:rPr>
-        <w:instrText xml:space="preserve"> ADDIN ZOTERO_ITEM CSL_CITATION {"citationID":"TX8V9wGh","properties":{"formattedCitation":"\\super 25\\nosupersub{}","plainCitation":"25","noteIndex":0},"citationItems":[{"id":765,"uris":["http://zotero.org/users/10202395/items/D9BXIT3D"],"itemData":{"id":765,"type":"article-journal","abstract":"We present new global maps of the Köppen-Geiger climate classification at an unprecedented 1-km resolution for the present-day (1980–2016) and for projected future conditions (2071–2100) under climate change. The present-day map is derived from an ...","container-title":"Scientific Data","DOI":"10.1038/sdata.2018.214","language":"en","note":"PMID: 30375988","page":"180214","source":"pmc.ncbi.nlm.nih.gov","title":"Present and future Köppen-Geiger climate classification maps at 1-km resolution","volume":"5","author":[{"family":"Beck","given":"Hylke E."},{"family":"Zimmermann","given":"Niklaus E."},{"family":"McVicar","given":"Tim R."},{"family":"Vergopolan","given":"Noemi"},{"family":"Berg","given":"Alexis"},{"family":"Wood","given":"Eric F."}],"issued":{"date-parts":[["2018",10,30]]}}}],"schema":"https://github.com/citation-style-language/schema/raw/master/csl-citation.json"} </w:instrText>
+        <w:instrText xml:space="preserve"> ADDIN ZOTERO_ITEM CSL_CITATION {"citationID":"TX8V9wGh","properties":{"formattedCitation":"\\super 30\\nosupersub{}","plainCitation":"30","noteIndex":0},"citationItems":[{"id":765,"uris":["http://zotero.org/users/10202395/items/D9BXIT3D"],"itemData":{"id":765,"type":"article-journal","abstract":"We present new global maps of the Köppen-Geiger climate classification at an unprecedented 1-km resolution for the present-day (1980–2016) and for projected future conditions (2071–2100) under climate change. The present-day map is derived from an ...","container-title":"Scientific Data","DOI":"10.1038/sdata.2018.214","language":"en","note":"PMID: 30375988","page":"180214","source":"pmc.ncbi.nlm.nih.gov","title":"Present and future Köppen-Geiger climate classification maps at 1-km resolution","volume":"5","author":[{"family":"Beck","given":"Hylke E."},{"family":"Zimmermann","given":"Niklaus E."},{"family":"McVicar","given":"Tim R."},{"family":"Vergopolan","given":"Noemi"},{"family":"Berg","given":"Alexis"},{"family":"Wood","given":"Eric F."}],"issued":{"date-parts":[["2018",10,30]]}}}],"schema":"https://github.com/citation-style-language/schema/raw/master/csl-citation.json"} </w:instrText>
       </w:r>
       <w:r>
         <w:rPr>
@@ -6780,7 +7269,7 @@
           <w:rFonts w:ascii="Times New Roman" w:hAnsi="Times New Roman" w:cs="Times New Roman"/>
           <w:vertAlign w:val="superscript"/>
         </w:rPr>
-        <w:t>25</w:t>
+        <w:t>30</w:t>
       </w:r>
       <w:r>
         <w:rPr>
@@ -7200,14 +7689,7 @@
         <w:rPr>
           <w:rFonts w:ascii="Times New Roman" w:hAnsi="Times New Roman" w:cs="Times New Roman"/>
         </w:rPr>
-        <w:t xml:space="preserve">NDVI has remained </w:t>
-      </w:r>
-      <w:r>
-        <w:rPr>
-          <w:rFonts w:ascii="Times New Roman" w:hAnsi="Times New Roman" w:cs="Times New Roman"/>
-        </w:rPr>
-        <w:lastRenderedPageBreak/>
-        <w:t>comparatively stable in arid cities, with a</w:t>
+        <w:t>NDVI has remained comparatively stable in arid cities, with a</w:t>
       </w:r>
       <w:r>
         <w:rPr>
@@ -7571,6 +8053,7 @@
         <w:rPr>
           <w:rFonts w:ascii="Times New Roman" w:hAnsi="Times New Roman" w:cs="Times New Roman"/>
         </w:rPr>
+        <w:lastRenderedPageBreak/>
         <w:t>The average</w:t>
       </w:r>
       <w:r>
@@ -7667,21 +8150,7 @@
         <w:rPr>
           <w:rFonts w:ascii="Times New Roman" w:hAnsi="Times New Roman" w:cs="Times New Roman"/>
         </w:rPr>
-        <w:t xml:space="preserve">) and </w:t>
-      </w:r>
-      <w:proofErr w:type="spellStart"/>
-      <w:r>
-        <w:rPr>
-          <w:rFonts w:ascii="Times New Roman" w:hAnsi="Times New Roman" w:cs="Times New Roman"/>
-        </w:rPr>
-        <w:t>Köppen</w:t>
-      </w:r>
-      <w:proofErr w:type="spellEnd"/>
-      <w:r>
-        <w:rPr>
-          <w:rFonts w:ascii="Times New Roman" w:hAnsi="Times New Roman" w:cs="Times New Roman"/>
-        </w:rPr>
-        <w:t>-Geiger climate classification (Fig. S5). Peak-season 2019-2023 NDVI was highest on average in Melanesia (0.417), North America (0.384), and</w:t>
+        <w:t>) and Köppen-Geiger climate classification (Fig. S5). Peak-season 2019-2023 NDVI was highest on average in Melanesia (0.417), North America (0.384), and</w:t>
       </w:r>
       <w:r>
         <w:rPr>
@@ -7896,6 +8365,7 @@
           <w:rFonts w:ascii="Times New Roman" w:hAnsi="Times New Roman" w:cs="Times New Roman"/>
           <w:noProof/>
         </w:rPr>
+        <w:lastRenderedPageBreak/>
         <w:drawing>
           <wp:inline distT="0" distB="0" distL="0" distR="0" wp14:anchorId="28668F4D" wp14:editId="59AE7AA8">
             <wp:extent cx="5943600" cy="5943600"/>
@@ -8319,128 +8789,134 @@
         <w:rPr>
           <w:rFonts w:ascii="Times New Roman" w:hAnsi="Times New Roman" w:cs="Times New Roman"/>
         </w:rPr>
+        <w:t>There was a similarly</w:t>
+      </w:r>
+      <w:r>
+        <w:rPr>
+          <w:rFonts w:ascii="Times New Roman" w:hAnsi="Times New Roman" w:cs="Times New Roman"/>
+        </w:rPr>
+        <w:t xml:space="preserve"> large </w:t>
+      </w:r>
+      <w:r>
+        <w:rPr>
+          <w:rFonts w:ascii="Times New Roman" w:hAnsi="Times New Roman" w:cs="Times New Roman"/>
+        </w:rPr>
+        <w:t>spread</w:t>
+      </w:r>
+      <w:r>
+        <w:rPr>
+          <w:rFonts w:ascii="Times New Roman" w:hAnsi="Times New Roman" w:cs="Times New Roman"/>
+        </w:rPr>
+        <w:t xml:space="preserve"> </w:t>
+      </w:r>
+      <w:r>
+        <w:rPr>
+          <w:rFonts w:ascii="Times New Roman" w:hAnsi="Times New Roman" w:cs="Times New Roman"/>
+        </w:rPr>
+        <w:t>within each</w:t>
+      </w:r>
+      <w:r>
+        <w:rPr>
+          <w:rFonts w:ascii="Times New Roman" w:hAnsi="Times New Roman" w:cs="Times New Roman"/>
+        </w:rPr>
+        <w:t xml:space="preserve"> region and notable </w:t>
+      </w:r>
+      <w:r>
+        <w:rPr>
+          <w:rFonts w:ascii="Times New Roman" w:hAnsi="Times New Roman" w:cs="Times New Roman"/>
+        </w:rPr>
+        <w:t xml:space="preserve">differences across regions </w:t>
+      </w:r>
+      <w:r>
+        <w:rPr>
+          <w:rFonts w:ascii="Times New Roman" w:hAnsi="Times New Roman" w:cs="Times New Roman"/>
+        </w:rPr>
+        <w:t xml:space="preserve">in </w:t>
+      </w:r>
+      <w:r>
+        <w:rPr>
+          <w:rFonts w:ascii="Times New Roman" w:hAnsi="Times New Roman" w:cs="Times New Roman"/>
+        </w:rPr>
+        <w:t xml:space="preserve">the </w:t>
+      </w:r>
+      <w:r>
+        <w:rPr>
+          <w:rFonts w:ascii="Times New Roman" w:hAnsi="Times New Roman" w:cs="Times New Roman"/>
+        </w:rPr>
+        <w:t xml:space="preserve">percent change </w:t>
+      </w:r>
+      <w:r>
+        <w:rPr>
+          <w:rFonts w:ascii="Times New Roman" w:hAnsi="Times New Roman" w:cs="Times New Roman"/>
+        </w:rPr>
+        <w:t>in NDVI between 2014-</w:t>
+      </w:r>
+      <w:r>
+        <w:rPr>
+          <w:rFonts w:ascii="Times New Roman" w:hAnsi="Times New Roman" w:cs="Times New Roman"/>
+        </w:rPr>
+        <w:t>20</w:t>
+      </w:r>
+      <w:r>
+        <w:rPr>
+          <w:rFonts w:ascii="Times New Roman" w:hAnsi="Times New Roman" w:cs="Times New Roman"/>
+        </w:rPr>
+        <w:t>18 and 2019-</w:t>
+      </w:r>
+      <w:r>
+        <w:rPr>
+          <w:rFonts w:ascii="Times New Roman" w:hAnsi="Times New Roman" w:cs="Times New Roman"/>
+        </w:rPr>
+        <w:t>20</w:t>
+      </w:r>
+      <w:r>
+        <w:rPr>
+          <w:rFonts w:ascii="Times New Roman" w:hAnsi="Times New Roman" w:cs="Times New Roman"/>
+        </w:rPr>
+        <w:t>23</w:t>
+      </w:r>
+      <w:r>
+        <w:rPr>
+          <w:rFonts w:ascii="Times New Roman" w:hAnsi="Times New Roman" w:cs="Times New Roman"/>
+        </w:rPr>
+        <w:t xml:space="preserve"> </w:t>
+      </w:r>
+      <w:r>
+        <w:rPr>
+          <w:rFonts w:ascii="Times New Roman" w:hAnsi="Times New Roman" w:cs="Times New Roman"/>
+        </w:rPr>
+        <w:t xml:space="preserve">(Fig. </w:t>
+      </w:r>
+      <w:r>
+        <w:rPr>
+          <w:rFonts w:ascii="Times New Roman" w:hAnsi="Times New Roman" w:cs="Times New Roman"/>
+        </w:rPr>
+        <w:t>3B</w:t>
+      </w:r>
+      <w:r>
+        <w:rPr>
+          <w:rFonts w:ascii="Times New Roman" w:hAnsi="Times New Roman" w:cs="Times New Roman"/>
+        </w:rPr>
+        <w:t>)</w:t>
+      </w:r>
+      <w:r>
+        <w:rPr>
+          <w:rFonts w:ascii="Times New Roman" w:hAnsi="Times New Roman" w:cs="Times New Roman"/>
+        </w:rPr>
+        <w:t xml:space="preserve">. </w:t>
+      </w:r>
+      <w:r>
+        <w:rPr>
+          <w:rFonts w:ascii="Times New Roman" w:hAnsi="Times New Roman" w:cs="Times New Roman"/>
+        </w:rPr>
+        <w:t xml:space="preserve">The median percent </w:t>
+      </w:r>
+      <w:r>
+        <w:rPr>
+          <w:rFonts w:ascii="Times New Roman" w:hAnsi="Times New Roman" w:cs="Times New Roman"/>
+        </w:rPr>
         <w:lastRenderedPageBreak/>
-        <w:t>There was a similarly</w:t>
-      </w:r>
-      <w:r>
-        <w:rPr>
-          <w:rFonts w:ascii="Times New Roman" w:hAnsi="Times New Roman" w:cs="Times New Roman"/>
-        </w:rPr>
-        <w:t xml:space="preserve"> large </w:t>
-      </w:r>
-      <w:r>
-        <w:rPr>
-          <w:rFonts w:ascii="Times New Roman" w:hAnsi="Times New Roman" w:cs="Times New Roman"/>
-        </w:rPr>
-        <w:t>spread</w:t>
-      </w:r>
-      <w:r>
-        <w:rPr>
-          <w:rFonts w:ascii="Times New Roman" w:hAnsi="Times New Roman" w:cs="Times New Roman"/>
-        </w:rPr>
-        <w:t xml:space="preserve"> </w:t>
-      </w:r>
-      <w:r>
-        <w:rPr>
-          <w:rFonts w:ascii="Times New Roman" w:hAnsi="Times New Roman" w:cs="Times New Roman"/>
-        </w:rPr>
-        <w:t>within each</w:t>
-      </w:r>
-      <w:r>
-        <w:rPr>
-          <w:rFonts w:ascii="Times New Roman" w:hAnsi="Times New Roman" w:cs="Times New Roman"/>
-        </w:rPr>
-        <w:t xml:space="preserve"> region and notable </w:t>
-      </w:r>
-      <w:r>
-        <w:rPr>
-          <w:rFonts w:ascii="Times New Roman" w:hAnsi="Times New Roman" w:cs="Times New Roman"/>
-        </w:rPr>
-        <w:t xml:space="preserve">differences across regions </w:t>
-      </w:r>
-      <w:r>
-        <w:rPr>
-          <w:rFonts w:ascii="Times New Roman" w:hAnsi="Times New Roman" w:cs="Times New Roman"/>
-        </w:rPr>
-        <w:t xml:space="preserve">in </w:t>
-      </w:r>
-      <w:r>
-        <w:rPr>
-          <w:rFonts w:ascii="Times New Roman" w:hAnsi="Times New Roman" w:cs="Times New Roman"/>
-        </w:rPr>
-        <w:t xml:space="preserve">the </w:t>
-      </w:r>
-      <w:r>
-        <w:rPr>
-          <w:rFonts w:ascii="Times New Roman" w:hAnsi="Times New Roman" w:cs="Times New Roman"/>
-        </w:rPr>
-        <w:t xml:space="preserve">percent change </w:t>
-      </w:r>
-      <w:r>
-        <w:rPr>
-          <w:rFonts w:ascii="Times New Roman" w:hAnsi="Times New Roman" w:cs="Times New Roman"/>
-        </w:rPr>
-        <w:t>in NDVI between 2014-</w:t>
-      </w:r>
-      <w:r>
-        <w:rPr>
-          <w:rFonts w:ascii="Times New Roman" w:hAnsi="Times New Roman" w:cs="Times New Roman"/>
-        </w:rPr>
-        <w:t>20</w:t>
-      </w:r>
-      <w:r>
-        <w:rPr>
-          <w:rFonts w:ascii="Times New Roman" w:hAnsi="Times New Roman" w:cs="Times New Roman"/>
-        </w:rPr>
-        <w:t>18 and 2019-</w:t>
-      </w:r>
-      <w:r>
-        <w:rPr>
-          <w:rFonts w:ascii="Times New Roman" w:hAnsi="Times New Roman" w:cs="Times New Roman"/>
-        </w:rPr>
-        <w:t>20</w:t>
-      </w:r>
-      <w:r>
-        <w:rPr>
-          <w:rFonts w:ascii="Times New Roman" w:hAnsi="Times New Roman" w:cs="Times New Roman"/>
-        </w:rPr>
-        <w:t>23</w:t>
-      </w:r>
-      <w:r>
-        <w:rPr>
-          <w:rFonts w:ascii="Times New Roman" w:hAnsi="Times New Roman" w:cs="Times New Roman"/>
-        </w:rPr>
-        <w:t xml:space="preserve"> </w:t>
-      </w:r>
-      <w:r>
-        <w:rPr>
-          <w:rFonts w:ascii="Times New Roman" w:hAnsi="Times New Roman" w:cs="Times New Roman"/>
-        </w:rPr>
-        <w:t xml:space="preserve">(Fig. </w:t>
-      </w:r>
-      <w:r>
-        <w:rPr>
-          <w:rFonts w:ascii="Times New Roman" w:hAnsi="Times New Roman" w:cs="Times New Roman"/>
-        </w:rPr>
-        <w:t>3B</w:t>
-      </w:r>
-      <w:r>
-        <w:rPr>
-          <w:rFonts w:ascii="Times New Roman" w:hAnsi="Times New Roman" w:cs="Times New Roman"/>
-        </w:rPr>
-        <w:t>)</w:t>
-      </w:r>
-      <w:r>
-        <w:rPr>
-          <w:rFonts w:ascii="Times New Roman" w:hAnsi="Times New Roman" w:cs="Times New Roman"/>
-        </w:rPr>
-        <w:t xml:space="preserve">. </w:t>
-      </w:r>
-      <w:r>
-        <w:rPr>
-          <w:rFonts w:ascii="Times New Roman" w:hAnsi="Times New Roman" w:cs="Times New Roman"/>
-        </w:rPr>
-        <w:t xml:space="preserve">The median percent change was greater than 5% in South-eastern Asia (-6.3%) and Eastern Asia (+6.2%). </w:t>
+        <w:t xml:space="preserve">change was greater than 5% in South-eastern Asia (-6.3%) and Eastern Asia (+6.2%). </w:t>
       </w:r>
       <w:r>
         <w:rPr>
@@ -9129,7 +9605,7 @@
         </w:rPr>
         <w:t xml:space="preserve">. </w:t>
       </w:r>
-      <w:ins w:id="41" w:author="Martin, Greta Katherine" w:date="2025-03-27T12:46:00Z" w16du:dateUtc="2025-03-27T16:46:00Z">
+      <w:ins w:id="76" w:author="Martin, Greta Katherine" w:date="2025-03-27T12:46:00Z" w16du:dateUtc="2025-03-27T16:46:00Z">
         <w:r>
           <w:rPr>
             <w:rFonts w:ascii="Times New Roman" w:hAnsi="Times New Roman" w:cs="Times New Roman"/>
@@ -9139,7 +9615,7 @@
           <w:t>Each dot represents a city, colored by g</w:t>
         </w:r>
       </w:ins>
-      <w:ins w:id="42" w:author="Martin, Greta Katherine" w:date="2025-03-27T12:47:00Z" w16du:dateUtc="2025-03-27T16:47:00Z">
+      <w:ins w:id="77" w:author="Martin, Greta Katherine" w:date="2025-03-27T12:47:00Z" w16du:dateUtc="2025-03-27T16:47:00Z">
         <w:r>
           <w:rPr>
             <w:rFonts w:ascii="Times New Roman" w:hAnsi="Times New Roman" w:cs="Times New Roman"/>
@@ -9167,21 +9643,8 @@
         <w:rPr>
           <w:rFonts w:ascii="Times New Roman" w:hAnsi="Times New Roman" w:cs="Times New Roman"/>
         </w:rPr>
-        <w:t xml:space="preserve">In general, cities classified as “Arid” by the </w:t>
-      </w:r>
-      <w:proofErr w:type="spellStart"/>
-      <w:r>
-        <w:rPr>
-          <w:rFonts w:ascii="Times New Roman" w:hAnsi="Times New Roman" w:cs="Times New Roman"/>
-        </w:rPr>
-        <w:t>Köppen</w:t>
-      </w:r>
-      <w:proofErr w:type="spellEnd"/>
-      <w:r>
-        <w:rPr>
-          <w:rFonts w:ascii="Times New Roman" w:hAnsi="Times New Roman" w:cs="Times New Roman"/>
-        </w:rPr>
-        <w:t>-Geiger climate classification did not experience large changes in NDVI between the two time periods (median change</w:t>
+        <w:lastRenderedPageBreak/>
+        <w:t>In general, cities classified as “Arid” by the Köppen-Geiger climate classification did not experience large changes in NDVI between the two time periods (median change</w:t>
       </w:r>
       <w:r>
         <w:rPr>
@@ -9395,49 +9858,7 @@
         <w:rPr>
           <w:rFonts w:ascii="Times New Roman" w:hAnsi="Times New Roman" w:cs="Times New Roman"/>
         </w:rPr>
-        <w:t xml:space="preserve">NDVI decreased by about 20% in three tropical cities (Goma, Democratic Republic of </w:t>
-      </w:r>
-      <w:proofErr w:type="gramStart"/>
-      <w:r>
-        <w:rPr>
-          <w:rFonts w:ascii="Times New Roman" w:hAnsi="Times New Roman" w:cs="Times New Roman"/>
-        </w:rPr>
-        <w:t>the Congo</w:t>
-      </w:r>
-      <w:proofErr w:type="gramEnd"/>
-      <w:r>
-        <w:rPr>
-          <w:rFonts w:ascii="Times New Roman" w:hAnsi="Times New Roman" w:cs="Times New Roman"/>
-        </w:rPr>
-        <w:t xml:space="preserve">; </w:t>
-      </w:r>
-      <w:proofErr w:type="spellStart"/>
-      <w:r>
-        <w:rPr>
-          <w:rFonts w:ascii="Times New Roman" w:hAnsi="Times New Roman" w:cs="Times New Roman"/>
-        </w:rPr>
-        <w:t>Yaounde</w:t>
-      </w:r>
-      <w:proofErr w:type="spellEnd"/>
-      <w:r>
-        <w:rPr>
-          <w:rFonts w:ascii="Times New Roman" w:hAnsi="Times New Roman" w:cs="Times New Roman"/>
-        </w:rPr>
-        <w:t xml:space="preserve">, Cameroon; and </w:t>
-      </w:r>
-      <w:proofErr w:type="spellStart"/>
-      <w:r>
-        <w:rPr>
-          <w:rFonts w:ascii="Times New Roman" w:hAnsi="Times New Roman" w:cs="Times New Roman"/>
-        </w:rPr>
-        <w:t>Mataram</w:t>
-      </w:r>
-      <w:proofErr w:type="spellEnd"/>
-      <w:r>
-        <w:rPr>
-          <w:rFonts w:ascii="Times New Roman" w:hAnsi="Times New Roman" w:cs="Times New Roman"/>
-        </w:rPr>
-        <w:t xml:space="preserve">, Indonesia) and increased by over 20% in </w:t>
+        <w:t xml:space="preserve">NDVI decreased by about 20% in three tropical cities (Goma, Democratic Republic of the Congo; Yaounde, Cameroon; and Mataram, Indonesia) and increased by over 20% in </w:t>
       </w:r>
       <w:r>
         <w:rPr>
@@ -9895,7 +10316,7 @@
     <w:p>
       <w:pPr>
         <w:rPr>
-          <w:ins w:id="43" w:author="Martin, Greta Katherine" w:date="2025-03-27T12:24:00Z" w16du:dateUtc="2025-03-27T16:24:00Z"/>
+          <w:ins w:id="78" w:author="Martin, Greta Katherine" w:date="2025-03-27T12:24:00Z" w16du:dateUtc="2025-03-27T16:24:00Z"/>
           <w:rFonts w:ascii="Times New Roman" w:hAnsi="Times New Roman" w:cs="Times New Roman"/>
           <w:b/>
           <w:bCs/>
@@ -10012,25 +10433,7 @@
           <w:i/>
           <w:iCs/>
         </w:rPr>
-        <w:t xml:space="preserve"> </w:t>
-      </w:r>
-      <w:proofErr w:type="spellStart"/>
-      <w:r>
-        <w:rPr>
-          <w:rFonts w:ascii="Times New Roman" w:hAnsi="Times New Roman" w:cs="Times New Roman"/>
-          <w:i/>
-          <w:iCs/>
-        </w:rPr>
-        <w:t>Köppen</w:t>
-      </w:r>
-      <w:proofErr w:type="spellEnd"/>
-      <w:r>
-        <w:rPr>
-          <w:rFonts w:ascii="Times New Roman" w:hAnsi="Times New Roman" w:cs="Times New Roman"/>
-          <w:i/>
-          <w:iCs/>
-        </w:rPr>
-        <w:t>-Geiger</w:t>
+        <w:t xml:space="preserve"> Köppen-Geiger</w:t>
       </w:r>
       <w:r>
         <w:rPr>
@@ -10040,7 +10443,7 @@
         </w:rPr>
         <w:t xml:space="preserve"> climate classification.</w:t>
       </w:r>
-      <w:ins w:id="44" w:author="Martin, Greta Katherine" w:date="2025-03-27T12:47:00Z" w16du:dateUtc="2025-03-27T16:47:00Z">
+      <w:ins w:id="79" w:author="Martin, Greta Katherine" w:date="2025-03-27T12:47:00Z" w16du:dateUtc="2025-03-27T16:47:00Z">
         <w:r>
           <w:rPr>
             <w:rFonts w:ascii="Times New Roman" w:hAnsi="Times New Roman" w:cs="Times New Roman"/>
@@ -10055,39 +10458,7 @@
             <w:i/>
             <w:iCs/>
           </w:rPr>
-          <w:t xml:space="preserve">Each dot represents a city, colored by </w:t>
-        </w:r>
-        <w:r>
-          <w:rPr>
-            <w:rFonts w:ascii="Times New Roman" w:hAnsi="Times New Roman" w:cs="Times New Roman"/>
-            <w:i/>
-            <w:iCs/>
-          </w:rPr>
-          <w:t>climate</w:t>
-        </w:r>
-        <w:r>
-          <w:rPr>
-            <w:rFonts w:ascii="Times New Roman" w:hAnsi="Times New Roman" w:cs="Times New Roman"/>
-            <w:i/>
-            <w:iCs/>
-          </w:rPr>
-          <w:t xml:space="preserve"> </w:t>
-        </w:r>
-        <w:r>
-          <w:rPr>
-            <w:rFonts w:ascii="Times New Roman" w:hAnsi="Times New Roman" w:cs="Times New Roman"/>
-            <w:i/>
-            <w:iCs/>
-          </w:rPr>
-          <w:t>classification</w:t>
-        </w:r>
-        <w:r>
-          <w:rPr>
-            <w:rFonts w:ascii="Times New Roman" w:hAnsi="Times New Roman" w:cs="Times New Roman"/>
-            <w:i/>
-            <w:iCs/>
-          </w:rPr>
-          <w:t>.</w:t>
+          <w:t>Each dot represents a city, colored by climate classification.</w:t>
         </w:r>
       </w:ins>
       <w:r>
@@ -10222,7 +10593,7 @@
         </w:rPr>
         <w:t>4.72 (IQR:</w:t>
       </w:r>
-      <w:del w:id="45" w:author="Martin, Greta Katherine" w:date="2025-03-27T12:48:00Z" w16du:dateUtc="2025-03-27T16:48:00Z">
+      <w:del w:id="80" w:author="Martin, Greta Katherine" w:date="2025-03-27T12:48:00Z" w16du:dateUtc="2025-03-27T16:48:00Z">
         <w:r>
           <w:rPr>
             <w:rFonts w:ascii="Times New Roman" w:hAnsi="Times New Roman" w:cs="Times New Roman"/>
@@ -10230,18 +10601,12 @@
           <w:delText xml:space="preserve"> </w:delText>
         </w:r>
       </w:del>
-      <w:ins w:id="46" w:author="Martin, Greta Katherine" w:date="2025-03-27T12:48:00Z" w16du:dateUtc="2025-03-27T16:48:00Z">
+      <w:ins w:id="81" w:author="Martin, Greta Katherine" w:date="2025-03-27T12:48:00Z" w16du:dateUtc="2025-03-27T16:48:00Z">
         <w:r>
           <w:rPr>
             <w:rFonts w:ascii="Times New Roman" w:hAnsi="Times New Roman" w:cs="Times New Roman"/>
           </w:rPr>
-          <w:t xml:space="preserve"> 0.13</w:t>
-        </w:r>
-        <w:r>
-          <w:rPr>
-            <w:rFonts w:ascii="Times New Roman" w:hAnsi="Times New Roman" w:cs="Times New Roman"/>
-          </w:rPr>
-          <w:t xml:space="preserve">, </w:t>
+          <w:t xml:space="preserve"> 0.13, </w:t>
         </w:r>
       </w:ins>
       <w:r>
@@ -10250,7 +10615,7 @@
         </w:rPr>
         <w:t>8.52</w:t>
       </w:r>
-      <w:del w:id="47" w:author="Martin, Greta Katherine" w:date="2025-03-27T12:48:00Z" w16du:dateUtc="2025-03-27T16:48:00Z">
+      <w:del w:id="82" w:author="Martin, Greta Katherine" w:date="2025-03-27T12:48:00Z" w16du:dateUtc="2025-03-27T16:48:00Z">
         <w:r>
           <w:rPr>
             <w:rFonts w:ascii="Times New Roman" w:hAnsi="Times New Roman" w:cs="Times New Roman"/>
@@ -10487,21 +10852,7 @@
         <w:rPr>
           <w:rFonts w:ascii="Times New Roman" w:hAnsi="Times New Roman" w:cs="Times New Roman"/>
         </w:rPr>
-        <w:t xml:space="preserve">. Temperate cities were similarly </w:t>
-      </w:r>
-      <w:proofErr w:type="gramStart"/>
-      <w:r>
-        <w:rPr>
-          <w:rFonts w:ascii="Times New Roman" w:hAnsi="Times New Roman" w:cs="Times New Roman"/>
-        </w:rPr>
-        <w:t>fairly evenly</w:t>
-      </w:r>
-      <w:proofErr w:type="gramEnd"/>
-      <w:r>
-        <w:rPr>
-          <w:rFonts w:ascii="Times New Roman" w:hAnsi="Times New Roman" w:cs="Times New Roman"/>
-        </w:rPr>
-        <w:t xml:space="preserve"> distributed between those with fewer and more deaths associated with changes in NDVI </w:t>
+        <w:t xml:space="preserve">. Temperate cities were similarly fairly evenly distributed between those with fewer and more deaths associated with changes in NDVI </w:t>
       </w:r>
       <w:r>
         <w:rPr>
@@ -12174,7 +12525,7 @@
         <w:rPr>
           <w:rFonts w:ascii="Times New Roman" w:hAnsi="Times New Roman" w:cs="Times New Roman"/>
         </w:rPr>
-        <w:instrText xml:space="preserve"> ADDIN ZOTERO_ITEM CSL_CITATION {"citationID":"Dlvl6cmq","properties":{"formattedCitation":"\\super 12\\nosupersub{}","plainCitation":"12","noteIndex":0},"citationItems":[{"id":259,"uris":["http://zotero.org/users/10202395/items/AXXINCTS"],"itemData":{"id":259,"type":"article-journal","abstract":"Across the United States, cities are creating sustainability and climate action plans (CAPs) that call to increase local vegetation. These greening initiatives have the potential to not only beneﬁt the environment but also human health. In epidemiologic literature, greenness has a protective effect on mortality through various direct and indirect pathways. We aimed to assess how an increase in greenness could decrease mortality in the largest urban areas in the United States. We conducted a nationwide quantitative health impact assessment to estimate the predicted reduction in mortality associated with an increase in greenness across two decades (2000, 2010, and 2019). Using a recently published exposure-response function, Landsat 30 m 16-day satellite imagery from April to September, and publicly available county-level mortality data from the CDC, we calculated the age-adjusted reduction in all-cause mortality for those 65 years and older within 35 of the most populated metropolitan areas. We estimated that between 34,000 and 38,000 all-cause deaths could have been reduced in 2000, 2010, and 2019 with a local increase in green vegetation by 0.1 unit across the most populated metropolitan areas. We found that overall greenness increased across time with a 2.86% increase from 2000 to 2010 to 11.11% from 2010 to 2019. These results can be used to support CAPs by providing a quantitative assessment to the impact local greening initiatives can have on mortality. Urban planners and local governments can use these ﬁndings to calculate the co-beneﬁts of local CAPs through a public health lens and support policy development.","container-title":"Frontiers in Public Health","DOI":"10.3389/fpubh.2022.841936","ISSN":"2296-2565","journalAbbreviation":"Front. Public Health","language":"en","page":"841936","source":"DOI.org (Crossref)","title":"Benefits of Increasing Greenness on All-Cause Mortality in the Largest Metropolitan Areas of the United States Within the Past Two Decades","volume":"10","author":[{"family":"Brochu","given":"Paige"},{"family":"Jimenez","given":"Marcia P."},{"family":"James","given":"Peter"},{"family":"Kinney","given":"Patrick L."},{"family":"Lane","given":"Kevin"}],"issued":{"date-parts":[["2022",5,10]]}}}],"schema":"https://github.com/citation-style-language/schema/raw/master/csl-citation.json"} </w:instrText>
+        <w:instrText xml:space="preserve"> ADDIN ZOTERO_ITEM CSL_CITATION {"citationID":"Dlvl6cmq","properties":{"formattedCitation":"\\super 17\\nosupersub{}","plainCitation":"17","noteIndex":0},"citationItems":[{"id":259,"uris":["http://zotero.org/users/10202395/items/AXXINCTS"],"itemData":{"id":259,"type":"article-journal","abstract":"Across the United States, cities are creating sustainability and climate action plans (CAPs) that call to increase local vegetation. These greening initiatives have the potential to not only beneﬁt the environment but also human health. In epidemiologic literature, greenness has a protective effect on mortality through various direct and indirect pathways. We aimed to assess how an increase in greenness could decrease mortality in the largest urban areas in the United States. We conducted a nationwide quantitative health impact assessment to estimate the predicted reduction in mortality associated with an increase in greenness across two decades (2000, 2010, and 2019). Using a recently published exposure-response function, Landsat 30 m 16-day satellite imagery from April to September, and publicly available county-level mortality data from the CDC, we calculated the age-adjusted reduction in all-cause mortality for those 65 years and older within 35 of the most populated metropolitan areas. We estimated that between 34,000 and 38,000 all-cause deaths could have been reduced in 2000, 2010, and 2019 with a local increase in green vegetation by 0.1 unit across the most populated metropolitan areas. We found that overall greenness increased across time with a 2.86% increase from 2000 to 2010 to 11.11% from 2010 to 2019. These results can be used to support CAPs by providing a quantitative assessment to the impact local greening initiatives can have on mortality. Urban planners and local governments can use these ﬁndings to calculate the co-beneﬁts of local CAPs through a public health lens and support policy development.","container-title":"Frontiers in Public Health","DOI":"10.3389/fpubh.2022.841936","ISSN":"2296-2565","journalAbbreviation":"Front. Public Health","language":"en","page":"841936","source":"DOI.org (Crossref)","title":"Benefits of Increasing Greenness on All-Cause Mortality in the Largest Metropolitan Areas of the United States Within the Past Two Decades","volume":"10","author":[{"family":"Brochu","given":"Paige"},{"family":"Jimenez","given":"Marcia P."},{"family":"James","given":"Peter"},{"family":"Kinney","given":"Patrick L."},{"family":"Lane","given":"Kevin"}],"issued":{"date-parts":[["2022",5,10]]}}}],"schema":"https://github.com/citation-style-language/schema/raw/master/csl-citation.json"} </w:instrText>
       </w:r>
       <w:r>
         <w:rPr>
@@ -12187,7 +12538,7 @@
           <w:rFonts w:ascii="Times New Roman" w:hAnsi="Times New Roman" w:cs="Times New Roman"/>
           <w:vertAlign w:val="superscript"/>
         </w:rPr>
-        <w:t>12</w:t>
+        <w:t>17</w:t>
       </w:r>
       <w:r>
         <w:rPr>
@@ -12319,7 +12670,7 @@
           <w:color w:val="000000"/>
           <w:shd w:val="clear" w:color="auto" w:fill="FFFFFF"/>
         </w:rPr>
-        <w:instrText xml:space="preserve"> ADDIN ZOTERO_ITEM CSL_CITATION {"citationID":"aOC1CNyC","properties":{"formattedCitation":"\\super 11\\nosupersub{}","plainCitation":"11","noteIndex":0},"citationItems":[{"id":191,"uris":["http://zotero.org/users/10202395/items/DXI3UYCR"],"itemData":{"id":191,"type":"article-journal","container-title":"The Lancet Planetary Health","DOI":"10.1016/S2542-5196(21)00229-1","ISSN":"25425196","issue":"10","journalAbbreviation":"The Lancet Planetary Health","language":"en","page":"e718-e730","source":"DOI.org (Crossref)","title":"Green space and mortality in European cities: a health impact assessment study","title-short":"Green space and mortality in European cities","volume":"5","author":[{"family":"Barboza","given":"Evelise Pereira"},{"family":"Cirach","given":"Marta"},{"family":"Khomenko","given":"Sasha"},{"family":"Iungman","given":"Tamara"},{"family":"Mueller","given":"Natalie"},{"family":"Barrera-Gómez","given":"Jose"},{"family":"Rojas-Rueda","given":"David"},{"family":"Kondo","given":"Michelle"},{"family":"Nieuwenhuijsen","given":"Mark"}],"issued":{"date-parts":[["2021",10]]}}}],"schema":"https://github.com/citation-style-language/schema/raw/master/csl-citation.json"} </w:instrText>
+        <w:instrText xml:space="preserve"> ADDIN ZOTERO_ITEM CSL_CITATION {"citationID":"aOC1CNyC","properties":{"formattedCitation":"\\super 16\\nosupersub{}","plainCitation":"16","noteIndex":0},"citationItems":[{"id":191,"uris":["http://zotero.org/users/10202395/items/DXI3UYCR"],"itemData":{"id":191,"type":"article-journal","container-title":"The Lancet Planetary Health","DOI":"10.1016/S2542-5196(21)00229-1","ISSN":"25425196","issue":"10","journalAbbreviation":"The Lancet Planetary Health","language":"en","page":"e718-e730","source":"DOI.org (Crossref)","title":"Green space and mortality in European cities: a health impact assessment study","title-short":"Green space and mortality in European cities","volume":"5","author":[{"family":"Barboza","given":"Evelise Pereira"},{"family":"Cirach","given":"Marta"},{"family":"Khomenko","given":"Sasha"},{"family":"Iungman","given":"Tamara"},{"family":"Mueller","given":"Natalie"},{"family":"Barrera-Gómez","given":"Jose"},{"family":"Rojas-Rueda","given":"David"},{"family":"Kondo","given":"Michelle"},{"family":"Nieuwenhuijsen","given":"Mark"}],"issued":{"date-parts":[["2021",10]]}}}],"schema":"https://github.com/citation-style-language/schema/raw/master/csl-citation.json"} </w:instrText>
       </w:r>
       <w:r>
         <w:rPr>
@@ -12335,7 +12686,7 @@
           <w:color w:val="000000"/>
           <w:vertAlign w:val="superscript"/>
         </w:rPr>
-        <w:t>11</w:t>
+        <w:t>16</w:t>
       </w:r>
       <w:r>
         <w:rPr>
@@ -12471,7 +12822,7 @@
         <w:rPr>
           <w:rFonts w:ascii="Times New Roman" w:hAnsi="Times New Roman" w:cs="Times New Roman"/>
         </w:rPr>
-        <w:instrText xml:space="preserve"> ADDIN ZOTERO_ITEM CSL_CITATION {"citationID":"yoP0IWmY","properties":{"formattedCitation":"\\super 13\\nosupersub{}","plainCitation":"13","noteIndex":0},"citationItems":[{"id":754,"uris":["http://zotero.org/users/10202395/items/5RX5BIJN"],"itemData":{"id":754,"type":"article-journal","container-title":"The Lancet","DOI":"10.1016/S0140-6736(23)01859-7","ISSN":"0140-6736","issue":"10419","note":"publisher: Elsevier","page":"2346-2394","title":"The 2023 report of the Lancet Countdown on health and climate change: the imperative for a health-centred response in a world facing irreversible harms","volume":"402","author":[{"family":"Romanello","given":"Marina"},{"family":"Napoli","given":"Claudia","dropping-particle":"di"},{"family":"Green","given":"Carole"},{"family":"Kennard","given":"Harry"},{"family":"Lampard","given":"Pete"},{"family":"Scamman","given":"Daniel"},{"family":"Walawender","given":"Maria"},{"family":"Ali","given":"Zakari"},{"family":"Ameli","given":"Nadia"},{"family":"Ayeb-Karlsson","given":"Sonja"},{"family":"Beggs","given":"Paul J"},{"family":"Belesova","given":"Kristine"},{"family":"Berrang Ford","given":"Lea"},{"family":"Bowen","given":"Kathryn"},{"family":"Cai","given":"Wenjia"},{"family":"Callaghan","given":"Max"},{"family":"Campbell-Lendrum","given":"Diarmid"},{"family":"Chambers","given":"Jonathan"},{"family":"Cross","given":"Troy J"},{"family":"Daalen","given":"Kim R","non-dropping-particle":"van"},{"family":"Dalin","given":"Carole"},{"family":"Dasandi","given":"Niheer"},{"family":"Dasgupta","given":"Shouro"},{"family":"Davies","given":"Michael"},{"family":"Dominguez-Salas","given":"Paula"},{"family":"Dubrow","given":"Robert"},{"family":"Ebi","given":"Kristie L"},{"family":"Eckelman","given":"Matthew"},{"family":"Ekins","given":"Paul"},{"family":"Freyberg","given":"Chris"},{"family":"Gasparyan","given":"Olga"},{"family":"Gordon-Strachan","given":"Georgiana"},{"family":"Graham","given":"Hilary"},{"family":"Gunther","given":"Samuel H"},{"family":"Hamilton","given":"Ian"},{"family":"Hang","given":"Yun"},{"family":"Hänninen","given":"Risto"},{"family":"Hartinger","given":"Stella"},{"family":"He","given":"Kehan"},{"family":"Heidecke","given":"Julian"},{"family":"Hess","given":"Jeremy J"},{"family":"Hsu","given":"Shih-Che"},{"family":"Jamart","given":"Louis"},{"family":"Jankin","given":"Slava"},{"family":"Jay","given":"Ollie"},{"family":"Kelman","given":"Ilan"},{"family":"Kiesewetter","given":"Gregor"},{"family":"Kinney","given":"Patrick"},{"family":"Kniveton","given":"Dominic"},{"family":"Kouznetsov","given":"Rostislav"},{"family":"Larosa","given":"Francesca"},{"family":"Lee","given":"Jason K W"},{"family":"Lemke","given":"Bruno"},{"family":"Liu","given":"Yang"},{"family":"Liu","given":"Zhao"},{"family":"Lott","given":"Melissa"},{"family":"Lotto Batista","given":"Martín"},{"family":"Lowe","given":"Rachel"},{"family":"Odhiambo Sewe","given":"Maquins"},{"family":"Martinez-Urtaza","given":"Jaime"},{"family":"Maslin","given":"Mark"},{"family":"McAllister","given":"Lucy"},{"family":"McMichael","given":"Celia"},{"family":"Mi","given":"Zhifu"},{"family":"Milner","given":"James"},{"family":"Minor","given":"Kelton"},{"family":"Minx","given":"Jan C"},{"family":"Mohajeri","given":"Nahid"},{"family":"Momen","given":"Natalie C"},{"family":"Moradi-Lakeh","given":"Maziar"},{"family":"Morrissey","given":"Karyn"},{"family":"Munzert","given":"Simon"},{"family":"Murray","given":"Kris A"},{"family":"Neville","given":"Tara"},{"family":"Nilsson","given":"Maria"},{"family":"Obradovich","given":"Nick"},{"family":"O'Hare","given":"Megan B"},{"family":"Oliveira","given":"Camile"},{"family":"Oreszczyn","given":"Tadj"},{"family":"Otto","given":"Matthias"},{"family":"Owfi","given":"Fereidoon"},{"family":"Pearman","given":"Olivia"},{"family":"Pega","given":"Frank"},{"family":"Pershing","given":"Andrew"},{"family":"Rabbaniha","given":"Mahnaz"},{"family":"Rickman","given":"Jamie"},{"family":"Robinson","given":"Elizabeth J Z"},{"family":"Rocklöv","given":"Joacim"},{"family":"Salas","given":"Renee N"},{"family":"Semenza","given":"Jan C"},{"family":"Sherman","given":"Jodi D"},{"family":"Shumake-Guillemot","given":"Joy"},{"family":"Silbert","given":"Grant"},{"family":"Sofiev","given":"Mikhail"},{"family":"Springmann","given":"Marco"},{"family":"Stowell","given":"Jennifer D"},{"family":"Tabatabaei","given":"Meisam"},{"family":"Taylor","given":"Jonathon"},{"family":"Thompson","given":"Ross"},{"family":"Tonne","given":"Cathryn"},{"family":"Treskova","given":"Marina"},{"family":"Trinanes","given":"Joaquin A"},{"family":"Wagner","given":"Fabian"},{"family":"Warnecke","given":"Laura"},{"family":"Whitcombe","given":"Hannah"},{"family":"Winning","given":"Matthew"},{"family":"Wyns","given":"Arthur"},{"family":"Yglesias-González","given":"Marisol"},{"family":"Zhang","given":"Shihui"},{"family":"Zhang","given":"Ying"},{"family":"Zhu","given":"Qiao"},{"family":"Gong","given":"Peng"},{"family":"Montgomery","given":"Hugh"},{"family":"Costello","given":"Anthony"}],"issued":{"date-parts":[["2023",12,16]]}}}],"schema":"https://github.com/citation-style-language/schema/raw/master/csl-citation.json"} </w:instrText>
+        <w:instrText xml:space="preserve"> ADDIN ZOTERO_ITEM CSL_CITATION {"citationID":"yoP0IWmY","properties":{"formattedCitation":"\\super 18\\nosupersub{}","plainCitation":"18","noteIndex":0},"citationItems":[{"id":754,"uris":["http://zotero.org/users/10202395/items/5RX5BIJN"],"itemData":{"id":754,"type":"article-journal","container-title":"The Lancet","DOI":"10.1016/S0140-6736(23)01859-7","ISSN":"0140-6736","issue":"10419","note":"publisher: Elsevier","page":"2346-2394","title":"The 2023 report of the Lancet Countdown on health and climate change: the imperative for a health-centred response in a world facing irreversible harms","volume":"402","author":[{"family":"Romanello","given":"Marina"},{"family":"Napoli","given":"Claudia","dropping-particle":"di"},{"family":"Green","given":"Carole"},{"family":"Kennard","given":"Harry"},{"family":"Lampard","given":"Pete"},{"family":"Scamman","given":"Daniel"},{"family":"Walawender","given":"Maria"},{"family":"Ali","given":"Zakari"},{"family":"Ameli","given":"Nadia"},{"family":"Ayeb-Karlsson","given":"Sonja"},{"family":"Beggs","given":"Paul J"},{"family":"Belesova","given":"Kristine"},{"family":"Berrang Ford","given":"Lea"},{"family":"Bowen","given":"Kathryn"},{"family":"Cai","given":"Wenjia"},{"family":"Callaghan","given":"Max"},{"family":"Campbell-Lendrum","given":"Diarmid"},{"family":"Chambers","given":"Jonathan"},{"family":"Cross","given":"Troy J"},{"family":"Daalen","given":"Kim R","non-dropping-particle":"van"},{"family":"Dalin","given":"Carole"},{"family":"Dasandi","given":"Niheer"},{"family":"Dasgupta","given":"Shouro"},{"family":"Davies","given":"Michael"},{"family":"Dominguez-Salas","given":"Paula"},{"family":"Dubrow","given":"Robert"},{"family":"Ebi","given":"Kristie L"},{"family":"Eckelman","given":"Matthew"},{"family":"Ekins","given":"Paul"},{"family":"Freyberg","given":"Chris"},{"family":"Gasparyan","given":"Olga"},{"family":"Gordon-Strachan","given":"Georgiana"},{"family":"Graham","given":"Hilary"},{"family":"Gunther","given":"Samuel H"},{"family":"Hamilton","given":"Ian"},{"family":"Hang","given":"Yun"},{"family":"Hänninen","given":"Risto"},{"family":"Hartinger","given":"Stella"},{"family":"He","given":"Kehan"},{"family":"Heidecke","given":"Julian"},{"family":"Hess","given":"Jeremy J"},{"family":"Hsu","given":"Shih-Che"},{"family":"Jamart","given":"Louis"},{"family":"Jankin","given":"Slava"},{"family":"Jay","given":"Ollie"},{"family":"Kelman","given":"Ilan"},{"family":"Kiesewetter","given":"Gregor"},{"family":"Kinney","given":"Patrick"},{"family":"Kniveton","given":"Dominic"},{"family":"Kouznetsov","given":"Rostislav"},{"family":"Larosa","given":"Francesca"},{"family":"Lee","given":"Jason K W"},{"family":"Lemke","given":"Bruno"},{"family":"Liu","given":"Yang"},{"family":"Liu","given":"Zhao"},{"family":"Lott","given":"Melissa"},{"family":"Lotto Batista","given":"Martín"},{"family":"Lowe","given":"Rachel"},{"family":"Odhiambo Sewe","given":"Maquins"},{"family":"Martinez-Urtaza","given":"Jaime"},{"family":"Maslin","given":"Mark"},{"family":"McAllister","given":"Lucy"},{"family":"McMichael","given":"Celia"},{"family":"Mi","given":"Zhifu"},{"family":"Milner","given":"James"},{"family":"Minor","given":"Kelton"},{"family":"Minx","given":"Jan C"},{"family":"Mohajeri","given":"Nahid"},{"family":"Momen","given":"Natalie C"},{"family":"Moradi-Lakeh","given":"Maziar"},{"family":"Morrissey","given":"Karyn"},{"family":"Munzert","given":"Simon"},{"family":"Murray","given":"Kris A"},{"family":"Neville","given":"Tara"},{"family":"Nilsson","given":"Maria"},{"family":"Obradovich","given":"Nick"},{"family":"O'Hare","given":"Megan B"},{"family":"Oliveira","given":"Camile"},{"family":"Oreszczyn","given":"Tadj"},{"family":"Otto","given":"Matthias"},{"family":"Owfi","given":"Fereidoon"},{"family":"Pearman","given":"Olivia"},{"family":"Pega","given":"Frank"},{"family":"Pershing","given":"Andrew"},{"family":"Rabbaniha","given":"Mahnaz"},{"family":"Rickman","given":"Jamie"},{"family":"Robinson","given":"Elizabeth J Z"},{"family":"Rocklöv","given":"Joacim"},{"family":"Salas","given":"Renee N"},{"family":"Semenza","given":"Jan C"},{"family":"Sherman","given":"Jodi D"},{"family":"Shumake-Guillemot","given":"Joy"},{"family":"Silbert","given":"Grant"},{"family":"Sofiev","given":"Mikhail"},{"family":"Springmann","given":"Marco"},{"family":"Stowell","given":"Jennifer D"},{"family":"Tabatabaei","given":"Meisam"},{"family":"Taylor","given":"Jonathon"},{"family":"Thompson","given":"Ross"},{"family":"Tonne","given":"Cathryn"},{"family":"Treskova","given":"Marina"},{"family":"Trinanes","given":"Joaquin A"},{"family":"Wagner","given":"Fabian"},{"family":"Warnecke","given":"Laura"},{"family":"Whitcombe","given":"Hannah"},{"family":"Winning","given":"Matthew"},{"family":"Wyns","given":"Arthur"},{"family":"Yglesias-González","given":"Marisol"},{"family":"Zhang","given":"Shihui"},{"family":"Zhang","given":"Ying"},{"family":"Zhu","given":"Qiao"},{"family":"Gong","given":"Peng"},{"family":"Montgomery","given":"Hugh"},{"family":"Costello","given":"Anthony"}],"issued":{"date-parts":[["2023",12,16]]}}}],"schema":"https://github.com/citation-style-language/schema/raw/master/csl-citation.json"} </w:instrText>
       </w:r>
       <w:r>
         <w:rPr>
@@ -12484,7 +12835,7 @@
           <w:rFonts w:ascii="Times New Roman" w:hAnsi="Times New Roman" w:cs="Times New Roman"/>
           <w:vertAlign w:val="superscript"/>
         </w:rPr>
-        <w:t>13</w:t>
+        <w:t>18</w:t>
       </w:r>
       <w:r>
         <w:rPr>
@@ -13091,7 +13442,7 @@
         </w:rPr>
         <w:t>Differences in NDVI between two individual years are therefore more likely to reflect weather patterns than city-wide efforts towards urban greening.</w:t>
       </w:r>
-      <w:ins w:id="48" w:author="Martin, Greta Katherine" w:date="2025-03-27T12:16:00Z" w16du:dateUtc="2025-03-27T16:16:00Z">
+      <w:ins w:id="83" w:author="Martin, Greta Katherine" w:date="2025-03-27T12:16:00Z" w16du:dateUtc="2025-03-27T16:16:00Z">
         <w:r>
           <w:rPr>
             <w:rFonts w:ascii="Times New Roman" w:hAnsi="Times New Roman" w:cs="Times New Roman"/>
@@ -13099,7 +13450,7 @@
           <w:t xml:space="preserve"> </w:t>
         </w:r>
       </w:ins>
-      <w:ins w:id="49" w:author="Martin, Greta Katherine" w:date="2025-03-27T12:17:00Z" w16du:dateUtc="2025-03-27T16:17:00Z">
+      <w:ins w:id="84" w:author="Martin, Greta Katherine" w:date="2025-03-27T12:17:00Z" w16du:dateUtc="2025-03-27T16:17:00Z">
         <w:r>
           <w:rPr>
             <w:rFonts w:ascii="Times New Roman" w:hAnsi="Times New Roman" w:cs="Times New Roman"/>
@@ -13113,7 +13464,7 @@
           <w:t xml:space="preserve">contribute to these changes, as </w:t>
         </w:r>
       </w:ins>
-      <w:ins w:id="50" w:author="Martin, Greta Katherine" w:date="2025-03-27T12:18:00Z" w16du:dateUtc="2025-03-27T16:18:00Z">
+      <w:ins w:id="85" w:author="Martin, Greta Katherine" w:date="2025-03-27T12:18:00Z" w16du:dateUtc="2025-03-27T16:18:00Z">
         <w:r>
           <w:rPr>
             <w:rFonts w:ascii="Times New Roman" w:hAnsi="Times New Roman" w:cs="Times New Roman"/>
@@ -13773,6 +14124,111 @@
           <w:rFonts w:ascii="Times New Roman" w:hAnsi="Times New Roman" w:cs="Times New Roman"/>
         </w:rPr>
         <w:tab/>
+        <w:t xml:space="preserve">Alex Baeumler, Olivia D’Aoust, Maitreyi Das, et al. </w:t>
+      </w:r>
+      <w:r>
+        <w:rPr>
+          <w:rFonts w:ascii="Times New Roman" w:hAnsi="Times New Roman" w:cs="Times New Roman"/>
+          <w:i/>
+          <w:iCs/>
+        </w:rPr>
+        <w:t>Demographic Trends and Urbanization</w:t>
+      </w:r>
+      <w:r>
+        <w:rPr>
+          <w:rFonts w:ascii="Times New Roman" w:hAnsi="Times New Roman" w:cs="Times New Roman"/>
+        </w:rPr>
+        <w:t>. World Bank; 2021.</w:t>
+      </w:r>
+    </w:p>
+    <w:p>
+      <w:pPr>
+        <w:pStyle w:val="Bibliography"/>
+        <w:rPr>
+          <w:rFonts w:ascii="Times New Roman" w:hAnsi="Times New Roman" w:cs="Times New Roman"/>
+        </w:rPr>
+      </w:pPr>
+      <w:r>
+        <w:rPr>
+          <w:rFonts w:ascii="Times New Roman" w:hAnsi="Times New Roman" w:cs="Times New Roman"/>
+        </w:rPr>
+        <w:t>2.</w:t>
+      </w:r>
+      <w:r>
+        <w:rPr>
+          <w:rFonts w:ascii="Times New Roman" w:hAnsi="Times New Roman" w:cs="Times New Roman"/>
+        </w:rPr>
+        <w:tab/>
+        <w:t xml:space="preserve">Hoornweg D, Sugar L, Gomez CLT. Cities and Greenhouse Gas Emissions: Moving Forward. </w:t>
+      </w:r>
+      <w:r>
+        <w:rPr>
+          <w:rFonts w:ascii="Times New Roman" w:hAnsi="Times New Roman" w:cs="Times New Roman"/>
+          <w:i/>
+          <w:iCs/>
+        </w:rPr>
+        <w:t>Urbanisation</w:t>
+      </w:r>
+      <w:r>
+        <w:rPr>
+          <w:rFonts w:ascii="Times New Roman" w:hAnsi="Times New Roman" w:cs="Times New Roman"/>
+        </w:rPr>
+        <w:t>. 2020;5(1):43-62. doi:10.1177/2455747120923557</w:t>
+      </w:r>
+    </w:p>
+    <w:p>
+      <w:pPr>
+        <w:pStyle w:val="Bibliography"/>
+        <w:rPr>
+          <w:rFonts w:ascii="Times New Roman" w:hAnsi="Times New Roman" w:cs="Times New Roman"/>
+        </w:rPr>
+      </w:pPr>
+      <w:r>
+        <w:rPr>
+          <w:rFonts w:ascii="Times New Roman" w:hAnsi="Times New Roman" w:cs="Times New Roman"/>
+        </w:rPr>
+        <w:t>3.</w:t>
+      </w:r>
+      <w:r>
+        <w:rPr>
+          <w:rFonts w:ascii="Times New Roman" w:hAnsi="Times New Roman" w:cs="Times New Roman"/>
+        </w:rPr>
+        <w:tab/>
+        <w:t xml:space="preserve">Luqman M, Rayner PJ, Gurney KR. On the impact of urbanisation on CO2 emissions. </w:t>
+      </w:r>
+      <w:r>
+        <w:rPr>
+          <w:rFonts w:ascii="Times New Roman" w:hAnsi="Times New Roman" w:cs="Times New Roman"/>
+          <w:i/>
+          <w:iCs/>
+        </w:rPr>
+        <w:t>npj Urban Sustain</w:t>
+      </w:r>
+      <w:r>
+        <w:rPr>
+          <w:rFonts w:ascii="Times New Roman" w:hAnsi="Times New Roman" w:cs="Times New Roman"/>
+        </w:rPr>
+        <w:t>. 2023;3(1):6. doi:10.1038/s42949-023-00084-2</w:t>
+      </w:r>
+    </w:p>
+    <w:p>
+      <w:pPr>
+        <w:pStyle w:val="Bibliography"/>
+        <w:rPr>
+          <w:rFonts w:ascii="Times New Roman" w:hAnsi="Times New Roman" w:cs="Times New Roman"/>
+        </w:rPr>
+      </w:pPr>
+      <w:r>
+        <w:rPr>
+          <w:rFonts w:ascii="Times New Roman" w:hAnsi="Times New Roman" w:cs="Times New Roman"/>
+        </w:rPr>
+        <w:t>4.</w:t>
+      </w:r>
+      <w:r>
+        <w:rPr>
+          <w:rFonts w:ascii="Times New Roman" w:hAnsi="Times New Roman" w:cs="Times New Roman"/>
+        </w:rPr>
+        <w:tab/>
         <w:t xml:space="preserve">Yang BY, Zhao T, Hu LX, et al. Greenspace and human health: An umbrella review. </w:t>
       </w:r>
       <w:r>
@@ -13801,7 +14257,112 @@
         <w:rPr>
           <w:rFonts w:ascii="Times New Roman" w:hAnsi="Times New Roman" w:cs="Times New Roman"/>
         </w:rPr>
-        <w:t>2.</w:t>
+        <w:t>5.</w:t>
+      </w:r>
+      <w:r>
+        <w:rPr>
+          <w:rFonts w:ascii="Times New Roman" w:hAnsi="Times New Roman" w:cs="Times New Roman"/>
+        </w:rPr>
+        <w:tab/>
+        <w:t xml:space="preserve">Liu Z, Chen X, Cui H, et al. Green space exposure on depression and anxiety outcomes: A meta-analysis. </w:t>
+      </w:r>
+      <w:r>
+        <w:rPr>
+          <w:rFonts w:ascii="Times New Roman" w:hAnsi="Times New Roman" w:cs="Times New Roman"/>
+          <w:i/>
+          <w:iCs/>
+        </w:rPr>
+        <w:t>Environmental Research</w:t>
+      </w:r>
+      <w:r>
+        <w:rPr>
+          <w:rFonts w:ascii="Times New Roman" w:hAnsi="Times New Roman" w:cs="Times New Roman"/>
+        </w:rPr>
+        <w:t>. 2023;231:116303. doi:10.1016/j.envres.2023.116303</w:t>
+      </w:r>
+    </w:p>
+    <w:p>
+      <w:pPr>
+        <w:pStyle w:val="Bibliography"/>
+        <w:rPr>
+          <w:rFonts w:ascii="Times New Roman" w:hAnsi="Times New Roman" w:cs="Times New Roman"/>
+        </w:rPr>
+      </w:pPr>
+      <w:r>
+        <w:rPr>
+          <w:rFonts w:ascii="Times New Roman" w:hAnsi="Times New Roman" w:cs="Times New Roman"/>
+        </w:rPr>
+        <w:t>6.</w:t>
+      </w:r>
+      <w:r>
+        <w:rPr>
+          <w:rFonts w:ascii="Times New Roman" w:hAnsi="Times New Roman" w:cs="Times New Roman"/>
+        </w:rPr>
+        <w:tab/>
+        <w:t xml:space="preserve">Bikomeye JC, Balza JS, Kwarteng JL, Beyer AM, Beyer KMM. The impact of greenspace or nature-based interventions on cardiovascular health or cancer-related outcomes: A systematic review of experimental studies. Bottoms L, ed. </w:t>
+      </w:r>
+      <w:r>
+        <w:rPr>
+          <w:rFonts w:ascii="Times New Roman" w:hAnsi="Times New Roman" w:cs="Times New Roman"/>
+          <w:i/>
+          <w:iCs/>
+        </w:rPr>
+        <w:t>PLoS ONE</w:t>
+      </w:r>
+      <w:r>
+        <w:rPr>
+          <w:rFonts w:ascii="Times New Roman" w:hAnsi="Times New Roman" w:cs="Times New Roman"/>
+        </w:rPr>
+        <w:t>. 2022;17(11):e0276517. doi:10.1371/journal.pone.0276517</w:t>
+      </w:r>
+    </w:p>
+    <w:p>
+      <w:pPr>
+        <w:pStyle w:val="Bibliography"/>
+        <w:rPr>
+          <w:rFonts w:ascii="Times New Roman" w:hAnsi="Times New Roman" w:cs="Times New Roman"/>
+        </w:rPr>
+      </w:pPr>
+      <w:r>
+        <w:rPr>
+          <w:rFonts w:ascii="Times New Roman" w:hAnsi="Times New Roman" w:cs="Times New Roman"/>
+        </w:rPr>
+        <w:t>7.</w:t>
+      </w:r>
+      <w:r>
+        <w:rPr>
+          <w:rFonts w:ascii="Times New Roman" w:hAnsi="Times New Roman" w:cs="Times New Roman"/>
+        </w:rPr>
+        <w:tab/>
+        <w:t xml:space="preserve">Li J, Xie Y, Xu J, et al. Association between greenspace and cancer: evidence from a systematic review and meta-analysis of multiple large cohort studies. </w:t>
+      </w:r>
+      <w:r>
+        <w:rPr>
+          <w:rFonts w:ascii="Times New Roman" w:hAnsi="Times New Roman" w:cs="Times New Roman"/>
+          <w:i/>
+          <w:iCs/>
+        </w:rPr>
+        <w:t>Environ Sci Pollut Res</w:t>
+      </w:r>
+      <w:r>
+        <w:rPr>
+          <w:rFonts w:ascii="Times New Roman" w:hAnsi="Times New Roman" w:cs="Times New Roman"/>
+        </w:rPr>
+        <w:t>. 2023;30(39):91140-91157. doi:10.1007/s11356-023-28461-5</w:t>
+      </w:r>
+    </w:p>
+    <w:p>
+      <w:pPr>
+        <w:pStyle w:val="Bibliography"/>
+        <w:rPr>
+          <w:rFonts w:ascii="Times New Roman" w:hAnsi="Times New Roman" w:cs="Times New Roman"/>
+        </w:rPr>
+      </w:pPr>
+      <w:r>
+        <w:rPr>
+          <w:rFonts w:ascii="Times New Roman" w:hAnsi="Times New Roman" w:cs="Times New Roman"/>
+        </w:rPr>
+        <w:t>8.</w:t>
       </w:r>
       <w:r>
         <w:rPr>
@@ -13836,7 +14397,7 @@
         <w:rPr>
           <w:rFonts w:ascii="Times New Roman" w:hAnsi="Times New Roman" w:cs="Times New Roman"/>
         </w:rPr>
-        <w:t>3.</w:t>
+        <w:t>9.</w:t>
       </w:r>
       <w:r>
         <w:rPr>
@@ -13871,7 +14432,7 @@
         <w:rPr>
           <w:rFonts w:ascii="Times New Roman" w:hAnsi="Times New Roman" w:cs="Times New Roman"/>
         </w:rPr>
-        <w:t>4.</w:t>
+        <w:t>10.</w:t>
       </w:r>
       <w:r>
         <w:rPr>
@@ -13906,7 +14467,7 @@
         <w:rPr>
           <w:rFonts w:ascii="Times New Roman" w:hAnsi="Times New Roman" w:cs="Times New Roman"/>
         </w:rPr>
-        <w:t>5.</w:t>
+        <w:t>11.</w:t>
       </w:r>
       <w:r>
         <w:rPr>
@@ -13941,7 +14502,7 @@
         <w:rPr>
           <w:rFonts w:ascii="Times New Roman" w:hAnsi="Times New Roman" w:cs="Times New Roman"/>
         </w:rPr>
-        <w:t>6.</w:t>
+        <w:t>12.</w:t>
       </w:r>
       <w:r>
         <w:rPr>
@@ -13976,28 +14537,29 @@
         <w:rPr>
           <w:rFonts w:ascii="Times New Roman" w:hAnsi="Times New Roman" w:cs="Times New Roman"/>
         </w:rPr>
-        <w:t>7.</w:t>
+        <w:lastRenderedPageBreak/>
+        <w:t>13.</w:t>
       </w:r>
       <w:r>
         <w:rPr>
           <w:rFonts w:ascii="Times New Roman" w:hAnsi="Times New Roman" w:cs="Times New Roman"/>
         </w:rPr>
         <w:tab/>
-        <w:t xml:space="preserve">Alex Baeumler, Olivia D’Aoust, Maitreyi Das, et al. </w:t>
-      </w:r>
-      <w:r>
-        <w:rPr>
-          <w:rFonts w:ascii="Times New Roman" w:hAnsi="Times New Roman" w:cs="Times New Roman"/>
-          <w:i/>
-          <w:iCs/>
-        </w:rPr>
-        <w:t>Demographic Trends and Urbanization</w:t>
-      </w:r>
-      <w:r>
-        <w:rPr>
-          <w:rFonts w:ascii="Times New Roman" w:hAnsi="Times New Roman" w:cs="Times New Roman"/>
-        </w:rPr>
-        <w:t>. World Bank; 2021.</w:t>
+        <w:t xml:space="preserve">Markevych I, Schoierer J, Hartig T, et al. Exploring pathways linking greenspace to health: Theoretical and methodological guidance. </w:t>
+      </w:r>
+      <w:r>
+        <w:rPr>
+          <w:rFonts w:ascii="Times New Roman" w:hAnsi="Times New Roman" w:cs="Times New Roman"/>
+          <w:i/>
+          <w:iCs/>
+        </w:rPr>
+        <w:t>Environmental Research</w:t>
+      </w:r>
+      <w:r>
+        <w:rPr>
+          <w:rFonts w:ascii="Times New Roman" w:hAnsi="Times New Roman" w:cs="Times New Roman"/>
+        </w:rPr>
+        <w:t>. 2017;158:301-317. doi:10.1016/j.envres.2017.06.028</w:t>
       </w:r>
     </w:p>
     <w:p>
@@ -14011,28 +14573,28 @@
         <w:rPr>
           <w:rFonts w:ascii="Times New Roman" w:hAnsi="Times New Roman" w:cs="Times New Roman"/>
         </w:rPr>
-        <w:t>8.</w:t>
+        <w:t>14.</w:t>
       </w:r>
       <w:r>
         <w:rPr>
           <w:rFonts w:ascii="Times New Roman" w:hAnsi="Times New Roman" w:cs="Times New Roman"/>
         </w:rPr>
         <w:tab/>
-        <w:t xml:space="preserve">Hoornweg D, Sugar L, Gomez CLT. Cities and Greenhouse Gas Emissions: Moving Forward. </w:t>
-      </w:r>
-      <w:r>
-        <w:rPr>
-          <w:rFonts w:ascii="Times New Roman" w:hAnsi="Times New Roman" w:cs="Times New Roman"/>
-          <w:i/>
-          <w:iCs/>
-        </w:rPr>
-        <w:t>Urbanisation</w:t>
-      </w:r>
-      <w:r>
-        <w:rPr>
-          <w:rFonts w:ascii="Times New Roman" w:hAnsi="Times New Roman" w:cs="Times New Roman"/>
-        </w:rPr>
-        <w:t>. 2020;5(1):43-62. doi:10.1177/2455747120923557</w:t>
+        <w:t xml:space="preserve">Zhang R, Zhang CQ, Rhodes RE. The pathways linking objectively-measured greenspace exposure and mental health: A systematic review of observational studies. </w:t>
+      </w:r>
+      <w:r>
+        <w:rPr>
+          <w:rFonts w:ascii="Times New Roman" w:hAnsi="Times New Roman" w:cs="Times New Roman"/>
+          <w:i/>
+          <w:iCs/>
+        </w:rPr>
+        <w:t>Environmental Research</w:t>
+      </w:r>
+      <w:r>
+        <w:rPr>
+          <w:rFonts w:ascii="Times New Roman" w:hAnsi="Times New Roman" w:cs="Times New Roman"/>
+        </w:rPr>
+        <w:t>. 2021;198:111233. doi:10.1016/j.envres.2021.111233</w:t>
       </w:r>
     </w:p>
     <w:p>
@@ -14046,42 +14608,7 @@
         <w:rPr>
           <w:rFonts w:ascii="Times New Roman" w:hAnsi="Times New Roman" w:cs="Times New Roman"/>
         </w:rPr>
-        <w:t>9.</w:t>
-      </w:r>
-      <w:r>
-        <w:rPr>
-          <w:rFonts w:ascii="Times New Roman" w:hAnsi="Times New Roman" w:cs="Times New Roman"/>
-        </w:rPr>
-        <w:tab/>
-        <w:t xml:space="preserve">Luqman M, Rayner PJ, Gurney KR. On the impact of urbanisation on CO2 emissions. </w:t>
-      </w:r>
-      <w:r>
-        <w:rPr>
-          <w:rFonts w:ascii="Times New Roman" w:hAnsi="Times New Roman" w:cs="Times New Roman"/>
-          <w:i/>
-          <w:iCs/>
-        </w:rPr>
-        <w:t>npj Urban Sustain</w:t>
-      </w:r>
-      <w:r>
-        <w:rPr>
-          <w:rFonts w:ascii="Times New Roman" w:hAnsi="Times New Roman" w:cs="Times New Roman"/>
-        </w:rPr>
-        <w:t>. 2023;3(1):6. doi:10.1038/s42949-023-00084-2</w:t>
-      </w:r>
-    </w:p>
-    <w:p>
-      <w:pPr>
-        <w:pStyle w:val="Bibliography"/>
-        <w:rPr>
-          <w:rFonts w:ascii="Times New Roman" w:hAnsi="Times New Roman" w:cs="Times New Roman"/>
-        </w:rPr>
-      </w:pPr>
-      <w:r>
-        <w:rPr>
-          <w:rFonts w:ascii="Times New Roman" w:hAnsi="Times New Roman" w:cs="Times New Roman"/>
-        </w:rPr>
-        <w:t>10.</w:t>
+        <w:t>15.</w:t>
       </w:r>
       <w:r>
         <w:rPr>
@@ -14102,7 +14629,7 @@
         <w:rPr>
           <w:rFonts w:ascii="Times New Roman" w:hAnsi="Times New Roman" w:cs="Times New Roman"/>
         </w:rPr>
-        <w:t>11.</w:t>
+        <w:t>16.</w:t>
       </w:r>
       <w:r>
         <w:rPr>
@@ -14137,7 +14664,7 @@
         <w:rPr>
           <w:rFonts w:ascii="Times New Roman" w:hAnsi="Times New Roman" w:cs="Times New Roman"/>
         </w:rPr>
-        <w:t>12.</w:t>
+        <w:t>17.</w:t>
       </w:r>
       <w:r>
         <w:rPr>
@@ -14172,8 +14699,7 @@
         <w:rPr>
           <w:rFonts w:ascii="Times New Roman" w:hAnsi="Times New Roman" w:cs="Times New Roman"/>
         </w:rPr>
-        <w:lastRenderedPageBreak/>
-        <w:t>13.</w:t>
+        <w:t>18.</w:t>
       </w:r>
       <w:r>
         <w:rPr>
@@ -14208,7 +14734,7 @@
         <w:rPr>
           <w:rFonts w:ascii="Times New Roman" w:hAnsi="Times New Roman" w:cs="Times New Roman"/>
         </w:rPr>
-        <w:t>14.</w:t>
+        <w:t>19.</w:t>
       </w:r>
       <w:r>
         <w:rPr>
@@ -14229,7 +14755,7 @@
         <w:rPr>
           <w:rFonts w:ascii="Times New Roman" w:hAnsi="Times New Roman" w:cs="Times New Roman"/>
         </w:rPr>
-        <w:t>15.</w:t>
+        <w:t>20.</w:t>
       </w:r>
       <w:r>
         <w:rPr>
@@ -14264,7 +14790,7 @@
         <w:rPr>
           <w:rFonts w:ascii="Times New Roman" w:hAnsi="Times New Roman" w:cs="Times New Roman"/>
         </w:rPr>
-        <w:t>16.</w:t>
+        <w:t>21.</w:t>
       </w:r>
       <w:r>
         <w:rPr>
@@ -14299,7 +14825,7 @@
         <w:rPr>
           <w:rFonts w:ascii="Times New Roman" w:hAnsi="Times New Roman" w:cs="Times New Roman"/>
         </w:rPr>
-        <w:t>17.</w:t>
+        <w:t>22.</w:t>
       </w:r>
       <w:r>
         <w:rPr>
@@ -14334,7 +14860,7 @@
         <w:rPr>
           <w:rFonts w:ascii="Times New Roman" w:hAnsi="Times New Roman" w:cs="Times New Roman"/>
         </w:rPr>
-        <w:t>18.</w:t>
+        <w:t>23.</w:t>
       </w:r>
       <w:r>
         <w:rPr>
@@ -14369,7 +14895,7 @@
         <w:rPr>
           <w:rFonts w:ascii="Times New Roman" w:hAnsi="Times New Roman" w:cs="Times New Roman"/>
         </w:rPr>
-        <w:t>19.</w:t>
+        <w:t>24.</w:t>
       </w:r>
       <w:r>
         <w:rPr>
@@ -14404,7 +14930,8 @@
         <w:rPr>
           <w:rFonts w:ascii="Times New Roman" w:hAnsi="Times New Roman" w:cs="Times New Roman"/>
         </w:rPr>
-        <w:t>20.</w:t>
+        <w:lastRenderedPageBreak/>
+        <w:t>25.</w:t>
       </w:r>
       <w:r>
         <w:rPr>
@@ -14439,7 +14966,7 @@
         <w:rPr>
           <w:rFonts w:ascii="Times New Roman" w:hAnsi="Times New Roman" w:cs="Times New Roman"/>
         </w:rPr>
-        <w:t>21.</w:t>
+        <w:t>26.</w:t>
       </w:r>
       <w:r>
         <w:rPr>
@@ -14474,7 +15001,7 @@
         <w:rPr>
           <w:rFonts w:ascii="Times New Roman" w:hAnsi="Times New Roman" w:cs="Times New Roman"/>
         </w:rPr>
-        <w:t>22.</w:t>
+        <w:t>27.</w:t>
       </w:r>
       <w:r>
         <w:rPr>
@@ -14495,7 +15022,7 @@
         <w:rPr>
           <w:rFonts w:ascii="Times New Roman" w:hAnsi="Times New Roman" w:cs="Times New Roman"/>
         </w:rPr>
-        <w:t>23.</w:t>
+        <w:t>28.</w:t>
       </w:r>
       <w:r>
         <w:rPr>
@@ -14516,7 +15043,7 @@
         <w:rPr>
           <w:rFonts w:ascii="Times New Roman" w:hAnsi="Times New Roman" w:cs="Times New Roman"/>
         </w:rPr>
-        <w:t>24.</w:t>
+        <w:t>29.</w:t>
       </w:r>
       <w:r>
         <w:rPr>
@@ -14537,8 +15064,7 @@
         <w:rPr>
           <w:rFonts w:ascii="Times New Roman" w:hAnsi="Times New Roman" w:cs="Times New Roman"/>
         </w:rPr>
-        <w:lastRenderedPageBreak/>
-        <w:t>25.</w:t>
+        <w:t>30.</w:t>
       </w:r>
       <w:r>
         <w:rPr>
@@ -16421,7 +16947,6 @@
   <w:style w:type="character" w:default="1" w:styleId="DefaultParagraphFont">
     <w:name w:val="Default Paragraph Font"/>
     <w:uiPriority w:val="1"/>
-    <w:semiHidden/>
     <w:unhideWhenUsed/>
   </w:style>
   <w:style w:type="table" w:default="1" w:styleId="TableNormal">

</xml_diff>